<commit_message>
Additional Test Map and Updated Report
</commit_message>
<xml_diff>
--- a/hw2/AIHW2Writeup.docx
+++ b/hw2/AIHW2Writeup.docx
@@ -16,7 +16,25 @@
           <w:sz w:val="24"/>
           <w:szCs w:val="24"/>
         </w:rPr>
-        <w:t>For the certain case, we simply ping the entire map. Once we’ve seen every spot, we use that information to run A* on the graph. This has the benefit of always being correct and finding the optimal path, though it does use a lot of pings. When calculating the costs for the various moves, we treat all moves as equal in cost, and for the heuristic portion of the algorithm, we used the Chebyshev distance from a node to the finish. As our robot can move diagonally, this is the minimum number of moves it would take to reach the goal in the absence of any obstacles. From this we can infer that the heuristic is admissible, as it will never overestimate the distance to the goal, it will at best be exactly the same. We’ve tested the algorithm on many different maps, and it always finds the optimal path. That said, the algorithm does use a lot of pings, and it has to ping every position before it can start to find a path, so it can be quite slow.</w:t>
+        <w:t xml:space="preserve">For the certain case, we simply ping the entire map. Once we’ve seen every spot, we use that information to run A* on the graph. This has the benefit of always being correct and finding the optimal path, though it does use a lot of pings. When calculating the costs for the various moves, we treat all moves as equal in cost, and for the heuristic portion of the algorithm, we used the </w:t>
+      </w:r>
+      <w:proofErr w:type="spellStart"/>
+      <w:r>
+        <w:rPr>
+          <w:rFonts w:ascii="Times New Roman" w:hAnsi="Times New Roman" w:cs="Times New Roman"/>
+          <w:sz w:val="24"/>
+          <w:szCs w:val="24"/>
+        </w:rPr>
+        <w:t>Chebyshev</w:t>
+      </w:r>
+      <w:proofErr w:type="spellEnd"/>
+      <w:r>
+        <w:rPr>
+          <w:rFonts w:ascii="Times New Roman" w:hAnsi="Times New Roman" w:cs="Times New Roman"/>
+          <w:sz w:val="24"/>
+          <w:szCs w:val="24"/>
+        </w:rPr>
+        <w:t xml:space="preserve"> distance from a node to the finish. As our robot can move diagonally, this is the minimum number of moves it would take to reach the goal in the absence of any obstacles. From this we can infer that the heuristic is admissible, as it will never overestimate the distance to the goal, it will at best be exactly the same. We’ve tested the algorithm on many different maps, and it always finds the optimal path. That said, the algorithm does use a lot of pings, and it has to ping every position before it can start to find a path, so it can be quite slow.</w:t>
       </w:r>
     </w:p>
     <w:p>
@@ -41,7 +59,25 @@
           <w:sz w:val="24"/>
           <w:szCs w:val="24"/>
         </w:rPr>
-        <w:t>uncertain case, we are in essence still using A*, but with a few adjustments to handle uncertainty. Given that the robot gets a more accurate result from pinging by being closer to the target, we wrote our code in such a way that the robot plans a little, then moves a little, then plans again.</w:t>
+        <w:t xml:space="preserve">uncertain case, we are in essence still using A*, but with a few adjustments to handle uncertainty. Given that the robot gets a more accurate result from pinging by being closer to the target, we wrote our code in such a way that the robot plans a little, then moves a little, </w:t>
+      </w:r>
+      <w:proofErr w:type="gramStart"/>
+      <w:r>
+        <w:rPr>
+          <w:rFonts w:ascii="Times New Roman" w:hAnsi="Times New Roman" w:cs="Times New Roman"/>
+          <w:sz w:val="24"/>
+          <w:szCs w:val="24"/>
+        </w:rPr>
+        <w:t>then</w:t>
+      </w:r>
+      <w:proofErr w:type="gramEnd"/>
+      <w:r>
+        <w:rPr>
+          <w:rFonts w:ascii="Times New Roman" w:hAnsi="Times New Roman" w:cs="Times New Roman"/>
+          <w:sz w:val="24"/>
+          <w:szCs w:val="24"/>
+        </w:rPr>
+        <w:t xml:space="preserve"> plans again.</w:t>
       </w:r>
       <w:r>
         <w:rPr>
@@ -65,7 +101,17 @@
           <w:sz w:val="24"/>
           <w:szCs w:val="24"/>
         </w:rPr>
-        <w:t xml:space="preserve"> We also experimented with changing the value needed to declare a value. We tried not requiring a simple majority but instead 60% of the pings one way or the other. This was easy to change on the fly for evaluation. We also changed the maximum distance a search could go for before moving.</w:t>
+        <w:t xml:space="preserve"> </w:t>
+      </w:r>
+      <w:bookmarkStart w:id="0" w:name="_GoBack"/>
+      <w:bookmarkEnd w:id="0"/>
+      <w:r>
+        <w:rPr>
+          <w:rFonts w:ascii="Times New Roman" w:hAnsi="Times New Roman" w:cs="Times New Roman"/>
+          <w:sz w:val="24"/>
+          <w:szCs w:val="24"/>
+        </w:rPr>
+        <w:t>We also changed the maximum distance a search could go for before moving.</w:t>
       </w:r>
     </w:p>
     <w:p>
@@ -82,7 +128,43 @@
           <w:sz w:val="24"/>
           <w:szCs w:val="24"/>
         </w:rPr>
-        <w:t>Our algorithm, in general, finds pretty good paths. Usually within a few moves of the optimal path found by A* with certainty. It makes rather heavy use of pings though, often using more than there are positions on the map. This was deliberate, we wanted to do something that pinged a lot to</w:t>
+        <w:t xml:space="preserve">Our algorithm, in general, finds pretty good paths. </w:t>
+      </w:r>
+      <w:proofErr w:type="gramStart"/>
+      <w:r>
+        <w:rPr>
+          <w:rFonts w:ascii="Times New Roman" w:hAnsi="Times New Roman" w:cs="Times New Roman"/>
+          <w:sz w:val="24"/>
+          <w:szCs w:val="24"/>
+        </w:rPr>
+        <w:t>Usually within a few moves of the optimal path found by A* with certainty.</w:t>
+      </w:r>
+      <w:proofErr w:type="gramEnd"/>
+      <w:r>
+        <w:rPr>
+          <w:rFonts w:ascii="Times New Roman" w:hAnsi="Times New Roman" w:cs="Times New Roman"/>
+          <w:sz w:val="24"/>
+          <w:szCs w:val="24"/>
+        </w:rPr>
+        <w:t xml:space="preserve"> It makes rather heavy use of pings though, often using more than there are positions on the map. This was </w:t>
+      </w:r>
+      <w:proofErr w:type="gramStart"/>
+      <w:r>
+        <w:rPr>
+          <w:rFonts w:ascii="Times New Roman" w:hAnsi="Times New Roman" w:cs="Times New Roman"/>
+          <w:sz w:val="24"/>
+          <w:szCs w:val="24"/>
+        </w:rPr>
+        <w:t>deliberate,</w:t>
+      </w:r>
+      <w:proofErr w:type="gramEnd"/>
+      <w:r>
+        <w:rPr>
+          <w:rFonts w:ascii="Times New Roman" w:hAnsi="Times New Roman" w:cs="Times New Roman"/>
+          <w:sz w:val="24"/>
+          <w:szCs w:val="24"/>
+        </w:rPr>
+        <w:t xml:space="preserve"> we wanted to do something that pinged a lot to</w:t>
       </w:r>
       <w:r>
         <w:rPr>
@@ -148,7 +230,7 @@
           <w:sz w:val="24"/>
           <w:szCs w:val="24"/>
         </w:rPr>
-        <w:t xml:space="preserve">We tested our algorithm on a few different maps. The first has big blocky obstacles, in a roughly grid based layout. The idea was to do pathfinding in an area like a city. For a start and finish position that were 20 moves away, our algorithm performs fairly well. In a sample of 5 runs, it </w:t>
+        <w:t xml:space="preserve">We tested our algorithm on a few different maps. The first has big blocky obstacles, in a roughly grid based layout. The idea was to do pathfinding in an area like a city. For a start and finish position that were 20 moves away, our algorithm performs fairly well. In a sample of 5 runs, it got to the goal every time with an average of 25.4 moves per run, and 627.6 pings. Compared to our implementation with certainty, which found a path of length 20 using 1024 pings, this is </w:t>
       </w:r>
       <w:r>
         <w:rPr>
@@ -157,23 +239,59 @@
           <w:szCs w:val="24"/>
         </w:rPr>
         <w:lastRenderedPageBreak/>
-        <w:t xml:space="preserve">got to the goal every time with an average of 25.4 moves per run, and 627.6 pings. Compared to our implementation with certainty, which found a path of length 20 using 1024 pings, this is decent. </w:t>
-      </w:r>
-      <w:r>
-        <w:rPr>
-          <w:rFonts w:ascii="Times New Roman" w:hAnsi="Times New Roman" w:cs="Times New Roman"/>
-          <w:sz w:val="24"/>
-          <w:szCs w:val="24"/>
-        </w:rPr>
-        <w:t xml:space="preserve">This was using a window size of 1, only looking at the points exactly adjacent to the current position. Upping the window size to 3 results in an average of 24.8 moves, and 1915.4 pings. This trend continues with greater increases to window size. The number of pings increases drastically, as one would expect, but the algorithm finds slightly better paths. The down side is that it occasionally also finds terrible paths, 31 being the highest we saw in our tests. It’s unclear if this occurs because the robot happens to get invalid information as a result of the pings, or if it is attempting to go down paths that are suboptimal but only become available when it </w:t>
-      </w:r>
-      <w:r>
-        <w:rPr>
-          <w:rFonts w:ascii="Times New Roman" w:hAnsi="Times New Roman" w:cs="Times New Roman"/>
-          <w:sz w:val="24"/>
-          <w:szCs w:val="24"/>
-        </w:rPr>
-        <w:t>has a large enough search space. We tried altering how the algorithm pings, instead of pinging a number of times equal to the distance from the robot, we tried pinging twice that. This had no noticeable impact on the number of moves, but the number of pings skyrocketed. It was around 5000.</w:t>
+        <w:t xml:space="preserve">decent. </w:t>
+      </w:r>
+      <w:r>
+        <w:rPr>
+          <w:rFonts w:ascii="Times New Roman" w:hAnsi="Times New Roman" w:cs="Times New Roman"/>
+          <w:sz w:val="24"/>
+          <w:szCs w:val="24"/>
+        </w:rPr>
+        <w:t xml:space="preserve">This was using a window size of 1, only looking at the points exactly adjacent to the current position. </w:t>
+      </w:r>
+      <w:proofErr w:type="gramStart"/>
+      <w:r>
+        <w:rPr>
+          <w:rFonts w:ascii="Times New Roman" w:hAnsi="Times New Roman" w:cs="Times New Roman"/>
+          <w:sz w:val="24"/>
+          <w:szCs w:val="24"/>
+        </w:rPr>
+        <w:t>Upping the window size to 3 results in an average of 24.8 moves, and 1915.4 pings.</w:t>
+      </w:r>
+      <w:proofErr w:type="gramEnd"/>
+      <w:r>
+        <w:rPr>
+          <w:rFonts w:ascii="Times New Roman" w:hAnsi="Times New Roman" w:cs="Times New Roman"/>
+          <w:sz w:val="24"/>
+          <w:szCs w:val="24"/>
+        </w:rPr>
+        <w:t xml:space="preserve"> This trend continues with greater increases to window size. The number of pings increases drastically, as one would expect, but the algorithm finds slightly better paths. The down side is that it occasionally also finds terrible paths, 31 being the highest we saw in our tests. It’s unclear if this occurs because the robot happens to get invalid information as a result of the pings, or if it is attempting to go down paths that are suboptimal but only become available when it </w:t>
+      </w:r>
+      <w:r>
+        <w:rPr>
+          <w:rFonts w:ascii="Times New Roman" w:hAnsi="Times New Roman" w:cs="Times New Roman"/>
+          <w:sz w:val="24"/>
+          <w:szCs w:val="24"/>
+        </w:rPr>
+        <w:t xml:space="preserve">has a large enough search space. We tried altering how the algorithm pings, instead of </w:t>
+      </w:r>
+      <w:proofErr w:type="gramStart"/>
+      <w:r>
+        <w:rPr>
+          <w:rFonts w:ascii="Times New Roman" w:hAnsi="Times New Roman" w:cs="Times New Roman"/>
+          <w:sz w:val="24"/>
+          <w:szCs w:val="24"/>
+        </w:rPr>
+        <w:t>pinging</w:t>
+      </w:r>
+      <w:proofErr w:type="gramEnd"/>
+      <w:r>
+        <w:rPr>
+          <w:rFonts w:ascii="Times New Roman" w:hAnsi="Times New Roman" w:cs="Times New Roman"/>
+          <w:sz w:val="24"/>
+          <w:szCs w:val="24"/>
+        </w:rPr>
+        <w:t xml:space="preserve"> a number of times equal to the distance from the robot, we tried pinging twice that. This had no noticeable impact on the number of moves, but the number of pings skyrocketed. It was around 5000.</w:t>
       </w:r>
       <w:r>
         <w:rPr>
@@ -198,7 +316,43 @@
           <w:sz w:val="24"/>
           <w:szCs w:val="24"/>
         </w:rPr>
-        <w:t>For the sake of comparison, we also tried our robot on a map that looks a bit like a maze, with several wrong potential paths, obstacles that are harder to navigate around, and decision points where going the wrong way would be hard to recover from. For comparison purposes, we tried the same changes we made to the algorithm on the first test map. The optimal solution was 31 moves, and our implementation used 1024 pings. Using a window size of 1, and directly proportional pings to distance, our results averaged 39.6 moves and 975.6 pings. However, it often failed to find the goal at all, this average was only from successful runs. Upping the window size to 3 yielded averages of 40.2 moves and 3093.4 pings, but didn’t fail to find the solution at all.</w:t>
+        <w:t xml:space="preserve">For the sake of comparison, we also tried our robot on a map that looks a bit like a maze, with several wrong potential paths, obstacles that are harder to navigate around, and decision points where going the wrong way would be hard to recover from. For comparison purposes, we tried the same changes we made to the algorithm on the first test map. The optimal solution was 31 moves, and our implementation used 1024 pings. </w:t>
+      </w:r>
+      <w:proofErr w:type="gramStart"/>
+      <w:r>
+        <w:rPr>
+          <w:rFonts w:ascii="Times New Roman" w:hAnsi="Times New Roman" w:cs="Times New Roman"/>
+          <w:sz w:val="24"/>
+          <w:szCs w:val="24"/>
+        </w:rPr>
+        <w:t>Using a window size of 1, and directly proportional pings to distance, our results averaged 39.6 moves and 975.6 pings.</w:t>
+      </w:r>
+      <w:proofErr w:type="gramEnd"/>
+      <w:r>
+        <w:rPr>
+          <w:rFonts w:ascii="Times New Roman" w:hAnsi="Times New Roman" w:cs="Times New Roman"/>
+          <w:sz w:val="24"/>
+          <w:szCs w:val="24"/>
+        </w:rPr>
+        <w:t xml:space="preserve"> However, it often failed to find the goal at </w:t>
+      </w:r>
+      <w:proofErr w:type="gramStart"/>
+      <w:r>
+        <w:rPr>
+          <w:rFonts w:ascii="Times New Roman" w:hAnsi="Times New Roman" w:cs="Times New Roman"/>
+          <w:sz w:val="24"/>
+          <w:szCs w:val="24"/>
+        </w:rPr>
+        <w:t>all,</w:t>
+      </w:r>
+      <w:proofErr w:type="gramEnd"/>
+      <w:r>
+        <w:rPr>
+          <w:rFonts w:ascii="Times New Roman" w:hAnsi="Times New Roman" w:cs="Times New Roman"/>
+          <w:sz w:val="24"/>
+          <w:szCs w:val="24"/>
+        </w:rPr>
+        <w:t xml:space="preserve"> this average was only from successful runs. Upping the window size to 3 yielded averages of 40.2 moves and 3093.4 pings, but didn’t fail to find the solution at all.</w:t>
       </w:r>
       <w:r>
         <w:rPr>
@@ -216,17 +370,213 @@
         </w:rPr>
         <w:t>t very much.</w:t>
       </w:r>
-      <w:bookmarkStart w:id="0" w:name="_GoBack"/>
-      <w:bookmarkEnd w:id="0"/>
+    </w:p>
+    <w:p>
+      <w:pPr>
+        <w:rPr>
+          <w:rFonts w:ascii="Times New Roman" w:hAnsi="Times New Roman" w:cs="Times New Roman"/>
+          <w:sz w:val="24"/>
+          <w:szCs w:val="24"/>
+        </w:rPr>
+      </w:pPr>
+      <w:r>
+        <w:rPr>
+          <w:rFonts w:ascii="Times New Roman" w:hAnsi="Times New Roman" w:cs="Times New Roman"/>
+          <w:sz w:val="24"/>
+          <w:szCs w:val="24"/>
+        </w:rPr>
+        <w:t>Our final test map was a bit different. Where the previous two were 32 by 32 in size, we tried a map that was 512 by 512 in size. It was very sparsely populated with obstacles, but the start and finish were far from each other. The optimal solution found by our implementation that used certainty was 433 moves, using 130560 pings, and taking quite a while to do so. For comparison, our uncertainty algorithm (which got perfectly consistent results, it never changed) got the optimal solution in 11946 pings for window size of 1, and 27971 pings for window size of 3. These results aren’t incredibly interesting, as the path finding itself isn’t challenging on such a sparsely populated map, but the important point to consider is that the uncertain case doesn’t ping the whole map, so in situations like this it is preferable to the certain solution that is known to be optimal in terms of path, but considers every possible square on the map.</w:t>
+      </w:r>
+    </w:p>
+    <w:p>
+      <w:pPr>
+        <w:rPr>
+          <w:rFonts w:ascii="Times New Roman" w:hAnsi="Times New Roman" w:cs="Times New Roman"/>
+          <w:sz w:val="24"/>
+          <w:szCs w:val="24"/>
+        </w:rPr>
+      </w:pPr>
+      <w:r>
+        <w:rPr>
+          <w:rFonts w:ascii="Times New Roman" w:hAnsi="Times New Roman" w:cs="Times New Roman"/>
+          <w:sz w:val="24"/>
+          <w:szCs w:val="24"/>
+        </w:rPr>
+        <w:t>Conclusions:</w:t>
+      </w:r>
+    </w:p>
+    <w:p>
+      <w:pPr>
+        <w:rPr>
+          <w:rFonts w:ascii="Times New Roman" w:hAnsi="Times New Roman" w:cs="Times New Roman"/>
+          <w:sz w:val="24"/>
+          <w:szCs w:val="24"/>
+        </w:rPr>
+      </w:pPr>
+      <w:r>
+        <w:rPr>
+          <w:rFonts w:ascii="Times New Roman" w:hAnsi="Times New Roman" w:cs="Times New Roman"/>
+          <w:sz w:val="24"/>
+          <w:szCs w:val="24"/>
+        </w:rPr>
+        <w:lastRenderedPageBreak/>
+        <w:t>This approach, while it seemed feasible in practice, proved less than desirable. The path it finds is usually pretty good, sometimes even close to optimal. That said</w:t>
+      </w:r>
+      <w:proofErr w:type="gramStart"/>
+      <w:r>
+        <w:rPr>
+          <w:rFonts w:ascii="Times New Roman" w:hAnsi="Times New Roman" w:cs="Times New Roman"/>
+          <w:sz w:val="24"/>
+          <w:szCs w:val="24"/>
+        </w:rPr>
+        <w:t>,</w:t>
+      </w:r>
+      <w:proofErr w:type="gramEnd"/>
+      <w:r>
+        <w:rPr>
+          <w:rFonts w:ascii="Times New Roman" w:hAnsi="Times New Roman" w:cs="Times New Roman"/>
+          <w:sz w:val="24"/>
+          <w:szCs w:val="24"/>
+        </w:rPr>
+        <w:t xml:space="preserve"> ping usage is incredibly high. </w:t>
+      </w:r>
+      <w:proofErr w:type="gramStart"/>
+      <w:r>
+        <w:rPr>
+          <w:rFonts w:ascii="Times New Roman" w:hAnsi="Times New Roman" w:cs="Times New Roman"/>
+          <w:sz w:val="24"/>
+          <w:szCs w:val="24"/>
+        </w:rPr>
+        <w:t>Often in the thousands for fairly small maps.</w:t>
+      </w:r>
+      <w:proofErr w:type="gramEnd"/>
+      <w:r>
+        <w:rPr>
+          <w:rFonts w:ascii="Times New Roman" w:hAnsi="Times New Roman" w:cs="Times New Roman"/>
+          <w:sz w:val="24"/>
+          <w:szCs w:val="24"/>
+        </w:rPr>
+        <w:t xml:space="preserve"> Looking back, this could actually have been improved. Had we saved the results of any given pinging, and then overwritten the ones that we actually moved to, we could have avoided repeating pings unnecessarily, as there’s no benefit to doing them again. Even so, the number of pings used would likely be very large relative to the number used in pathfinding where the results are certain. It makes sense that the number of pings in uncertain pathfinding would be greater, but not that much greater. Aside from looking at the algorithm overall, it was interesting to see how changes to the window size and the number of repeating pings impacted the pathfinding. Bigger window sizes helped to prevent the robot from getting stuck, and often helped find better paths. It occasionally led to extremely bad paths being found as well, which makes sense given that it has a much wider range of possibilities to consider, and less certainty about the further away points. More pings didn’t have as much of an impact as we would have expected, but this also seems feasible. As our robot only considers things within the window size and the window size was often fairly small (no more than 10 in any of our tests) there wasn’t a great need to try to ping a given spot a lot. They were usually close </w:t>
+      </w:r>
+      <w:r>
+        <w:rPr>
+          <w:rFonts w:ascii="Times New Roman" w:hAnsi="Times New Roman" w:cs="Times New Roman"/>
+          <w:sz w:val="24"/>
+          <w:szCs w:val="24"/>
+        </w:rPr>
+        <w:t>enough that the results</w:t>
+      </w:r>
+      <w:r>
+        <w:rPr>
+          <w:rFonts w:ascii="Times New Roman" w:hAnsi="Times New Roman" w:cs="Times New Roman"/>
+          <w:sz w:val="24"/>
+          <w:szCs w:val="24"/>
+        </w:rPr>
+        <w:t xml:space="preserve"> of a given ping were reliable.</w:t>
+      </w:r>
     </w:p>
     <w:sectPr>
+      <w:headerReference w:type="first" r:id="rId7"/>
       <w:pgSz w:w="12240" w:h="15840"/>
       <w:pgMar w:top="1440" w:right="1440" w:bottom="1440" w:left="1440" w:header="720" w:footer="720" w:gutter="0"/>
       <w:cols w:space="720"/>
+      <w:titlePg/>
       <w:docGrid w:linePitch="360"/>
     </w:sectPr>
   </w:body>
 </w:document>
+</file>
+
+<file path=word/endnotes.xml><?xml version="1.0" encoding="utf-8"?>
+<w:endnotes xmlns:wpc="http://schemas.microsoft.com/office/word/2010/wordprocessingCanvas" xmlns:mc="http://schemas.openxmlformats.org/markup-compatibility/2006" xmlns:o="urn:schemas-microsoft-com:office:office" xmlns:r="http://schemas.openxmlformats.org/officeDocument/2006/relationships" xmlns:m="http://schemas.openxmlformats.org/officeDocument/2006/math" xmlns:v="urn:schemas-microsoft-com:vml" xmlns:wp14="http://schemas.microsoft.com/office/word/2010/wordprocessingDrawing" xmlns:wp="http://schemas.openxmlformats.org/drawingml/2006/wordprocessingDrawing" xmlns:w10="urn:schemas-microsoft-com:office:word" xmlns:w="http://schemas.openxmlformats.org/wordprocessingml/2006/main" xmlns:w14="http://schemas.microsoft.com/office/word/2010/wordml" xmlns:wpg="http://schemas.microsoft.com/office/word/2010/wordprocessingGroup" xmlns:wpi="http://schemas.microsoft.com/office/word/2010/wordprocessingInk" xmlns:wne="http://schemas.microsoft.com/office/word/2006/wordml" xmlns:wps="http://schemas.microsoft.com/office/word/2010/wordprocessingShape" mc:Ignorable="w14 wp14">
+  <w:endnote w:type="separator" w:id="-1">
+    <w:p>
+      <w:pPr>
+        <w:spacing w:after="0" w:line="240" w:lineRule="auto"/>
+      </w:pPr>
+      <w:r>
+        <w:separator/>
+      </w:r>
+    </w:p>
+  </w:endnote>
+  <w:endnote w:type="continuationSeparator" w:id="0">
+    <w:p>
+      <w:pPr>
+        <w:spacing w:after="0" w:line="240" w:lineRule="auto"/>
+      </w:pPr>
+      <w:r>
+        <w:continuationSeparator/>
+      </w:r>
+    </w:p>
+  </w:endnote>
+</w:endnotes>
+</file>
+
+<file path=word/footnotes.xml><?xml version="1.0" encoding="utf-8"?>
+<w:footnotes xmlns:wpc="http://schemas.microsoft.com/office/word/2010/wordprocessingCanvas" xmlns:mc="http://schemas.openxmlformats.org/markup-compatibility/2006" xmlns:o="urn:schemas-microsoft-com:office:office" xmlns:r="http://schemas.openxmlformats.org/officeDocument/2006/relationships" xmlns:m="http://schemas.openxmlformats.org/officeDocument/2006/math" xmlns:v="urn:schemas-microsoft-com:vml" xmlns:wp14="http://schemas.microsoft.com/office/word/2010/wordprocessingDrawing" xmlns:wp="http://schemas.openxmlformats.org/drawingml/2006/wordprocessingDrawing" xmlns:w10="urn:schemas-microsoft-com:office:word" xmlns:w="http://schemas.openxmlformats.org/wordprocessingml/2006/main" xmlns:w14="http://schemas.microsoft.com/office/word/2010/wordml" xmlns:wpg="http://schemas.microsoft.com/office/word/2010/wordprocessingGroup" xmlns:wpi="http://schemas.microsoft.com/office/word/2010/wordprocessingInk" xmlns:wne="http://schemas.microsoft.com/office/word/2006/wordml" xmlns:wps="http://schemas.microsoft.com/office/word/2010/wordprocessingShape" mc:Ignorable="w14 wp14">
+  <w:footnote w:type="separator" w:id="-1">
+    <w:p>
+      <w:pPr>
+        <w:spacing w:after="0" w:line="240" w:lineRule="auto"/>
+      </w:pPr>
+      <w:r>
+        <w:separator/>
+      </w:r>
+    </w:p>
+  </w:footnote>
+  <w:footnote w:type="continuationSeparator" w:id="0">
+    <w:p>
+      <w:pPr>
+        <w:spacing w:after="0" w:line="240" w:lineRule="auto"/>
+      </w:pPr>
+      <w:r>
+        <w:continuationSeparator/>
+      </w:r>
+    </w:p>
+  </w:footnote>
+</w:footnotes>
+</file>
+
+<file path=word/header1.xml><?xml version="1.0" encoding="utf-8"?>
+<w:hdr xmlns:wpc="http://schemas.microsoft.com/office/word/2010/wordprocessingCanvas" xmlns:mc="http://schemas.openxmlformats.org/markup-compatibility/2006" xmlns:o="urn:schemas-microsoft-com:office:office" xmlns:r="http://schemas.openxmlformats.org/officeDocument/2006/relationships" xmlns:m="http://schemas.openxmlformats.org/officeDocument/2006/math" xmlns:v="urn:schemas-microsoft-com:vml" xmlns:wp14="http://schemas.microsoft.com/office/word/2010/wordprocessingDrawing" xmlns:wp="http://schemas.openxmlformats.org/drawingml/2006/wordprocessingDrawing" xmlns:w10="urn:schemas-microsoft-com:office:word" xmlns:w="http://schemas.openxmlformats.org/wordprocessingml/2006/main" xmlns:w14="http://schemas.microsoft.com/office/word/2010/wordml" xmlns:wpg="http://schemas.microsoft.com/office/word/2010/wordprocessingGroup" xmlns:wpi="http://schemas.microsoft.com/office/word/2010/wordprocessingInk" xmlns:wne="http://schemas.microsoft.com/office/word/2006/wordml" xmlns:wps="http://schemas.microsoft.com/office/word/2010/wordprocessingShape" mc:Ignorable="w14 wp14">
+  <w:p>
+    <w:pPr>
+      <w:pStyle w:val="Header"/>
+      <w:jc w:val="right"/>
+      <w:rPr>
+        <w:rFonts w:ascii="Times New Roman" w:hAnsi="Times New Roman" w:cs="Times New Roman"/>
+        <w:sz w:val="24"/>
+        <w:szCs w:val="24"/>
+      </w:rPr>
+    </w:pPr>
+    <w:r>
+      <w:rPr>
+        <w:rFonts w:ascii="Times New Roman" w:hAnsi="Times New Roman" w:cs="Times New Roman"/>
+        <w:sz w:val="24"/>
+        <w:szCs w:val="24"/>
+      </w:rPr>
+      <w:t xml:space="preserve">David Amin dma3fq </w:t>
+    </w:r>
+    <w:proofErr w:type="spellStart"/>
+    <w:r>
+      <w:rPr>
+        <w:rFonts w:ascii="Times New Roman" w:hAnsi="Times New Roman" w:cs="Times New Roman"/>
+        <w:sz w:val="24"/>
+        <w:szCs w:val="24"/>
+      </w:rPr>
+      <w:t>Rupali</w:t>
+    </w:r>
+    <w:proofErr w:type="spellEnd"/>
+    <w:r>
+      <w:rPr>
+        <w:rFonts w:ascii="Times New Roman" w:hAnsi="Times New Roman" w:cs="Times New Roman"/>
+        <w:sz w:val="24"/>
+        <w:szCs w:val="24"/>
+      </w:rPr>
+      <w:t xml:space="preserve"> Vohra rv5rr</w:t>
+    </w:r>
+  </w:p>
+</w:hdr>
 </file>
 
 <file path=word/styles.xml><?xml version="1.0" encoding="utf-8"?>
@@ -416,6 +766,50 @@
     <w:semiHidden/>
     <w:unhideWhenUsed/>
   </w:style>
+  <w:style w:type="paragraph" w:styleId="Header">
+    <w:name w:val="header"/>
+    <w:basedOn w:val="Normal"/>
+    <w:link w:val="HeaderChar"/>
+    <w:uiPriority w:val="99"/>
+    <w:unhideWhenUsed/>
+    <w:rsid w:val="002B2187"/>
+    <w:pPr>
+      <w:tabs>
+        <w:tab w:val="center" w:pos="4680"/>
+        <w:tab w:val="right" w:pos="9360"/>
+      </w:tabs>
+      <w:spacing w:after="0" w:line="240" w:lineRule="auto"/>
+    </w:pPr>
+  </w:style>
+  <w:style w:type="character" w:customStyle="1" w:styleId="HeaderChar">
+    <w:name w:val="Header Char"/>
+    <w:basedOn w:val="DefaultParagraphFont"/>
+    <w:link w:val="Header"/>
+    <w:uiPriority w:val="99"/>
+    <w:rsid w:val="002B2187"/>
+  </w:style>
+  <w:style w:type="paragraph" w:styleId="Footer">
+    <w:name w:val="footer"/>
+    <w:basedOn w:val="Normal"/>
+    <w:link w:val="FooterChar"/>
+    <w:uiPriority w:val="99"/>
+    <w:unhideWhenUsed/>
+    <w:rsid w:val="002B2187"/>
+    <w:pPr>
+      <w:tabs>
+        <w:tab w:val="center" w:pos="4680"/>
+        <w:tab w:val="right" w:pos="9360"/>
+      </w:tabs>
+      <w:spacing w:after="0" w:line="240" w:lineRule="auto"/>
+    </w:pPr>
+  </w:style>
+  <w:style w:type="character" w:customStyle="1" w:styleId="FooterChar">
+    <w:name w:val="Footer Char"/>
+    <w:basedOn w:val="DefaultParagraphFont"/>
+    <w:link w:val="Footer"/>
+    <w:uiPriority w:val="99"/>
+    <w:rsid w:val="002B2187"/>
+  </w:style>
 </w:styles>
 </file>
 
@@ -605,6 +999,50 @@
     <w:uiPriority w:val="99"/>
     <w:semiHidden/>
     <w:unhideWhenUsed/>
+  </w:style>
+  <w:style w:type="paragraph" w:styleId="Header">
+    <w:name w:val="header"/>
+    <w:basedOn w:val="Normal"/>
+    <w:link w:val="HeaderChar"/>
+    <w:uiPriority w:val="99"/>
+    <w:unhideWhenUsed/>
+    <w:rsid w:val="002B2187"/>
+    <w:pPr>
+      <w:tabs>
+        <w:tab w:val="center" w:pos="4680"/>
+        <w:tab w:val="right" w:pos="9360"/>
+      </w:tabs>
+      <w:spacing w:after="0" w:line="240" w:lineRule="auto"/>
+    </w:pPr>
+  </w:style>
+  <w:style w:type="character" w:customStyle="1" w:styleId="HeaderChar">
+    <w:name w:val="Header Char"/>
+    <w:basedOn w:val="DefaultParagraphFont"/>
+    <w:link w:val="Header"/>
+    <w:uiPriority w:val="99"/>
+    <w:rsid w:val="002B2187"/>
+  </w:style>
+  <w:style w:type="paragraph" w:styleId="Footer">
+    <w:name w:val="footer"/>
+    <w:basedOn w:val="Normal"/>
+    <w:link w:val="FooterChar"/>
+    <w:uiPriority w:val="99"/>
+    <w:unhideWhenUsed/>
+    <w:rsid w:val="002B2187"/>
+    <w:pPr>
+      <w:tabs>
+        <w:tab w:val="center" w:pos="4680"/>
+        <w:tab w:val="right" w:pos="9360"/>
+      </w:tabs>
+      <w:spacing w:after="0" w:line="240" w:lineRule="auto"/>
+    </w:pPr>
+  </w:style>
+  <w:style w:type="character" w:customStyle="1" w:styleId="FooterChar">
+    <w:name w:val="Footer Char"/>
+    <w:basedOn w:val="DefaultParagraphFont"/>
+    <w:link w:val="Footer"/>
+    <w:uiPriority w:val="99"/>
+    <w:rsid w:val="002B2187"/>
   </w:style>
 </w:styles>
 </file>

</xml_diff>

<commit_message>
What we submitted at deadline
</commit_message>
<xml_diff>
--- a/hw2/AIHW2Writeup.docx
+++ b/hw2/AIHW2Writeup.docx
@@ -1,6 +1,6 @@
 
 <file path=word/document.xml><?xml version="1.0" encoding="utf-8"?>
-<w:document xmlns:wpc="http://schemas.microsoft.com/office/word/2010/wordprocessingCanvas" xmlns:mc="http://schemas.openxmlformats.org/markup-compatibility/2006" xmlns:o="urn:schemas-microsoft-com:office:office" xmlns:r="http://schemas.openxmlformats.org/officeDocument/2006/relationships" xmlns:m="http://schemas.openxmlformats.org/officeDocument/2006/math" xmlns:v="urn:schemas-microsoft-com:vml" xmlns:wp14="http://schemas.microsoft.com/office/word/2010/wordprocessingDrawing" xmlns:wp="http://schemas.openxmlformats.org/drawingml/2006/wordprocessingDrawing" xmlns:w10="urn:schemas-microsoft-com:office:word" xmlns:w="http://schemas.openxmlformats.org/wordprocessingml/2006/main" xmlns:w14="http://schemas.microsoft.com/office/word/2010/wordml" xmlns:w15="http://schemas.microsoft.com/office/word/2012/wordml" xmlns:wpg="http://schemas.microsoft.com/office/word/2010/wordprocessingGroup" xmlns:wpi="http://schemas.microsoft.com/office/word/2010/wordprocessingInk" xmlns:wne="http://schemas.microsoft.com/office/word/2006/wordml" xmlns:wps="http://schemas.microsoft.com/office/word/2010/wordprocessingShape" mc:Ignorable="w14 w15 wp14">
+<w:document xmlns:wpc="http://schemas.microsoft.com/office/word/2010/wordprocessingCanvas" xmlns:mc="http://schemas.openxmlformats.org/markup-compatibility/2006" xmlns:o="urn:schemas-microsoft-com:office:office" xmlns:r="http://schemas.openxmlformats.org/officeDocument/2006/relationships" xmlns:m="http://schemas.openxmlformats.org/officeDocument/2006/math" xmlns:v="urn:schemas-microsoft-com:vml" xmlns:wp14="http://schemas.microsoft.com/office/word/2010/wordprocessingDrawing" xmlns:wp="http://schemas.openxmlformats.org/drawingml/2006/wordprocessingDrawing" xmlns:w10="urn:schemas-microsoft-com:office:word" xmlns:w="http://schemas.openxmlformats.org/wordprocessingml/2006/main" xmlns:w14="http://schemas.microsoft.com/office/word/2010/wordml" xmlns:wpg="http://schemas.microsoft.com/office/word/2010/wordprocessingGroup" xmlns:wpi="http://schemas.microsoft.com/office/word/2010/wordprocessingInk" xmlns:wne="http://schemas.microsoft.com/office/word/2006/wordml" xmlns:wps="http://schemas.microsoft.com/office/word/2010/wordprocessingShape" mc:Ignorable="w14 wp14">
   <w:body>
     <w:p>
       <w:pPr>
@@ -563,55 +563,7 @@
           <w:sz w:val="24"/>
           <w:szCs w:val="24"/>
         </w:rPr>
-        <w:t xml:space="preserve">. We tried </w:t>
-      </w:r>
-      <w:r>
-        <w:rPr>
-          <w:rFonts w:ascii="Times New Roman" w:hAnsi="Times New Roman" w:cs="Times New Roman"/>
-          <w:sz w:val="24"/>
-          <w:szCs w:val="24"/>
-        </w:rPr>
-        <w:t>requiring</w:t>
-      </w:r>
-      <w:r>
-        <w:rPr>
-          <w:rFonts w:ascii="Times New Roman" w:hAnsi="Times New Roman" w:cs="Times New Roman"/>
-          <w:sz w:val="24"/>
-          <w:szCs w:val="24"/>
-        </w:rPr>
-        <w:t xml:space="preserve"> 60% of the pings </w:t>
-      </w:r>
-      <w:r>
-        <w:rPr>
-          <w:rFonts w:ascii="Times New Roman" w:hAnsi="Times New Roman" w:cs="Times New Roman"/>
-          <w:sz w:val="24"/>
-          <w:szCs w:val="24"/>
-        </w:rPr>
-        <w:t xml:space="preserve">to be </w:t>
-      </w:r>
-      <w:r>
-        <w:rPr>
-          <w:rFonts w:ascii="Times New Roman" w:hAnsi="Times New Roman" w:cs="Times New Roman"/>
-          <w:sz w:val="24"/>
-          <w:szCs w:val="24"/>
-        </w:rPr>
-        <w:t>one way or the other</w:t>
-      </w:r>
-      <w:r>
-        <w:rPr>
-          <w:rFonts w:ascii="Times New Roman" w:hAnsi="Times New Roman" w:cs="Times New Roman"/>
-          <w:sz w:val="24"/>
-          <w:szCs w:val="24"/>
-        </w:rPr>
-        <w:t xml:space="preserve"> instead of aiming for a simple majority</w:t>
-      </w:r>
-      <w:r>
-        <w:rPr>
-          <w:rFonts w:ascii="Times New Roman" w:hAnsi="Times New Roman" w:cs="Times New Roman"/>
-          <w:sz w:val="24"/>
-          <w:szCs w:val="24"/>
-        </w:rPr>
-        <w:t>. This was easy to change on the fly for evaluation. We also changed the maximum distance a search could go for before moving.</w:t>
+        <w:t>. We also changed the maximum distance a search could go for before moving.</w:t>
       </w:r>
     </w:p>
     <w:p>
@@ -709,50 +661,42 @@
           <w:sz w:val="24"/>
           <w:szCs w:val="24"/>
         </w:rPr>
-        <w:t xml:space="preserve">Our algorithm does have the flaw that it sometimes fails to find a path. It can get stuck in some situations, continually </w:t>
-      </w:r>
-      <w:r>
-        <w:rPr>
-          <w:rFonts w:ascii="Times New Roman" w:hAnsi="Times New Roman" w:cs="Times New Roman"/>
+        <w:t xml:space="preserve">Our algorithm does have the flaw that it sometimes fails to find a path. It can get stuck in some situations, continually examining the same area. This is a problem, but it wasn’t very frequent in our testing. Only on maps with a very obscure path that requires going far out of the way </w:t>
+      </w:r>
+      <w:r>
+        <w:rPr>
+          <w:rFonts w:ascii="Times New Roman" w:hAnsi="Times New Roman" w:cs="Times New Roman"/>
+          <w:sz w:val="24"/>
+          <w:szCs w:val="24"/>
+        </w:rPr>
+        <w:t>does this problem occur</w:t>
+      </w:r>
+      <w:r>
+        <w:rPr>
+          <w:rFonts w:ascii="Times New Roman" w:hAnsi="Times New Roman" w:cs="Times New Roman"/>
+          <w:sz w:val="24"/>
+          <w:szCs w:val="24"/>
+        </w:rPr>
+        <w:t>.</w:t>
+      </w:r>
+    </w:p>
+    <w:p>
+      <w:pPr>
+        <w:rPr>
+          <w:rFonts w:ascii="Times New Roman" w:hAnsi="Times New Roman" w:cs="Times New Roman"/>
+          <w:b/>
+          <w:sz w:val="24"/>
+          <w:szCs w:val="24"/>
+        </w:rPr>
+      </w:pPr>
+      <w:r>
+        <w:rPr>
+          <w:rFonts w:ascii="Times New Roman" w:hAnsi="Times New Roman" w:cs="Times New Roman"/>
+          <w:b/>
           <w:sz w:val="24"/>
           <w:szCs w:val="24"/>
         </w:rPr>
         <w:lastRenderedPageBreak/>
-        <w:t xml:space="preserve">examining the same area. This is a problem, but it wasn’t very frequent in our testing. Only on maps with a very obscure path that requires going far out of the way </w:t>
-      </w:r>
-      <w:r>
-        <w:rPr>
-          <w:rFonts w:ascii="Times New Roman" w:hAnsi="Times New Roman" w:cs="Times New Roman"/>
-          <w:sz w:val="24"/>
-          <w:szCs w:val="24"/>
-        </w:rPr>
-        <w:t>does this problem occur</w:t>
-      </w:r>
-      <w:r>
-        <w:rPr>
-          <w:rFonts w:ascii="Times New Roman" w:hAnsi="Times New Roman" w:cs="Times New Roman"/>
-          <w:sz w:val="24"/>
-          <w:szCs w:val="24"/>
-        </w:rPr>
-        <w:t>.</w:t>
-      </w:r>
-    </w:p>
-    <w:p>
-      <w:pPr>
-        <w:rPr>
-          <w:rFonts w:ascii="Times New Roman" w:hAnsi="Times New Roman" w:cs="Times New Roman"/>
-          <w:b/>
-          <w:sz w:val="24"/>
-          <w:szCs w:val="24"/>
-        </w:rPr>
-      </w:pPr>
-      <w:r>
-        <w:rPr>
-          <w:rFonts w:ascii="Times New Roman" w:hAnsi="Times New Roman" w:cs="Times New Roman"/>
-          <w:b/>
-          <w:sz w:val="24"/>
-          <w:szCs w:val="24"/>
-        </w:rPr>
         <w:t>Results:</w:t>
       </w:r>
     </w:p>
@@ -987,40 +931,48 @@
           <w:sz w:val="24"/>
           <w:szCs w:val="24"/>
         </w:rPr>
+        <w:t>Our final test map was a bit different. Where the prev</w:t>
+      </w:r>
+      <w:r>
+        <w:rPr>
+          <w:rFonts w:ascii="Times New Roman" w:hAnsi="Times New Roman" w:cs="Times New Roman"/>
+          <w:sz w:val="24"/>
+          <w:szCs w:val="24"/>
+        </w:rPr>
+        <w:t>ious two were 32x</w:t>
+      </w:r>
+      <w:r>
+        <w:rPr>
+          <w:rFonts w:ascii="Times New Roman" w:hAnsi="Times New Roman" w:cs="Times New Roman"/>
+          <w:sz w:val="24"/>
+          <w:szCs w:val="24"/>
+        </w:rPr>
+        <w:t>32 in size,</w:t>
+      </w:r>
+      <w:r>
+        <w:rPr>
+          <w:rFonts w:ascii="Times New Roman" w:hAnsi="Times New Roman" w:cs="Times New Roman"/>
+          <w:sz w:val="24"/>
+          <w:szCs w:val="24"/>
+        </w:rPr>
+        <w:t xml:space="preserve"> we tried a map that was 512x</w:t>
+      </w:r>
+      <w:r>
+        <w:rPr>
+          <w:rFonts w:ascii="Times New Roman" w:hAnsi="Times New Roman" w:cs="Times New Roman"/>
+          <w:sz w:val="24"/>
+          <w:szCs w:val="24"/>
+        </w:rPr>
+        <w:t xml:space="preserve">512 in size. It was very sparsely populated with obstacles, but the start </w:t>
+      </w:r>
+      <w:r>
+        <w:rPr>
+          <w:rFonts w:ascii="Times New Roman" w:hAnsi="Times New Roman" w:cs="Times New Roman"/>
+          <w:sz w:val="24"/>
+          <w:szCs w:val="24"/>
+        </w:rPr>
         <w:lastRenderedPageBreak/>
-        <w:t>Our final test map was a bit different. Where the prev</w:t>
-      </w:r>
-      <w:r>
-        <w:rPr>
-          <w:rFonts w:ascii="Times New Roman" w:hAnsi="Times New Roman" w:cs="Times New Roman"/>
-          <w:sz w:val="24"/>
-          <w:szCs w:val="24"/>
-        </w:rPr>
-        <w:t>ious two were 32x</w:t>
-      </w:r>
-      <w:r>
-        <w:rPr>
-          <w:rFonts w:ascii="Times New Roman" w:hAnsi="Times New Roman" w:cs="Times New Roman"/>
-          <w:sz w:val="24"/>
-          <w:szCs w:val="24"/>
-        </w:rPr>
-        <w:t>32 in size,</w:t>
-      </w:r>
-      <w:r>
-        <w:rPr>
-          <w:rFonts w:ascii="Times New Roman" w:hAnsi="Times New Roman" w:cs="Times New Roman"/>
-          <w:sz w:val="24"/>
-          <w:szCs w:val="24"/>
-        </w:rPr>
-        <w:t xml:space="preserve"> we tried a map that was 512x</w:t>
-      </w:r>
-      <w:r>
-        <w:rPr>
-          <w:rFonts w:ascii="Times New Roman" w:hAnsi="Times New Roman" w:cs="Times New Roman"/>
-          <w:sz w:val="24"/>
-          <w:szCs w:val="24"/>
-        </w:rPr>
-        <w:t>512 in size. It was very sparsely populated with obstacles, but the start and finish were far from each other. The optimal solution found by our implementation that used certainty was 433 moves, using 130560 pings, and taking quite a while to do so. For comparison, our uncertainty algorithm (which got perfectly consistent results, it never changed) got the optimal solution in 11946 pings for window size of 1, and 27971 pings for window size of 3. These results aren’t incredibly interesting, as the path finding itself isn’t challenging on such a sparsely populated map, but the important point to consider is that the uncertain case doesn’t ping the whole map, so in situations like this it is preferable to the certain solution that is known to be optimal in terms of path, but considers every possible square on the map.</w:t>
+        <w:t>and finish were far from each other. The optimal solution found by our implementation that used certainty was 433 moves, using 130560 pings, and taking quite a while to do so. For comparison, our uncertainty algorithm (which got perfectly consistent results, it never changed) got the optimal solution in 11946 pings for window size of 1, and 27971 pings for window size of 3. These results aren’t incredibly interesting, as the path finding itself isn’t challenging on such a sparsely populated map, but the important point to consider is that the uncertain case doesn’t ping the whole map, so in situations like this it is preferable to the certain solution that is known to be optimal in terms of path, but considers every possible square on the map.</w:t>
       </w:r>
     </w:p>
     <w:p>
@@ -1077,16 +1029,137 @@
           <w:szCs w:val="24"/>
         </w:rPr>
       </w:pPr>
+      <w:r>
+        <w:rPr>
+          <w:rFonts w:ascii="Times New Roman" w:hAnsi="Times New Roman" w:cs="Times New Roman"/>
+          <w:sz w:val="24"/>
+          <w:szCs w:val="24"/>
+        </w:rPr>
+        <w:t>Aside from looking at the algorithm overall, it was interesting to see how changes to the window size and the number of repeating pings impacted the pathfinding. Bigger window sizes helped to prevent the robot from getting stuck, and often helped find better paths. It occasionally led to extremely bad paths being found as well, which makes sense given that it has a much wider range of possibilities to consider, and less certainty about the further away points. More pings didn’t have as much of an impact as we would have expected, but this also seems feasible. As our robot only considers things within the window size and the window size was often fairly small (no more than 10 in any of our tests) there wasn’t a great need to try to ping a given spot a lot. They were usually close enough that the results of a given ping were reliable.</w:t>
+      </w:r>
+    </w:p>
+    <w:p>
+      <w:pPr>
+        <w:rPr>
+          <w:rFonts w:ascii="Times New Roman" w:hAnsi="Times New Roman" w:cs="Times New Roman"/>
+          <w:sz w:val="24"/>
+          <w:szCs w:val="24"/>
+        </w:rPr>
+      </w:pPr>
+      <w:r>
+        <w:rPr>
+          <w:rFonts w:ascii="Times New Roman" w:hAnsi="Times New Roman" w:cs="Times New Roman"/>
+          <w:sz w:val="24"/>
+          <w:szCs w:val="24"/>
+        </w:rPr>
+        <w:br w:type="page"/>
+      </w:r>
+    </w:p>
+    <w:p>
+      <w:pPr>
+        <w:rPr>
+          <w:rFonts w:ascii="Times New Roman" w:hAnsi="Times New Roman" w:cs="Times New Roman"/>
+          <w:b/>
+          <w:sz w:val="24"/>
+          <w:szCs w:val="24"/>
+        </w:rPr>
+      </w:pPr>
+      <w:r>
+        <w:rPr>
+          <w:rFonts w:ascii="Times New Roman" w:hAnsi="Times New Roman" w:cs="Times New Roman"/>
+          <w:b/>
+          <w:sz w:val="24"/>
+          <w:szCs w:val="24"/>
+        </w:rPr>
+        <w:lastRenderedPageBreak/>
+        <w:t>Information about the code:</w:t>
+      </w:r>
+    </w:p>
+    <w:p>
+      <w:pPr>
+        <w:rPr>
+          <w:rFonts w:ascii="Times New Roman" w:hAnsi="Times New Roman" w:cs="Times New Roman"/>
+          <w:sz w:val="24"/>
+          <w:szCs w:val="24"/>
+        </w:rPr>
+      </w:pPr>
+      <w:r>
+        <w:rPr>
+          <w:rFonts w:ascii="Times New Roman" w:hAnsi="Times New Roman" w:cs="Times New Roman"/>
+          <w:sz w:val="24"/>
+          <w:szCs w:val="24"/>
+        </w:rPr>
+        <w:t>Our certain case algorithm was implemented in MyRobotClass.java</w:t>
+      </w:r>
+    </w:p>
+    <w:p>
+      <w:pPr>
+        <w:rPr>
+          <w:rFonts w:ascii="Times New Roman" w:hAnsi="Times New Roman" w:cs="Times New Roman"/>
+          <w:sz w:val="24"/>
+          <w:szCs w:val="24"/>
+        </w:rPr>
+      </w:pPr>
+      <w:r>
+        <w:rPr>
+          <w:rFonts w:ascii="Times New Roman" w:hAnsi="Times New Roman" w:cs="Times New Roman"/>
+          <w:sz w:val="24"/>
+          <w:szCs w:val="24"/>
+        </w:rPr>
+        <w:t>Our uncertain case algorithm was implemented in MyRobotClassUncertain1.java</w:t>
+      </w:r>
+    </w:p>
+    <w:p>
+      <w:pPr>
+        <w:rPr>
+          <w:rFonts w:ascii="Times New Roman" w:hAnsi="Times New Roman" w:cs="Times New Roman"/>
+          <w:sz w:val="24"/>
+          <w:szCs w:val="24"/>
+        </w:rPr>
+      </w:pPr>
+      <w:r>
+        <w:rPr>
+          <w:rFonts w:ascii="Times New Roman" w:hAnsi="Times New Roman" w:cs="Times New Roman"/>
+          <w:sz w:val="24"/>
+          <w:szCs w:val="24"/>
+        </w:rPr>
+        <w:t>The robot takes in the rows in the world, columns in the world, the startin</w:t>
+      </w:r>
+      <w:r>
+        <w:rPr>
+          <w:rFonts w:ascii="Times New Roman" w:hAnsi="Times New Roman" w:cs="Times New Roman"/>
+          <w:sz w:val="24"/>
+          <w:szCs w:val="24"/>
+        </w:rPr>
+        <w:t>g Point, and the destination Point.</w:t>
+      </w:r>
+    </w:p>
+    <w:p>
+      <w:pPr>
+        <w:rPr>
+          <w:rFonts w:ascii="Times New Roman" w:hAnsi="Times New Roman" w:cs="Times New Roman"/>
+          <w:sz w:val="24"/>
+          <w:szCs w:val="24"/>
+        </w:rPr>
+      </w:pPr>
+      <w:r>
+        <w:rPr>
+          <w:rFonts w:ascii="Times New Roman" w:hAnsi="Times New Roman" w:cs="Times New Roman"/>
+          <w:sz w:val="24"/>
+          <w:szCs w:val="24"/>
+        </w:rPr>
+        <w:t>We altered the maximum search distance and the doubling of the pings proportional to the distance for our testing by changing the actual code.</w:t>
+      </w:r>
+      <w:r>
+        <w:rPr>
+          <w:rFonts w:ascii="Times New Roman" w:hAnsi="Times New Roman" w:cs="Times New Roman"/>
+          <w:sz w:val="24"/>
+          <w:szCs w:val="24"/>
+        </w:rPr>
+        <w:t xml:space="preserve"> We also changed the map name in the actual code.</w:t>
+      </w:r>
       <w:bookmarkStart w:id="0" w:name="_GoBack"/>
       <w:bookmarkEnd w:id="0"/>
-      <w:r>
-        <w:rPr>
-          <w:rFonts w:ascii="Times New Roman" w:hAnsi="Times New Roman" w:cs="Times New Roman"/>
-          <w:sz w:val="24"/>
-          <w:szCs w:val="24"/>
-        </w:rPr>
-        <w:t>Aside from looking at the algorithm overall, it was interesting to see how changes to the window size and the number of repeating pings impacted the pathfinding. Bigger window sizes helped to prevent the robot from getting stuck, and often helped find better paths. It occasionally led to extremely bad paths being found as well, which makes sense given that it has a much wider range of possibilities to consider, and less certainty about the further away points. More pings didn’t have as much of an impact as we would have expected, but this also seems feasible. As our robot only considers things within the window size and the window size was often fairly small (no more than 10 in any of our tests) there wasn’t a great need to try to ping a given spot a lot. They were usually close enough that the results of a given ping were reliable.</w:t>
-      </w:r>
     </w:p>
     <w:sectPr>
       <w:pgSz w:w="12240" w:h="15840"/>
@@ -1099,7 +1172,7 @@
 </file>
 
 <file path=word/styles.xml><?xml version="1.0" encoding="utf-8"?>
-<w:styles xmlns:mc="http://schemas.openxmlformats.org/markup-compatibility/2006" xmlns:r="http://schemas.openxmlformats.org/officeDocument/2006/relationships" xmlns:w="http://schemas.openxmlformats.org/wordprocessingml/2006/main" xmlns:w14="http://schemas.microsoft.com/office/word/2010/wordml" xmlns:w15="http://schemas.microsoft.com/office/word/2012/wordml" mc:Ignorable="w14 w15">
+<w:styles xmlns:mc="http://schemas.openxmlformats.org/markup-compatibility/2006" xmlns:r="http://schemas.openxmlformats.org/officeDocument/2006/relationships" xmlns:w="http://schemas.openxmlformats.org/wordprocessingml/2006/main" xmlns:w14="http://schemas.microsoft.com/office/word/2010/wordml" mc:Ignorable="w14">
   <w:docDefaults>
     <w:rPrDefault>
       <w:rPr>
@@ -1115,378 +1188,334 @@
       </w:pPr>
     </w:pPrDefault>
   </w:docDefaults>
-  <w:latentStyles w:defLockedState="0" w:defUIPriority="99" w:defSemiHidden="0" w:defUnhideWhenUsed="0" w:defQFormat="0" w:count="371">
-    <w:lsdException w:name="Normal" w:uiPriority="0" w:qFormat="1"/>
-    <w:lsdException w:name="heading 1" w:uiPriority="9" w:qFormat="1"/>
-    <w:lsdException w:name="heading 2" w:semiHidden="1" w:uiPriority="9" w:unhideWhenUsed="1" w:qFormat="1"/>
-    <w:lsdException w:name="heading 3" w:semiHidden="1" w:uiPriority="9" w:unhideWhenUsed="1" w:qFormat="1"/>
-    <w:lsdException w:name="heading 4" w:semiHidden="1" w:uiPriority="9" w:unhideWhenUsed="1" w:qFormat="1"/>
-    <w:lsdException w:name="heading 5" w:semiHidden="1" w:uiPriority="9" w:unhideWhenUsed="1" w:qFormat="1"/>
-    <w:lsdException w:name="heading 6" w:semiHidden="1" w:uiPriority="9" w:unhideWhenUsed="1" w:qFormat="1"/>
-    <w:lsdException w:name="heading 7" w:semiHidden="1" w:uiPriority="9" w:unhideWhenUsed="1" w:qFormat="1"/>
-    <w:lsdException w:name="heading 8" w:semiHidden="1" w:uiPriority="9" w:unhideWhenUsed="1" w:qFormat="1"/>
-    <w:lsdException w:name="heading 9" w:semiHidden="1" w:uiPriority="9" w:unhideWhenUsed="1" w:qFormat="1"/>
-    <w:lsdException w:name="index 1" w:semiHidden="1" w:unhideWhenUsed="1"/>
-    <w:lsdException w:name="index 2" w:semiHidden="1" w:unhideWhenUsed="1"/>
-    <w:lsdException w:name="index 3" w:semiHidden="1" w:unhideWhenUsed="1"/>
-    <w:lsdException w:name="index 4" w:semiHidden="1" w:unhideWhenUsed="1"/>
-    <w:lsdException w:name="index 5" w:semiHidden="1" w:unhideWhenUsed="1"/>
-    <w:lsdException w:name="index 6" w:semiHidden="1" w:unhideWhenUsed="1"/>
-    <w:lsdException w:name="index 7" w:semiHidden="1" w:unhideWhenUsed="1"/>
-    <w:lsdException w:name="index 8" w:semiHidden="1" w:unhideWhenUsed="1"/>
-    <w:lsdException w:name="index 9" w:semiHidden="1" w:unhideWhenUsed="1"/>
-    <w:lsdException w:name="toc 1" w:semiHidden="1" w:uiPriority="39" w:unhideWhenUsed="1"/>
-    <w:lsdException w:name="toc 2" w:semiHidden="1" w:uiPriority="39" w:unhideWhenUsed="1"/>
-    <w:lsdException w:name="toc 3" w:semiHidden="1" w:uiPriority="39" w:unhideWhenUsed="1"/>
-    <w:lsdException w:name="toc 4" w:semiHidden="1" w:uiPriority="39" w:unhideWhenUsed="1"/>
-    <w:lsdException w:name="toc 5" w:semiHidden="1" w:uiPriority="39" w:unhideWhenUsed="1"/>
-    <w:lsdException w:name="toc 6" w:semiHidden="1" w:uiPriority="39" w:unhideWhenUsed="1"/>
-    <w:lsdException w:name="toc 7" w:semiHidden="1" w:uiPriority="39" w:unhideWhenUsed="1"/>
-    <w:lsdException w:name="toc 8" w:semiHidden="1" w:uiPriority="39" w:unhideWhenUsed="1"/>
-    <w:lsdException w:name="toc 9" w:semiHidden="1" w:uiPriority="39" w:unhideWhenUsed="1"/>
-    <w:lsdException w:name="Normal Indent" w:semiHidden="1" w:unhideWhenUsed="1"/>
-    <w:lsdException w:name="footnote text" w:semiHidden="1" w:unhideWhenUsed="1"/>
-    <w:lsdException w:name="annotation text" w:semiHidden="1" w:unhideWhenUsed="1"/>
-    <w:lsdException w:name="header" w:semiHidden="1" w:unhideWhenUsed="1"/>
-    <w:lsdException w:name="footer" w:semiHidden="1" w:unhideWhenUsed="1"/>
-    <w:lsdException w:name="index heading" w:semiHidden="1" w:unhideWhenUsed="1"/>
-    <w:lsdException w:name="caption" w:semiHidden="1" w:uiPriority="35" w:unhideWhenUsed="1" w:qFormat="1"/>
-    <w:lsdException w:name="table of figures" w:semiHidden="1" w:unhideWhenUsed="1"/>
-    <w:lsdException w:name="envelope address" w:semiHidden="1" w:unhideWhenUsed="1"/>
-    <w:lsdException w:name="envelope return" w:semiHidden="1" w:unhideWhenUsed="1"/>
-    <w:lsdException w:name="footnote reference" w:semiHidden="1" w:unhideWhenUsed="1"/>
-    <w:lsdException w:name="annotation reference" w:semiHidden="1" w:unhideWhenUsed="1"/>
-    <w:lsdException w:name="line number" w:semiHidden="1" w:unhideWhenUsed="1"/>
-    <w:lsdException w:name="page number" w:semiHidden="1" w:unhideWhenUsed="1"/>
-    <w:lsdException w:name="endnote reference" w:semiHidden="1" w:unhideWhenUsed="1"/>
-    <w:lsdException w:name="endnote text" w:semiHidden="1" w:unhideWhenUsed="1"/>
-    <w:lsdException w:name="table of authorities" w:semiHidden="1" w:unhideWhenUsed="1"/>
-    <w:lsdException w:name="macro" w:semiHidden="1" w:unhideWhenUsed="1"/>
-    <w:lsdException w:name="toa heading" w:semiHidden="1" w:unhideWhenUsed="1"/>
-    <w:lsdException w:name="List" w:semiHidden="1" w:unhideWhenUsed="1"/>
-    <w:lsdException w:name="List Bullet" w:semiHidden="1" w:unhideWhenUsed="1"/>
-    <w:lsdException w:name="List Number" w:semiHidden="1" w:unhideWhenUsed="1"/>
-    <w:lsdException w:name="List 2" w:semiHidden="1" w:unhideWhenUsed="1"/>
-    <w:lsdException w:name="List 3" w:semiHidden="1" w:unhideWhenUsed="1"/>
-    <w:lsdException w:name="List 4" w:semiHidden="1" w:unhideWhenUsed="1"/>
-    <w:lsdException w:name="List 5" w:semiHidden="1" w:unhideWhenUsed="1"/>
-    <w:lsdException w:name="List Bullet 2" w:semiHidden="1" w:unhideWhenUsed="1"/>
-    <w:lsdException w:name="List Bullet 3" w:semiHidden="1" w:unhideWhenUsed="1"/>
-    <w:lsdException w:name="List Bullet 4" w:semiHidden="1" w:unhideWhenUsed="1"/>
-    <w:lsdException w:name="List Bullet 5" w:semiHidden="1" w:unhideWhenUsed="1"/>
-    <w:lsdException w:name="List Number 2" w:semiHidden="1" w:unhideWhenUsed="1"/>
-    <w:lsdException w:name="List Number 3" w:semiHidden="1" w:unhideWhenUsed="1"/>
-    <w:lsdException w:name="List Number 4" w:semiHidden="1" w:unhideWhenUsed="1"/>
-    <w:lsdException w:name="List Number 5" w:semiHidden="1" w:unhideWhenUsed="1"/>
-    <w:lsdException w:name="Title" w:uiPriority="10" w:qFormat="1"/>
-    <w:lsdException w:name="Closing" w:semiHidden="1" w:unhideWhenUsed="1"/>
-    <w:lsdException w:name="Signature" w:semiHidden="1" w:unhideWhenUsed="1"/>
-    <w:lsdException w:name="Default Paragraph Font" w:semiHidden="1" w:uiPriority="1" w:unhideWhenUsed="1"/>
-    <w:lsdException w:name="Body Text" w:semiHidden="1" w:unhideWhenUsed="1"/>
-    <w:lsdException w:name="Body Text Indent" w:semiHidden="1" w:unhideWhenUsed="1"/>
-    <w:lsdException w:name="List Continue" w:semiHidden="1" w:unhideWhenUsed="1"/>
-    <w:lsdException w:name="List Continue 2" w:semiHidden="1" w:unhideWhenUsed="1"/>
-    <w:lsdException w:name="List Continue 3" w:semiHidden="1" w:unhideWhenUsed="1"/>
-    <w:lsdException w:name="List Continue 4" w:semiHidden="1" w:unhideWhenUsed="1"/>
-    <w:lsdException w:name="List Continue 5" w:semiHidden="1" w:unhideWhenUsed="1"/>
-    <w:lsdException w:name="Message Header" w:semiHidden="1" w:unhideWhenUsed="1"/>
-    <w:lsdException w:name="Subtitle" w:uiPriority="11" w:qFormat="1"/>
-    <w:lsdException w:name="Salutation" w:semiHidden="1" w:unhideWhenUsed="1"/>
-    <w:lsdException w:name="Date" w:semiHidden="1" w:unhideWhenUsed="1"/>
-    <w:lsdException w:name="Body Text First Indent" w:semiHidden="1" w:unhideWhenUsed="1"/>
-    <w:lsdException w:name="Body Text First Indent 2" w:semiHidden="1" w:unhideWhenUsed="1"/>
-    <w:lsdException w:name="Note Heading" w:semiHidden="1" w:unhideWhenUsed="1"/>
-    <w:lsdException w:name="Body Text 2" w:semiHidden="1" w:unhideWhenUsed="1"/>
-    <w:lsdException w:name="Body Text 3" w:semiHidden="1" w:unhideWhenUsed="1"/>
-    <w:lsdException w:name="Body Text Indent 2" w:semiHidden="1" w:unhideWhenUsed="1"/>
-    <w:lsdException w:name="Body Text Indent 3" w:semiHidden="1" w:unhideWhenUsed="1"/>
-    <w:lsdException w:name="Block Text" w:semiHidden="1" w:unhideWhenUsed="1"/>
-    <w:lsdException w:name="Hyperlink" w:semiHidden="1" w:unhideWhenUsed="1"/>
-    <w:lsdException w:name="FollowedHyperlink" w:semiHidden="1" w:unhideWhenUsed="1"/>
-    <w:lsdException w:name="Strong" w:uiPriority="22" w:qFormat="1"/>
-    <w:lsdException w:name="Emphasis" w:uiPriority="20" w:qFormat="1"/>
-    <w:lsdException w:name="Document Map" w:semiHidden="1" w:unhideWhenUsed="1"/>
-    <w:lsdException w:name="Plain Text" w:semiHidden="1" w:unhideWhenUsed="1"/>
-    <w:lsdException w:name="E-mail Signature" w:semiHidden="1" w:unhideWhenUsed="1"/>
-    <w:lsdException w:name="HTML Top of Form" w:semiHidden="1" w:unhideWhenUsed="1"/>
-    <w:lsdException w:name="HTML Bottom of Form" w:semiHidden="1" w:unhideWhenUsed="1"/>
-    <w:lsdException w:name="Normal (Web)" w:semiHidden="1" w:unhideWhenUsed="1"/>
-    <w:lsdException w:name="HTML Acronym" w:semiHidden="1" w:unhideWhenUsed="1"/>
-    <w:lsdException w:name="HTML Address" w:semiHidden="1" w:unhideWhenUsed="1"/>
-    <w:lsdException w:name="HTML Cite" w:semiHidden="1" w:unhideWhenUsed="1"/>
-    <w:lsdException w:name="HTML Code" w:semiHidden="1" w:unhideWhenUsed="1"/>
-    <w:lsdException w:name="HTML Definition" w:semiHidden="1" w:unhideWhenUsed="1"/>
-    <w:lsdException w:name="HTML Keyboard" w:semiHidden="1" w:unhideWhenUsed="1"/>
-    <w:lsdException w:name="HTML Preformatted" w:semiHidden="1" w:unhideWhenUsed="1"/>
-    <w:lsdException w:name="HTML Sample" w:semiHidden="1" w:unhideWhenUsed="1"/>
-    <w:lsdException w:name="HTML Typewriter" w:semiHidden="1" w:unhideWhenUsed="1"/>
-    <w:lsdException w:name="HTML Variable" w:semiHidden="1" w:unhideWhenUsed="1"/>
-    <w:lsdException w:name="Normal Table" w:semiHidden="1" w:unhideWhenUsed="1"/>
-    <w:lsdException w:name="annotation subject" w:semiHidden="1" w:unhideWhenUsed="1"/>
-    <w:lsdException w:name="No List" w:semiHidden="1" w:unhideWhenUsed="1"/>
-    <w:lsdException w:name="Outline List 1" w:semiHidden="1" w:unhideWhenUsed="1"/>
-    <w:lsdException w:name="Outline List 2" w:semiHidden="1" w:unhideWhenUsed="1"/>
-    <w:lsdException w:name="Outline List 3" w:semiHidden="1" w:unhideWhenUsed="1"/>
-    <w:lsdException w:name="Table Simple 1" w:semiHidden="1" w:unhideWhenUsed="1"/>
-    <w:lsdException w:name="Table Simple 2" w:semiHidden="1" w:unhideWhenUsed="1"/>
-    <w:lsdException w:name="Table Simple 3" w:semiHidden="1" w:unhideWhenUsed="1"/>
-    <w:lsdException w:name="Table Classic 1" w:semiHidden="1" w:unhideWhenUsed="1"/>
-    <w:lsdException w:name="Table Classic 2" w:semiHidden="1" w:unhideWhenUsed="1"/>
-    <w:lsdException w:name="Table Classic 3" w:semiHidden="1" w:unhideWhenUsed="1"/>
-    <w:lsdException w:name="Table Classic 4" w:semiHidden="1" w:unhideWhenUsed="1"/>
-    <w:lsdException w:name="Table Colorful 1" w:semiHidden="1" w:unhideWhenUsed="1"/>
-    <w:lsdException w:name="Table Colorful 2" w:semiHidden="1" w:unhideWhenUsed="1"/>
-    <w:lsdException w:name="Table Colorful 3" w:semiHidden="1" w:unhideWhenUsed="1"/>
-    <w:lsdException w:name="Table Columns 1" w:semiHidden="1" w:unhideWhenUsed="1"/>
-    <w:lsdException w:name="Table Columns 2" w:semiHidden="1" w:unhideWhenUsed="1"/>
-    <w:lsdException w:name="Table Columns 3" w:semiHidden="1" w:unhideWhenUsed="1"/>
-    <w:lsdException w:name="Table Columns 4" w:semiHidden="1" w:unhideWhenUsed="1"/>
-    <w:lsdException w:name="Table Columns 5" w:semiHidden="1" w:unhideWhenUsed="1"/>
-    <w:lsdException w:name="Table Grid 1" w:semiHidden="1" w:unhideWhenUsed="1"/>
-    <w:lsdException w:name="Table Grid 2" w:semiHidden="1" w:unhideWhenUsed="1"/>
-    <w:lsdException w:name="Table Grid 3" w:semiHidden="1" w:unhideWhenUsed="1"/>
-    <w:lsdException w:name="Table Grid 4" w:semiHidden="1" w:unhideWhenUsed="1"/>
-    <w:lsdException w:name="Table Grid 5" w:semiHidden="1" w:unhideWhenUsed="1"/>
-    <w:lsdException w:name="Table Grid 6" w:semiHidden="1" w:unhideWhenUsed="1"/>
-    <w:lsdException w:name="Table Grid 7" w:semiHidden="1" w:unhideWhenUsed="1"/>
-    <w:lsdException w:name="Table Grid 8" w:semiHidden="1" w:unhideWhenUsed="1"/>
-    <w:lsdException w:name="Table List 1" w:semiHidden="1" w:unhideWhenUsed="1"/>
-    <w:lsdException w:name="Table List 2" w:semiHidden="1" w:unhideWhenUsed="1"/>
-    <w:lsdException w:name="Table List 3" w:semiHidden="1" w:unhideWhenUsed="1"/>
-    <w:lsdException w:name="Table List 4" w:semiHidden="1" w:unhideWhenUsed="1"/>
-    <w:lsdException w:name="Table List 5" w:semiHidden="1" w:unhideWhenUsed="1"/>
-    <w:lsdException w:name="Table List 6" w:semiHidden="1" w:unhideWhenUsed="1"/>
-    <w:lsdException w:name="Table List 7" w:semiHidden="1" w:unhideWhenUsed="1"/>
-    <w:lsdException w:name="Table List 8" w:semiHidden="1" w:unhideWhenUsed="1"/>
-    <w:lsdException w:name="Table 3D effects 1" w:semiHidden="1" w:unhideWhenUsed="1"/>
-    <w:lsdException w:name="Table 3D effects 2" w:semiHidden="1" w:unhideWhenUsed="1"/>
-    <w:lsdException w:name="Table 3D effects 3" w:semiHidden="1" w:unhideWhenUsed="1"/>
-    <w:lsdException w:name="Table Contemporary" w:semiHidden="1" w:unhideWhenUsed="1"/>
-    <w:lsdException w:name="Table Elegant" w:semiHidden="1" w:unhideWhenUsed="1"/>
-    <w:lsdException w:name="Table Professional" w:semiHidden="1" w:unhideWhenUsed="1"/>
-    <w:lsdException w:name="Table Subtle 1" w:semiHidden="1" w:unhideWhenUsed="1"/>
-    <w:lsdException w:name="Table Subtle 2" w:semiHidden="1" w:unhideWhenUsed="1"/>
-    <w:lsdException w:name="Table Web 1" w:semiHidden="1" w:unhideWhenUsed="1"/>
-    <w:lsdException w:name="Table Web 2" w:semiHidden="1" w:unhideWhenUsed="1"/>
-    <w:lsdException w:name="Table Web 3" w:semiHidden="1" w:unhideWhenUsed="1"/>
-    <w:lsdException w:name="Balloon Text" w:semiHidden="1" w:unhideWhenUsed="1"/>
-    <w:lsdException w:name="Table Grid" w:uiPriority="59"/>
-    <w:lsdException w:name="Table Theme" w:semiHidden="1" w:unhideWhenUsed="1"/>
-    <w:lsdException w:name="Placeholder Text" w:semiHidden="1"/>
-    <w:lsdException w:name="No Spacing" w:uiPriority="1" w:qFormat="1"/>
-    <w:lsdException w:name="Light Shading" w:uiPriority="60"/>
-    <w:lsdException w:name="Light List" w:uiPriority="61"/>
-    <w:lsdException w:name="Light Grid" w:uiPriority="62"/>
-    <w:lsdException w:name="Medium Shading 1" w:uiPriority="63"/>
-    <w:lsdException w:name="Medium Shading 2" w:uiPriority="64"/>
-    <w:lsdException w:name="Medium List 1" w:uiPriority="65"/>
-    <w:lsdException w:name="Medium List 2" w:uiPriority="66"/>
-    <w:lsdException w:name="Medium Grid 1" w:uiPriority="67"/>
-    <w:lsdException w:name="Medium Grid 2" w:uiPriority="68"/>
-    <w:lsdException w:name="Medium Grid 3" w:uiPriority="69"/>
-    <w:lsdException w:name="Dark List" w:uiPriority="70"/>
-    <w:lsdException w:name="Colorful Shading" w:uiPriority="71"/>
-    <w:lsdException w:name="Colorful List" w:uiPriority="72"/>
-    <w:lsdException w:name="Colorful Grid" w:uiPriority="73"/>
-    <w:lsdException w:name="Light Shading Accent 1" w:uiPriority="60"/>
-    <w:lsdException w:name="Light List Accent 1" w:uiPriority="61"/>
-    <w:lsdException w:name="Light Grid Accent 1" w:uiPriority="62"/>
-    <w:lsdException w:name="Medium Shading 1 Accent 1" w:uiPriority="63"/>
-    <w:lsdException w:name="Medium Shading 2 Accent 1" w:uiPriority="64"/>
-    <w:lsdException w:name="Medium List 1 Accent 1" w:uiPriority="65"/>
-    <w:lsdException w:name="Revision" w:semiHidden="1"/>
-    <w:lsdException w:name="List Paragraph" w:uiPriority="34" w:qFormat="1"/>
-    <w:lsdException w:name="Quote" w:uiPriority="29" w:qFormat="1"/>
-    <w:lsdException w:name="Intense Quote" w:uiPriority="30" w:qFormat="1"/>
-    <w:lsdException w:name="Medium List 2 Accent 1" w:uiPriority="66"/>
-    <w:lsdException w:name="Medium Grid 1 Accent 1" w:uiPriority="67"/>
-    <w:lsdException w:name="Medium Grid 2 Accent 1" w:uiPriority="68"/>
-    <w:lsdException w:name="Medium Grid 3 Accent 1" w:uiPriority="69"/>
-    <w:lsdException w:name="Dark List Accent 1" w:uiPriority="70"/>
-    <w:lsdException w:name="Colorful Shading Accent 1" w:uiPriority="71"/>
-    <w:lsdException w:name="Colorful List Accent 1" w:uiPriority="72"/>
-    <w:lsdException w:name="Colorful Grid Accent 1" w:uiPriority="73"/>
-    <w:lsdException w:name="Light Shading Accent 2" w:uiPriority="60"/>
-    <w:lsdException w:name="Light List Accent 2" w:uiPriority="61"/>
-    <w:lsdException w:name="Light Grid Accent 2" w:uiPriority="62"/>
-    <w:lsdException w:name="Medium Shading 1 Accent 2" w:uiPriority="63"/>
-    <w:lsdException w:name="Medium Shading 2 Accent 2" w:uiPriority="64"/>
-    <w:lsdException w:name="Medium List 1 Accent 2" w:uiPriority="65"/>
-    <w:lsdException w:name="Medium List 2 Accent 2" w:uiPriority="66"/>
-    <w:lsdException w:name="Medium Grid 1 Accent 2" w:uiPriority="67"/>
-    <w:lsdException w:name="Medium Grid 2 Accent 2" w:uiPriority="68"/>
-    <w:lsdException w:name="Medium Grid 3 Accent 2" w:uiPriority="69"/>
-    <w:lsdException w:name="Dark List Accent 2" w:uiPriority="70"/>
-    <w:lsdException w:name="Colorful Shading Accent 2" w:uiPriority="71"/>
-    <w:lsdException w:name="Colorful List Accent 2" w:uiPriority="72"/>
-    <w:lsdException w:name="Colorful Grid Accent 2" w:uiPriority="73"/>
-    <w:lsdException w:name="Light Shading Accent 3" w:uiPriority="60"/>
-    <w:lsdException w:name="Light List Accent 3" w:uiPriority="61"/>
-    <w:lsdException w:name="Light Grid Accent 3" w:uiPriority="62"/>
-    <w:lsdException w:name="Medium Shading 1 Accent 3" w:uiPriority="63"/>
-    <w:lsdException w:name="Medium Shading 2 Accent 3" w:uiPriority="64"/>
-    <w:lsdException w:name="Medium List 1 Accent 3" w:uiPriority="65"/>
-    <w:lsdException w:name="Medium List 2 Accent 3" w:uiPriority="66"/>
-    <w:lsdException w:name="Medium Grid 1 Accent 3" w:uiPriority="67"/>
-    <w:lsdException w:name="Medium Grid 2 Accent 3" w:uiPriority="68"/>
-    <w:lsdException w:name="Medium Grid 3 Accent 3" w:uiPriority="69"/>
-    <w:lsdException w:name="Dark List Accent 3" w:uiPriority="70"/>
-    <w:lsdException w:name="Colorful Shading Accent 3" w:uiPriority="71"/>
-    <w:lsdException w:name="Colorful List Accent 3" w:uiPriority="72"/>
-    <w:lsdException w:name="Colorful Grid Accent 3" w:uiPriority="73"/>
-    <w:lsdException w:name="Light Shading Accent 4" w:uiPriority="60"/>
-    <w:lsdException w:name="Light List Accent 4" w:uiPriority="61"/>
-    <w:lsdException w:name="Light Grid Accent 4" w:uiPriority="62"/>
-    <w:lsdException w:name="Medium Shading 1 Accent 4" w:uiPriority="63"/>
-    <w:lsdException w:name="Medium Shading 2 Accent 4" w:uiPriority="64"/>
-    <w:lsdException w:name="Medium List 1 Accent 4" w:uiPriority="65"/>
-    <w:lsdException w:name="Medium List 2 Accent 4" w:uiPriority="66"/>
-    <w:lsdException w:name="Medium Grid 1 Accent 4" w:uiPriority="67"/>
-    <w:lsdException w:name="Medium Grid 2 Accent 4" w:uiPriority="68"/>
-    <w:lsdException w:name="Medium Grid 3 Accent 4" w:uiPriority="69"/>
-    <w:lsdException w:name="Dark List Accent 4" w:uiPriority="70"/>
-    <w:lsdException w:name="Colorful Shading Accent 4" w:uiPriority="71"/>
-    <w:lsdException w:name="Colorful List Accent 4" w:uiPriority="72"/>
-    <w:lsdException w:name="Colorful Grid Accent 4" w:uiPriority="73"/>
-    <w:lsdException w:name="Light Shading Accent 5" w:uiPriority="60"/>
-    <w:lsdException w:name="Light List Accent 5" w:uiPriority="61"/>
-    <w:lsdException w:name="Light Grid Accent 5" w:uiPriority="62"/>
-    <w:lsdException w:name="Medium Shading 1 Accent 5" w:uiPriority="63"/>
-    <w:lsdException w:name="Medium Shading 2 Accent 5" w:uiPriority="64"/>
-    <w:lsdException w:name="Medium List 1 Accent 5" w:uiPriority="65"/>
-    <w:lsdException w:name="Medium List 2 Accent 5" w:uiPriority="66"/>
-    <w:lsdException w:name="Medium Grid 1 Accent 5" w:uiPriority="67"/>
-    <w:lsdException w:name="Medium Grid 2 Accent 5" w:uiPriority="68"/>
-    <w:lsdException w:name="Medium Grid 3 Accent 5" w:uiPriority="69"/>
-    <w:lsdException w:name="Dark List Accent 5" w:uiPriority="70"/>
-    <w:lsdException w:name="Colorful Shading Accent 5" w:uiPriority="71"/>
-    <w:lsdException w:name="Colorful List Accent 5" w:uiPriority="72"/>
-    <w:lsdException w:name="Colorful Grid Accent 5" w:uiPriority="73"/>
-    <w:lsdException w:name="Light Shading Accent 6" w:uiPriority="60"/>
-    <w:lsdException w:name="Light List Accent 6" w:uiPriority="61"/>
-    <w:lsdException w:name="Light Grid Accent 6" w:uiPriority="62"/>
-    <w:lsdException w:name="Medium Shading 1 Accent 6" w:uiPriority="63"/>
-    <w:lsdException w:name="Medium Shading 2 Accent 6" w:uiPriority="64"/>
-    <w:lsdException w:name="Medium List 1 Accent 6" w:uiPriority="65"/>
-    <w:lsdException w:name="Medium List 2 Accent 6" w:uiPriority="66"/>
-    <w:lsdException w:name="Medium Grid 1 Accent 6" w:uiPriority="67"/>
-    <w:lsdException w:name="Medium Grid 2 Accent 6" w:uiPriority="68"/>
-    <w:lsdException w:name="Medium Grid 3 Accent 6" w:uiPriority="69"/>
-    <w:lsdException w:name="Dark List Accent 6" w:uiPriority="70"/>
-    <w:lsdException w:name="Colorful Shading Accent 6" w:uiPriority="71"/>
-    <w:lsdException w:name="Colorful List Accent 6" w:uiPriority="72"/>
-    <w:lsdException w:name="Colorful Grid Accent 6" w:uiPriority="73"/>
-    <w:lsdException w:name="Subtle Emphasis" w:uiPriority="19" w:qFormat="1"/>
-    <w:lsdException w:name="Intense Emphasis" w:uiPriority="21" w:qFormat="1"/>
-    <w:lsdException w:name="Subtle Reference" w:uiPriority="31" w:qFormat="1"/>
-    <w:lsdException w:name="Intense Reference" w:uiPriority="32" w:qFormat="1"/>
-    <w:lsdException w:name="Book Title" w:uiPriority="33" w:qFormat="1"/>
-    <w:lsdException w:name="Bibliography" w:semiHidden="1" w:uiPriority="37" w:unhideWhenUsed="1"/>
-    <w:lsdException w:name="TOC Heading" w:semiHidden="1" w:uiPriority="39" w:unhideWhenUsed="1" w:qFormat="1"/>
-    <w:lsdException w:name="Plain Table 1" w:uiPriority="41"/>
-    <w:lsdException w:name="Plain Table 2" w:uiPriority="42"/>
-    <w:lsdException w:name="Plain Table 3" w:uiPriority="43"/>
-    <w:lsdException w:name="Plain Table 4" w:uiPriority="44"/>
-    <w:lsdException w:name="Plain Table 5" w:uiPriority="45"/>
-    <w:lsdException w:name="Grid Table Light" w:uiPriority="40"/>
-    <w:lsdException w:name="Grid Table 1 Light" w:uiPriority="46"/>
-    <w:lsdException w:name="Grid Table 2" w:uiPriority="47"/>
-    <w:lsdException w:name="Grid Table 3" w:uiPriority="48"/>
-    <w:lsdException w:name="Grid Table 4" w:uiPriority="49"/>
-    <w:lsdException w:name="Grid Table 5 Dark" w:uiPriority="50"/>
-    <w:lsdException w:name="Grid Table 6 Colorful" w:uiPriority="51"/>
-    <w:lsdException w:name="Grid Table 7 Colorful" w:uiPriority="52"/>
-    <w:lsdException w:name="Grid Table 1 Light Accent 1" w:uiPriority="46"/>
-    <w:lsdException w:name="Grid Table 2 Accent 1" w:uiPriority="47"/>
-    <w:lsdException w:name="Grid Table 3 Accent 1" w:uiPriority="48"/>
-    <w:lsdException w:name="Grid Table 4 Accent 1" w:uiPriority="49"/>
-    <w:lsdException w:name="Grid Table 5 Dark Accent 1" w:uiPriority="50"/>
-    <w:lsdException w:name="Grid Table 6 Colorful Accent 1" w:uiPriority="51"/>
-    <w:lsdException w:name="Grid Table 7 Colorful Accent 1" w:uiPriority="52"/>
-    <w:lsdException w:name="Grid Table 1 Light Accent 2" w:uiPriority="46"/>
-    <w:lsdException w:name="Grid Table 2 Accent 2" w:uiPriority="47"/>
-    <w:lsdException w:name="Grid Table 3 Accent 2" w:uiPriority="48"/>
-    <w:lsdException w:name="Grid Table 4 Accent 2" w:uiPriority="49"/>
-    <w:lsdException w:name="Grid Table 5 Dark Accent 2" w:uiPriority="50"/>
-    <w:lsdException w:name="Grid Table 6 Colorful Accent 2" w:uiPriority="51"/>
-    <w:lsdException w:name="Grid Table 7 Colorful Accent 2" w:uiPriority="52"/>
-    <w:lsdException w:name="Grid Table 1 Light Accent 3" w:uiPriority="46"/>
-    <w:lsdException w:name="Grid Table 2 Accent 3" w:uiPriority="47"/>
-    <w:lsdException w:name="Grid Table 3 Accent 3" w:uiPriority="48"/>
-    <w:lsdException w:name="Grid Table 4 Accent 3" w:uiPriority="49"/>
-    <w:lsdException w:name="Grid Table 5 Dark Accent 3" w:uiPriority="50"/>
-    <w:lsdException w:name="Grid Table 6 Colorful Accent 3" w:uiPriority="51"/>
-    <w:lsdException w:name="Grid Table 7 Colorful Accent 3" w:uiPriority="52"/>
-    <w:lsdException w:name="Grid Table 1 Light Accent 4" w:uiPriority="46"/>
-    <w:lsdException w:name="Grid Table 2 Accent 4" w:uiPriority="47"/>
-    <w:lsdException w:name="Grid Table 3 Accent 4" w:uiPriority="48"/>
-    <w:lsdException w:name="Grid Table 4 Accent 4" w:uiPriority="49"/>
-    <w:lsdException w:name="Grid Table 5 Dark Accent 4" w:uiPriority="50"/>
-    <w:lsdException w:name="Grid Table 6 Colorful Accent 4" w:uiPriority="51"/>
-    <w:lsdException w:name="Grid Table 7 Colorful Accent 4" w:uiPriority="52"/>
-    <w:lsdException w:name="Grid Table 1 Light Accent 5" w:uiPriority="46"/>
-    <w:lsdException w:name="Grid Table 2 Accent 5" w:uiPriority="47"/>
-    <w:lsdException w:name="Grid Table 3 Accent 5" w:uiPriority="48"/>
-    <w:lsdException w:name="Grid Table 4 Accent 5" w:uiPriority="49"/>
-    <w:lsdException w:name="Grid Table 5 Dark Accent 5" w:uiPriority="50"/>
-    <w:lsdException w:name="Grid Table 6 Colorful Accent 5" w:uiPriority="51"/>
-    <w:lsdException w:name="Grid Table 7 Colorful Accent 5" w:uiPriority="52"/>
-    <w:lsdException w:name="Grid Table 1 Light Accent 6" w:uiPriority="46"/>
-    <w:lsdException w:name="Grid Table 2 Accent 6" w:uiPriority="47"/>
-    <w:lsdException w:name="Grid Table 3 Accent 6" w:uiPriority="48"/>
-    <w:lsdException w:name="Grid Table 4 Accent 6" w:uiPriority="49"/>
-    <w:lsdException w:name="Grid Table 5 Dark Accent 6" w:uiPriority="50"/>
-    <w:lsdException w:name="Grid Table 6 Colorful Accent 6" w:uiPriority="51"/>
-    <w:lsdException w:name="Grid Table 7 Colorful Accent 6" w:uiPriority="52"/>
-    <w:lsdException w:name="List Table 1 Light" w:uiPriority="46"/>
-    <w:lsdException w:name="List Table 2" w:uiPriority="47"/>
-    <w:lsdException w:name="List Table 3" w:uiPriority="48"/>
-    <w:lsdException w:name="List Table 4" w:uiPriority="49"/>
-    <w:lsdException w:name="List Table 5 Dark" w:uiPriority="50"/>
-    <w:lsdException w:name="List Table 6 Colorful" w:uiPriority="51"/>
-    <w:lsdException w:name="List Table 7 Colorful" w:uiPriority="52"/>
-    <w:lsdException w:name="List Table 1 Light Accent 1" w:uiPriority="46"/>
-    <w:lsdException w:name="List Table 2 Accent 1" w:uiPriority="47"/>
-    <w:lsdException w:name="List Table 3 Accent 1" w:uiPriority="48"/>
-    <w:lsdException w:name="List Table 4 Accent 1" w:uiPriority="49"/>
-    <w:lsdException w:name="List Table 5 Dark Accent 1" w:uiPriority="50"/>
-    <w:lsdException w:name="List Table 6 Colorful Accent 1" w:uiPriority="51"/>
-    <w:lsdException w:name="List Table 7 Colorful Accent 1" w:uiPriority="52"/>
-    <w:lsdException w:name="List Table 1 Light Accent 2" w:uiPriority="46"/>
-    <w:lsdException w:name="List Table 2 Accent 2" w:uiPriority="47"/>
-    <w:lsdException w:name="List Table 3 Accent 2" w:uiPriority="48"/>
-    <w:lsdException w:name="List Table 4 Accent 2" w:uiPriority="49"/>
-    <w:lsdException w:name="List Table 5 Dark Accent 2" w:uiPriority="50"/>
-    <w:lsdException w:name="List Table 6 Colorful Accent 2" w:uiPriority="51"/>
-    <w:lsdException w:name="List Table 7 Colorful Accent 2" w:uiPriority="52"/>
-    <w:lsdException w:name="List Table 1 Light Accent 3" w:uiPriority="46"/>
-    <w:lsdException w:name="List Table 2 Accent 3" w:uiPriority="47"/>
-    <w:lsdException w:name="List Table 3 Accent 3" w:uiPriority="48"/>
-    <w:lsdException w:name="List Table 4 Accent 3" w:uiPriority="49"/>
-    <w:lsdException w:name="List Table 5 Dark Accent 3" w:uiPriority="50"/>
-    <w:lsdException w:name="List Table 6 Colorful Accent 3" w:uiPriority="51"/>
-    <w:lsdException w:name="List Table 7 Colorful Accent 3" w:uiPriority="52"/>
-    <w:lsdException w:name="List Table 1 Light Accent 4" w:uiPriority="46"/>
-    <w:lsdException w:name="List Table 2 Accent 4" w:uiPriority="47"/>
-    <w:lsdException w:name="List Table 3 Accent 4" w:uiPriority="48"/>
-    <w:lsdException w:name="List Table 4 Accent 4" w:uiPriority="49"/>
-    <w:lsdException w:name="List Table 5 Dark Accent 4" w:uiPriority="50"/>
-    <w:lsdException w:name="List Table 6 Colorful Accent 4" w:uiPriority="51"/>
-    <w:lsdException w:name="List Table 7 Colorful Accent 4" w:uiPriority="52"/>
-    <w:lsdException w:name="List Table 1 Light Accent 5" w:uiPriority="46"/>
-    <w:lsdException w:name="List Table 2 Accent 5" w:uiPriority="47"/>
-    <w:lsdException w:name="List Table 3 Accent 5" w:uiPriority="48"/>
-    <w:lsdException w:name="List Table 4 Accent 5" w:uiPriority="49"/>
-    <w:lsdException w:name="List Table 5 Dark Accent 5" w:uiPriority="50"/>
-    <w:lsdException w:name="List Table 6 Colorful Accent 5" w:uiPriority="51"/>
-    <w:lsdException w:name="List Table 7 Colorful Accent 5" w:uiPriority="52"/>
-    <w:lsdException w:name="List Table 1 Light Accent 6" w:uiPriority="46"/>
-    <w:lsdException w:name="List Table 2 Accent 6" w:uiPriority="47"/>
-    <w:lsdException w:name="List Table 3 Accent 6" w:uiPriority="48"/>
-    <w:lsdException w:name="List Table 4 Accent 6" w:uiPriority="49"/>
-    <w:lsdException w:name="List Table 5 Dark Accent 6" w:uiPriority="50"/>
-    <w:lsdException w:name="List Table 6 Colorful Accent 6" w:uiPriority="51"/>
-    <w:lsdException w:name="List Table 7 Colorful Accent 6" w:uiPriority="52"/>
+  <w:latentStyles w:defLockedState="0" w:defUIPriority="99" w:defSemiHidden="1" w:defUnhideWhenUsed="1" w:defQFormat="0" w:count="267">
+    <w:lsdException w:name="Normal" w:semiHidden="0" w:uiPriority="0" w:unhideWhenUsed="0" w:qFormat="1"/>
+    <w:lsdException w:name="heading 1" w:semiHidden="0" w:uiPriority="9" w:unhideWhenUsed="0" w:qFormat="1"/>
+    <w:lsdException w:name="heading 2" w:uiPriority="9" w:qFormat="1"/>
+    <w:lsdException w:name="heading 3" w:uiPriority="9" w:qFormat="1"/>
+    <w:lsdException w:name="heading 4" w:uiPriority="9" w:qFormat="1"/>
+    <w:lsdException w:name="heading 5" w:uiPriority="9" w:qFormat="1"/>
+    <w:lsdException w:name="heading 6" w:uiPriority="9" w:qFormat="1"/>
+    <w:lsdException w:name="heading 7" w:uiPriority="9" w:qFormat="1"/>
+    <w:lsdException w:name="heading 8" w:uiPriority="9" w:qFormat="1"/>
+    <w:lsdException w:name="heading 9" w:uiPriority="9" w:qFormat="1"/>
+    <w:lsdException w:name="toc 1" w:uiPriority="39"/>
+    <w:lsdException w:name="toc 2" w:uiPriority="39"/>
+    <w:lsdException w:name="toc 3" w:uiPriority="39"/>
+    <w:lsdException w:name="toc 4" w:uiPriority="39"/>
+    <w:lsdException w:name="toc 5" w:uiPriority="39"/>
+    <w:lsdException w:name="toc 6" w:uiPriority="39"/>
+    <w:lsdException w:name="toc 7" w:uiPriority="39"/>
+    <w:lsdException w:name="toc 8" w:uiPriority="39"/>
+    <w:lsdException w:name="toc 9" w:uiPriority="39"/>
+    <w:lsdException w:name="caption" w:uiPriority="35" w:qFormat="1"/>
+    <w:lsdException w:name="Title" w:semiHidden="0" w:uiPriority="10" w:unhideWhenUsed="0" w:qFormat="1"/>
+    <w:lsdException w:name="Default Paragraph Font" w:uiPriority="1"/>
+    <w:lsdException w:name="Subtitle" w:semiHidden="0" w:uiPriority="11" w:unhideWhenUsed="0" w:qFormat="1"/>
+    <w:lsdException w:name="Strong" w:semiHidden="0" w:uiPriority="22" w:unhideWhenUsed="0" w:qFormat="1"/>
+    <w:lsdException w:name="Emphasis" w:semiHidden="0" w:uiPriority="20" w:unhideWhenUsed="0" w:qFormat="1"/>
+    <w:lsdException w:name="Table Grid" w:semiHidden="0" w:uiPriority="59" w:unhideWhenUsed="0"/>
+    <w:lsdException w:name="Placeholder Text" w:unhideWhenUsed="0"/>
+    <w:lsdException w:name="No Spacing" w:semiHidden="0" w:uiPriority="1" w:unhideWhenUsed="0" w:qFormat="1"/>
+    <w:lsdException w:name="Light Shading" w:semiHidden="0" w:uiPriority="60" w:unhideWhenUsed="0"/>
+    <w:lsdException w:name="Light List" w:semiHidden="0" w:uiPriority="61" w:unhideWhenUsed="0"/>
+    <w:lsdException w:name="Light Grid" w:semiHidden="0" w:uiPriority="62" w:unhideWhenUsed="0"/>
+    <w:lsdException w:name="Medium Shading 1" w:semiHidden="0" w:uiPriority="63" w:unhideWhenUsed="0"/>
+    <w:lsdException w:name="Medium Shading 2" w:semiHidden="0" w:uiPriority="64" w:unhideWhenUsed="0"/>
+    <w:lsdException w:name="Medium List 1" w:semiHidden="0" w:uiPriority="65" w:unhideWhenUsed="0"/>
+    <w:lsdException w:name="Medium List 2" w:semiHidden="0" w:uiPriority="66" w:unhideWhenUsed="0"/>
+    <w:lsdException w:name="Medium Grid 1" w:semiHidden="0" w:uiPriority="67" w:unhideWhenUsed="0"/>
+    <w:lsdException w:name="Medium Grid 2" w:semiHidden="0" w:uiPriority="68" w:unhideWhenUsed="0"/>
+    <w:lsdException w:name="Medium Grid 3" w:semiHidden="0" w:uiPriority="69" w:unhideWhenUsed="0"/>
+    <w:lsdException w:name="Dark List" w:semiHidden="0" w:uiPriority="70" w:unhideWhenUsed="0"/>
+    <w:lsdException w:name="Colorful Shading" w:semiHidden="0" w:uiPriority="71" w:unhideWhenUsed="0"/>
+    <w:lsdException w:name="Colorful List" w:semiHidden="0" w:uiPriority="72" w:unhideWhenUsed="0"/>
+    <w:lsdException w:name="Colorful Grid" w:semiHidden="0" w:uiPriority="73" w:unhideWhenUsed="0"/>
+    <w:lsdException w:name="Light Shading Accent 1" w:semiHidden="0" w:uiPriority="60" w:unhideWhenUsed="0"/>
+    <w:lsdException w:name="Light List Accent 1" w:semiHidden="0" w:uiPriority="61" w:unhideWhenUsed="0"/>
+    <w:lsdException w:name="Light Grid Accent 1" w:semiHidden="0" w:uiPriority="62" w:unhideWhenUsed="0"/>
+    <w:lsdException w:name="Medium Shading 1 Accent 1" w:semiHidden="0" w:uiPriority="63" w:unhideWhenUsed="0"/>
+    <w:lsdException w:name="Medium Shading 2 Accent 1" w:semiHidden="0" w:uiPriority="64" w:unhideWhenUsed="0"/>
+    <w:lsdException w:name="Medium List 1 Accent 1" w:semiHidden="0" w:uiPriority="65" w:unhideWhenUsed="0"/>
+    <w:lsdException w:name="Revision" w:unhideWhenUsed="0"/>
+    <w:lsdException w:name="List Paragraph" w:semiHidden="0" w:uiPriority="34" w:unhideWhenUsed="0" w:qFormat="1"/>
+    <w:lsdException w:name="Quote" w:semiHidden="0" w:uiPriority="29" w:unhideWhenUsed="0" w:qFormat="1"/>
+    <w:lsdException w:name="Intense Quote" w:semiHidden="0" w:uiPriority="30" w:unhideWhenUsed="0" w:qFormat="1"/>
+    <w:lsdException w:name="Medium List 2 Accent 1" w:semiHidden="0" w:uiPriority="66" w:unhideWhenUsed="0"/>
+    <w:lsdException w:name="Medium Grid 1 Accent 1" w:semiHidden="0" w:uiPriority="67" w:unhideWhenUsed="0"/>
+    <w:lsdException w:name="Medium Grid 2 Accent 1" w:semiHidden="0" w:uiPriority="68" w:unhideWhenUsed="0"/>
+    <w:lsdException w:name="Medium Grid 3 Accent 1" w:semiHidden="0" w:uiPriority="69" w:unhideWhenUsed="0"/>
+    <w:lsdException w:name="Dark List Accent 1" w:semiHidden="0" w:uiPriority="70" w:unhideWhenUsed="0"/>
+    <w:lsdException w:name="Colorful Shading Accent 1" w:semiHidden="0" w:uiPriority="71" w:unhideWhenUsed="0"/>
+    <w:lsdException w:name="Colorful List Accent 1" w:semiHidden="0" w:uiPriority="72" w:unhideWhenUsed="0"/>
+    <w:lsdException w:name="Colorful Grid Accent 1" w:semiHidden="0" w:uiPriority="73" w:unhideWhenUsed="0"/>
+    <w:lsdException w:name="Light Shading Accent 2" w:semiHidden="0" w:uiPriority="60" w:unhideWhenUsed="0"/>
+    <w:lsdException w:name="Light List Accent 2" w:semiHidden="0" w:uiPriority="61" w:unhideWhenUsed="0"/>
+    <w:lsdException w:name="Light Grid Accent 2" w:semiHidden="0" w:uiPriority="62" w:unhideWhenUsed="0"/>
+    <w:lsdException w:name="Medium Shading 1 Accent 2" w:semiHidden="0" w:uiPriority="63" w:unhideWhenUsed="0"/>
+    <w:lsdException w:name="Medium Shading 2 Accent 2" w:semiHidden="0" w:uiPriority="64" w:unhideWhenUsed="0"/>
+    <w:lsdException w:name="Medium List 1 Accent 2" w:semiHidden="0" w:uiPriority="65" w:unhideWhenUsed="0"/>
+    <w:lsdException w:name="Medium List 2 Accent 2" w:semiHidden="0" w:uiPriority="66" w:unhideWhenUsed="0"/>
+    <w:lsdException w:name="Medium Grid 1 Accent 2" w:semiHidden="0" w:uiPriority="67" w:unhideWhenUsed="0"/>
+    <w:lsdException w:name="Medium Grid 2 Accent 2" w:semiHidden="0" w:uiPriority="68" w:unhideWhenUsed="0"/>
+    <w:lsdException w:name="Medium Grid 3 Accent 2" w:semiHidden="0" w:uiPriority="69" w:unhideWhenUsed="0"/>
+    <w:lsdException w:name="Dark List Accent 2" w:semiHidden="0" w:uiPriority="70" w:unhideWhenUsed="0"/>
+    <w:lsdException w:name="Colorful Shading Accent 2" w:semiHidden="0" w:uiPriority="71" w:unhideWhenUsed="0"/>
+    <w:lsdException w:name="Colorful List Accent 2" w:semiHidden="0" w:uiPriority="72" w:unhideWhenUsed="0"/>
+    <w:lsdException w:name="Colorful Grid Accent 2" w:semiHidden="0" w:uiPriority="73" w:unhideWhenUsed="0"/>
+    <w:lsdException w:name="Light Shading Accent 3" w:semiHidden="0" w:uiPriority="60" w:unhideWhenUsed="0"/>
+    <w:lsdException w:name="Light List Accent 3" w:semiHidden="0" w:uiPriority="61" w:unhideWhenUsed="0"/>
+    <w:lsdException w:name="Light Grid Accent 3" w:semiHidden="0" w:uiPriority="62" w:unhideWhenUsed="0"/>
+    <w:lsdException w:name="Medium Shading 1 Accent 3" w:semiHidden="0" w:uiPriority="63" w:unhideWhenUsed="0"/>
+    <w:lsdException w:name="Medium Shading 2 Accent 3" w:semiHidden="0" w:uiPriority="64" w:unhideWhenUsed="0"/>
+    <w:lsdException w:name="Medium List 1 Accent 3" w:semiHidden="0" w:uiPriority="65" w:unhideWhenUsed="0"/>
+    <w:lsdException w:name="Medium List 2 Accent 3" w:semiHidden="0" w:uiPriority="66" w:unhideWhenUsed="0"/>
+    <w:lsdException w:name="Medium Grid 1 Accent 3" w:semiHidden="0" w:uiPriority="67" w:unhideWhenUsed="0"/>
+    <w:lsdException w:name="Medium Grid 2 Accent 3" w:semiHidden="0" w:uiPriority="68" w:unhideWhenUsed="0"/>
+    <w:lsdException w:name="Medium Grid 3 Accent 3" w:semiHidden="0" w:uiPriority="69" w:unhideWhenUsed="0"/>
+    <w:lsdException w:name="Dark List Accent 3" w:semiHidden="0" w:uiPriority="70" w:unhideWhenUsed="0"/>
+    <w:lsdException w:name="Colorful Shading Accent 3" w:semiHidden="0" w:uiPriority="71" w:unhideWhenUsed="0"/>
+    <w:lsdException w:name="Colorful List Accent 3" w:semiHidden="0" w:uiPriority="72" w:unhideWhenUsed="0"/>
+    <w:lsdException w:name="Colorful Grid Accent 3" w:semiHidden="0" w:uiPriority="73" w:unhideWhenUsed="0"/>
+    <w:lsdException w:name="Light Shading Accent 4" w:semiHidden="0" w:uiPriority="60" w:unhideWhenUsed="0"/>
+    <w:lsdException w:name="Light List Accent 4" w:semiHidden="0" w:uiPriority="61" w:unhideWhenUsed="0"/>
+    <w:lsdException w:name="Light Grid Accent 4" w:semiHidden="0" w:uiPriority="62" w:unhideWhenUsed="0"/>
+    <w:lsdException w:name="Medium Shading 1 Accent 4" w:semiHidden="0" w:uiPriority="63" w:unhideWhenUsed="0"/>
+    <w:lsdException w:name="Medium Shading 2 Accent 4" w:semiHidden="0" w:uiPriority="64" w:unhideWhenUsed="0"/>
+    <w:lsdException w:name="Medium List 1 Accent 4" w:semiHidden="0" w:uiPriority="65" w:unhideWhenUsed="0"/>
+    <w:lsdException w:name="Medium List 2 Accent 4" w:semiHidden="0" w:uiPriority="66" w:unhideWhenUsed="0"/>
+    <w:lsdException w:name="Medium Grid 1 Accent 4" w:semiHidden="0" w:uiPriority="67" w:unhideWhenUsed="0"/>
+    <w:lsdException w:name="Medium Grid 2 Accent 4" w:semiHidden="0" w:uiPriority="68" w:unhideWhenUsed="0"/>
+    <w:lsdException w:name="Medium Grid 3 Accent 4" w:semiHidden="0" w:uiPriority="69" w:unhideWhenUsed="0"/>
+    <w:lsdException w:name="Dark List Accent 4" w:semiHidden="0" w:uiPriority="70" w:unhideWhenUsed="0"/>
+    <w:lsdException w:name="Colorful Shading Accent 4" w:semiHidden="0" w:uiPriority="71" w:unhideWhenUsed="0"/>
+    <w:lsdException w:name="Colorful List Accent 4" w:semiHidden="0" w:uiPriority="72" w:unhideWhenUsed="0"/>
+    <w:lsdException w:name="Colorful Grid Accent 4" w:semiHidden="0" w:uiPriority="73" w:unhideWhenUsed="0"/>
+    <w:lsdException w:name="Light Shading Accent 5" w:semiHidden="0" w:uiPriority="60" w:unhideWhenUsed="0"/>
+    <w:lsdException w:name="Light List Accent 5" w:semiHidden="0" w:uiPriority="61" w:unhideWhenUsed="0"/>
+    <w:lsdException w:name="Light Grid Accent 5" w:semiHidden="0" w:uiPriority="62" w:unhideWhenUsed="0"/>
+    <w:lsdException w:name="Medium Shading 1 Accent 5" w:semiHidden="0" w:uiPriority="63" w:unhideWhenUsed="0"/>
+    <w:lsdException w:name="Medium Shading 2 Accent 5" w:semiHidden="0" w:uiPriority="64" w:unhideWhenUsed="0"/>
+    <w:lsdException w:name="Medium List 1 Accent 5" w:semiHidden="0" w:uiPriority="65" w:unhideWhenUsed="0"/>
+    <w:lsdException w:name="Medium List 2 Accent 5" w:semiHidden="0" w:uiPriority="66" w:unhideWhenUsed="0"/>
+    <w:lsdException w:name="Medium Grid 1 Accent 5" w:semiHidden="0" w:uiPriority="67" w:unhideWhenUsed="0"/>
+    <w:lsdException w:name="Medium Grid 2 Accent 5" w:semiHidden="0" w:uiPriority="68" w:unhideWhenUsed="0"/>
+    <w:lsdException w:name="Medium Grid 3 Accent 5" w:semiHidden="0" w:uiPriority="69" w:unhideWhenUsed="0"/>
+    <w:lsdException w:name="Dark List Accent 5" w:semiHidden="0" w:uiPriority="70" w:unhideWhenUsed="0"/>
+    <w:lsdException w:name="Colorful Shading Accent 5" w:semiHidden="0" w:uiPriority="71" w:unhideWhenUsed="0"/>
+    <w:lsdException w:name="Colorful List Accent 5" w:semiHidden="0" w:uiPriority="72" w:unhideWhenUsed="0"/>
+    <w:lsdException w:name="Colorful Grid Accent 5" w:semiHidden="0" w:uiPriority="73" w:unhideWhenUsed="0"/>
+    <w:lsdException w:name="Light Shading Accent 6" w:semiHidden="0" w:uiPriority="60" w:unhideWhenUsed="0"/>
+    <w:lsdException w:name="Light List Accent 6" w:semiHidden="0" w:uiPriority="61" w:unhideWhenUsed="0"/>
+    <w:lsdException w:name="Light Grid Accent 6" w:semiHidden="0" w:uiPriority="62" w:unhideWhenUsed="0"/>
+    <w:lsdException w:name="Medium Shading 1 Accent 6" w:semiHidden="0" w:uiPriority="63" w:unhideWhenUsed="0"/>
+    <w:lsdException w:name="Medium Shading 2 Accent 6" w:semiHidden="0" w:uiPriority="64" w:unhideWhenUsed="0"/>
+    <w:lsdException w:name="Medium List 1 Accent 6" w:semiHidden="0" w:uiPriority="65" w:unhideWhenUsed="0"/>
+    <w:lsdException w:name="Medium List 2 Accent 6" w:semiHidden="0" w:uiPriority="66" w:unhideWhenUsed="0"/>
+    <w:lsdException w:name="Medium Grid 1 Accent 6" w:semiHidden="0" w:uiPriority="67" w:unhideWhenUsed="0"/>
+    <w:lsdException w:name="Medium Grid 2 Accent 6" w:semiHidden="0" w:uiPriority="68" w:unhideWhenUsed="0"/>
+    <w:lsdException w:name="Medium Grid 3 Accent 6" w:semiHidden="0" w:uiPriority="69" w:unhideWhenUsed="0"/>
+    <w:lsdException w:name="Dark List Accent 6" w:semiHidden="0" w:uiPriority="70" w:unhideWhenUsed="0"/>
+    <w:lsdException w:name="Colorful Shading Accent 6" w:semiHidden="0" w:uiPriority="71" w:unhideWhenUsed="0"/>
+    <w:lsdException w:name="Colorful List Accent 6" w:semiHidden="0" w:uiPriority="72" w:unhideWhenUsed="0"/>
+    <w:lsdException w:name="Colorful Grid Accent 6" w:semiHidden="0" w:uiPriority="73" w:unhideWhenUsed="0"/>
+    <w:lsdException w:name="Subtle Emphasis" w:semiHidden="0" w:uiPriority="19" w:unhideWhenUsed="0" w:qFormat="1"/>
+    <w:lsdException w:name="Intense Emphasis" w:semiHidden="0" w:uiPriority="21" w:unhideWhenUsed="0" w:qFormat="1"/>
+    <w:lsdException w:name="Subtle Reference" w:semiHidden="0" w:uiPriority="31" w:unhideWhenUsed="0" w:qFormat="1"/>
+    <w:lsdException w:name="Intense Reference" w:semiHidden="0" w:uiPriority="32" w:unhideWhenUsed="0" w:qFormat="1"/>
+    <w:lsdException w:name="Book Title" w:semiHidden="0" w:uiPriority="33" w:unhideWhenUsed="0" w:qFormat="1"/>
+    <w:lsdException w:name="Bibliography" w:uiPriority="37"/>
+    <w:lsdException w:name="TOC Heading" w:uiPriority="39" w:qFormat="1"/>
+  </w:latentStyles>
+  <w:style w:type="paragraph" w:default="1" w:styleId="Normal">
+    <w:name w:val="Normal"/>
+    <w:qFormat/>
+  </w:style>
+  <w:style w:type="character" w:default="1" w:styleId="DefaultParagraphFont">
+    <w:name w:val="Default Paragraph Font"/>
+    <w:uiPriority w:val="1"/>
+    <w:semiHidden/>
+    <w:unhideWhenUsed/>
+  </w:style>
+  <w:style w:type="table" w:default="1" w:styleId="TableNormal">
+    <w:name w:val="Normal Table"/>
+    <w:uiPriority w:val="99"/>
+    <w:semiHidden/>
+    <w:unhideWhenUsed/>
+    <w:tblPr>
+      <w:tblInd w:w="0" w:type="dxa"/>
+      <w:tblCellMar>
+        <w:top w:w="0" w:type="dxa"/>
+        <w:left w:w="108" w:type="dxa"/>
+        <w:bottom w:w="0" w:type="dxa"/>
+        <w:right w:w="108" w:type="dxa"/>
+      </w:tblCellMar>
+    </w:tblPr>
+  </w:style>
+  <w:style w:type="numbering" w:default="1" w:styleId="NoList">
+    <w:name w:val="No List"/>
+    <w:uiPriority w:val="99"/>
+    <w:semiHidden/>
+    <w:unhideWhenUsed/>
+  </w:style>
+</w:styles>
+</file>
+
+<file path=word/stylesWithEffects.xml><?xml version="1.0" encoding="utf-8"?>
+<w:styles xmlns:wpc="http://schemas.microsoft.com/office/word/2010/wordprocessingCanvas" xmlns:mc="http://schemas.openxmlformats.org/markup-compatibility/2006" xmlns:o="urn:schemas-microsoft-com:office:office" xmlns:r="http://schemas.openxmlformats.org/officeDocument/2006/relationships" xmlns:m="http://schemas.openxmlformats.org/officeDocument/2006/math" xmlns:v="urn:schemas-microsoft-com:vml" xmlns:wp14="http://schemas.microsoft.com/office/word/2010/wordprocessingDrawing" xmlns:wp="http://schemas.openxmlformats.org/drawingml/2006/wordprocessingDrawing" xmlns:w10="urn:schemas-microsoft-com:office:word" xmlns:w="http://schemas.openxmlformats.org/wordprocessingml/2006/main" xmlns:w14="http://schemas.microsoft.com/office/word/2010/wordml" xmlns:wpg="http://schemas.microsoft.com/office/word/2010/wordprocessingGroup" xmlns:wpi="http://schemas.microsoft.com/office/word/2010/wordprocessingInk" xmlns:wne="http://schemas.microsoft.com/office/word/2006/wordml" xmlns:wps="http://schemas.microsoft.com/office/word/2010/wordprocessingShape" mc:Ignorable="w14 wp14">
+  <w:docDefaults>
+    <w:rPrDefault>
+      <w:rPr>
+        <w:rFonts w:asciiTheme="minorHAnsi" w:eastAsiaTheme="minorHAnsi" w:hAnsiTheme="minorHAnsi" w:cstheme="minorBidi"/>
+        <w:sz w:val="22"/>
+        <w:szCs w:val="22"/>
+        <w:lang w:val="en-US" w:eastAsia="en-US" w:bidi="ar-SA"/>
+      </w:rPr>
+    </w:rPrDefault>
+    <w:pPrDefault>
+      <w:pPr>
+        <w:spacing w:after="200" w:line="276" w:lineRule="auto"/>
+      </w:pPr>
+    </w:pPrDefault>
+  </w:docDefaults>
+  <w:latentStyles w:defLockedState="0" w:defUIPriority="99" w:defSemiHidden="1" w:defUnhideWhenUsed="1" w:defQFormat="0" w:count="267">
+    <w:lsdException w:name="Normal" w:semiHidden="0" w:uiPriority="0" w:unhideWhenUsed="0" w:qFormat="1"/>
+    <w:lsdException w:name="heading 1" w:semiHidden="0" w:uiPriority="9" w:unhideWhenUsed="0" w:qFormat="1"/>
+    <w:lsdException w:name="heading 2" w:uiPriority="9" w:qFormat="1"/>
+    <w:lsdException w:name="heading 3" w:uiPriority="9" w:qFormat="1"/>
+    <w:lsdException w:name="heading 4" w:uiPriority="9" w:qFormat="1"/>
+    <w:lsdException w:name="heading 5" w:uiPriority="9" w:qFormat="1"/>
+    <w:lsdException w:name="heading 6" w:uiPriority="9" w:qFormat="1"/>
+    <w:lsdException w:name="heading 7" w:uiPriority="9" w:qFormat="1"/>
+    <w:lsdException w:name="heading 8" w:uiPriority="9" w:qFormat="1"/>
+    <w:lsdException w:name="heading 9" w:uiPriority="9" w:qFormat="1"/>
+    <w:lsdException w:name="toc 1" w:uiPriority="39"/>
+    <w:lsdException w:name="toc 2" w:uiPriority="39"/>
+    <w:lsdException w:name="toc 3" w:uiPriority="39"/>
+    <w:lsdException w:name="toc 4" w:uiPriority="39"/>
+    <w:lsdException w:name="toc 5" w:uiPriority="39"/>
+    <w:lsdException w:name="toc 6" w:uiPriority="39"/>
+    <w:lsdException w:name="toc 7" w:uiPriority="39"/>
+    <w:lsdException w:name="toc 8" w:uiPriority="39"/>
+    <w:lsdException w:name="toc 9" w:uiPriority="39"/>
+    <w:lsdException w:name="caption" w:uiPriority="35" w:qFormat="1"/>
+    <w:lsdException w:name="Title" w:semiHidden="0" w:uiPriority="10" w:unhideWhenUsed="0" w:qFormat="1"/>
+    <w:lsdException w:name="Default Paragraph Font" w:uiPriority="1"/>
+    <w:lsdException w:name="Subtitle" w:semiHidden="0" w:uiPriority="11" w:unhideWhenUsed="0" w:qFormat="1"/>
+    <w:lsdException w:name="Strong" w:semiHidden="0" w:uiPriority="22" w:unhideWhenUsed="0" w:qFormat="1"/>
+    <w:lsdException w:name="Emphasis" w:semiHidden="0" w:uiPriority="20" w:unhideWhenUsed="0" w:qFormat="1"/>
+    <w:lsdException w:name="Table Grid" w:semiHidden="0" w:uiPriority="59" w:unhideWhenUsed="0"/>
+    <w:lsdException w:name="Placeholder Text" w:unhideWhenUsed="0"/>
+    <w:lsdException w:name="No Spacing" w:semiHidden="0" w:uiPriority="1" w:unhideWhenUsed="0" w:qFormat="1"/>
+    <w:lsdException w:name="Light Shading" w:semiHidden="0" w:uiPriority="60" w:unhideWhenUsed="0"/>
+    <w:lsdException w:name="Light List" w:semiHidden="0" w:uiPriority="61" w:unhideWhenUsed="0"/>
+    <w:lsdException w:name="Light Grid" w:semiHidden="0" w:uiPriority="62" w:unhideWhenUsed="0"/>
+    <w:lsdException w:name="Medium Shading 1" w:semiHidden="0" w:uiPriority="63" w:unhideWhenUsed="0"/>
+    <w:lsdException w:name="Medium Shading 2" w:semiHidden="0" w:uiPriority="64" w:unhideWhenUsed="0"/>
+    <w:lsdException w:name="Medium List 1" w:semiHidden="0" w:uiPriority="65" w:unhideWhenUsed="0"/>
+    <w:lsdException w:name="Medium List 2" w:semiHidden="0" w:uiPriority="66" w:unhideWhenUsed="0"/>
+    <w:lsdException w:name="Medium Grid 1" w:semiHidden="0" w:uiPriority="67" w:unhideWhenUsed="0"/>
+    <w:lsdException w:name="Medium Grid 2" w:semiHidden="0" w:uiPriority="68" w:unhideWhenUsed="0"/>
+    <w:lsdException w:name="Medium Grid 3" w:semiHidden="0" w:uiPriority="69" w:unhideWhenUsed="0"/>
+    <w:lsdException w:name="Dark List" w:semiHidden="0" w:uiPriority="70" w:unhideWhenUsed="0"/>
+    <w:lsdException w:name="Colorful Shading" w:semiHidden="0" w:uiPriority="71" w:unhideWhenUsed="0"/>
+    <w:lsdException w:name="Colorful List" w:semiHidden="0" w:uiPriority="72" w:unhideWhenUsed="0"/>
+    <w:lsdException w:name="Colorful Grid" w:semiHidden="0" w:uiPriority="73" w:unhideWhenUsed="0"/>
+    <w:lsdException w:name="Light Shading Accent 1" w:semiHidden="0" w:uiPriority="60" w:unhideWhenUsed="0"/>
+    <w:lsdException w:name="Light List Accent 1" w:semiHidden="0" w:uiPriority="61" w:unhideWhenUsed="0"/>
+    <w:lsdException w:name="Light Grid Accent 1" w:semiHidden="0" w:uiPriority="62" w:unhideWhenUsed="0"/>
+    <w:lsdException w:name="Medium Shading 1 Accent 1" w:semiHidden="0" w:uiPriority="63" w:unhideWhenUsed="0"/>
+    <w:lsdException w:name="Medium Shading 2 Accent 1" w:semiHidden="0" w:uiPriority="64" w:unhideWhenUsed="0"/>
+    <w:lsdException w:name="Medium List 1 Accent 1" w:semiHidden="0" w:uiPriority="65" w:unhideWhenUsed="0"/>
+    <w:lsdException w:name="Revision" w:unhideWhenUsed="0"/>
+    <w:lsdException w:name="List Paragraph" w:semiHidden="0" w:uiPriority="34" w:unhideWhenUsed="0" w:qFormat="1"/>
+    <w:lsdException w:name="Quote" w:semiHidden="0" w:uiPriority="29" w:unhideWhenUsed="0" w:qFormat="1"/>
+    <w:lsdException w:name="Intense Quote" w:semiHidden="0" w:uiPriority="30" w:unhideWhenUsed="0" w:qFormat="1"/>
+    <w:lsdException w:name="Medium List 2 Accent 1" w:semiHidden="0" w:uiPriority="66" w:unhideWhenUsed="0"/>
+    <w:lsdException w:name="Medium Grid 1 Accent 1" w:semiHidden="0" w:uiPriority="67" w:unhideWhenUsed="0"/>
+    <w:lsdException w:name="Medium Grid 2 Accent 1" w:semiHidden="0" w:uiPriority="68" w:unhideWhenUsed="0"/>
+    <w:lsdException w:name="Medium Grid 3 Accent 1" w:semiHidden="0" w:uiPriority="69" w:unhideWhenUsed="0"/>
+    <w:lsdException w:name="Dark List Accent 1" w:semiHidden="0" w:uiPriority="70" w:unhideWhenUsed="0"/>
+    <w:lsdException w:name="Colorful Shading Accent 1" w:semiHidden="0" w:uiPriority="71" w:unhideWhenUsed="0"/>
+    <w:lsdException w:name="Colorful List Accent 1" w:semiHidden="0" w:uiPriority="72" w:unhideWhenUsed="0"/>
+    <w:lsdException w:name="Colorful Grid Accent 1" w:semiHidden="0" w:uiPriority="73" w:unhideWhenUsed="0"/>
+    <w:lsdException w:name="Light Shading Accent 2" w:semiHidden="0" w:uiPriority="60" w:unhideWhenUsed="0"/>
+    <w:lsdException w:name="Light List Accent 2" w:semiHidden="0" w:uiPriority="61" w:unhideWhenUsed="0"/>
+    <w:lsdException w:name="Light Grid Accent 2" w:semiHidden="0" w:uiPriority="62" w:unhideWhenUsed="0"/>
+    <w:lsdException w:name="Medium Shading 1 Accent 2" w:semiHidden="0" w:uiPriority="63" w:unhideWhenUsed="0"/>
+    <w:lsdException w:name="Medium Shading 2 Accent 2" w:semiHidden="0" w:uiPriority="64" w:unhideWhenUsed="0"/>
+    <w:lsdException w:name="Medium List 1 Accent 2" w:semiHidden="0" w:uiPriority="65" w:unhideWhenUsed="0"/>
+    <w:lsdException w:name="Medium List 2 Accent 2" w:semiHidden="0" w:uiPriority="66" w:unhideWhenUsed="0"/>
+    <w:lsdException w:name="Medium Grid 1 Accent 2" w:semiHidden="0" w:uiPriority="67" w:unhideWhenUsed="0"/>
+    <w:lsdException w:name="Medium Grid 2 Accent 2" w:semiHidden="0" w:uiPriority="68" w:unhideWhenUsed="0"/>
+    <w:lsdException w:name="Medium Grid 3 Accent 2" w:semiHidden="0" w:uiPriority="69" w:unhideWhenUsed="0"/>
+    <w:lsdException w:name="Dark List Accent 2" w:semiHidden="0" w:uiPriority="70" w:unhideWhenUsed="0"/>
+    <w:lsdException w:name="Colorful Shading Accent 2" w:semiHidden="0" w:uiPriority="71" w:unhideWhenUsed="0"/>
+    <w:lsdException w:name="Colorful List Accent 2" w:semiHidden="0" w:uiPriority="72" w:unhideWhenUsed="0"/>
+    <w:lsdException w:name="Colorful Grid Accent 2" w:semiHidden="0" w:uiPriority="73" w:unhideWhenUsed="0"/>
+    <w:lsdException w:name="Light Shading Accent 3" w:semiHidden="0" w:uiPriority="60" w:unhideWhenUsed="0"/>
+    <w:lsdException w:name="Light List Accent 3" w:semiHidden="0" w:uiPriority="61" w:unhideWhenUsed="0"/>
+    <w:lsdException w:name="Light Grid Accent 3" w:semiHidden="0" w:uiPriority="62" w:unhideWhenUsed="0"/>
+    <w:lsdException w:name="Medium Shading 1 Accent 3" w:semiHidden="0" w:uiPriority="63" w:unhideWhenUsed="0"/>
+    <w:lsdException w:name="Medium Shading 2 Accent 3" w:semiHidden="0" w:uiPriority="64" w:unhideWhenUsed="0"/>
+    <w:lsdException w:name="Medium List 1 Accent 3" w:semiHidden="0" w:uiPriority="65" w:unhideWhenUsed="0"/>
+    <w:lsdException w:name="Medium List 2 Accent 3" w:semiHidden="0" w:uiPriority="66" w:unhideWhenUsed="0"/>
+    <w:lsdException w:name="Medium Grid 1 Accent 3" w:semiHidden="0" w:uiPriority="67" w:unhideWhenUsed="0"/>
+    <w:lsdException w:name="Medium Grid 2 Accent 3" w:semiHidden="0" w:uiPriority="68" w:unhideWhenUsed="0"/>
+    <w:lsdException w:name="Medium Grid 3 Accent 3" w:semiHidden="0" w:uiPriority="69" w:unhideWhenUsed="0"/>
+    <w:lsdException w:name="Dark List Accent 3" w:semiHidden="0" w:uiPriority="70" w:unhideWhenUsed="0"/>
+    <w:lsdException w:name="Colorful Shading Accent 3" w:semiHidden="0" w:uiPriority="71" w:unhideWhenUsed="0"/>
+    <w:lsdException w:name="Colorful List Accent 3" w:semiHidden="0" w:uiPriority="72" w:unhideWhenUsed="0"/>
+    <w:lsdException w:name="Colorful Grid Accent 3" w:semiHidden="0" w:uiPriority="73" w:unhideWhenUsed="0"/>
+    <w:lsdException w:name="Light Shading Accent 4" w:semiHidden="0" w:uiPriority="60" w:unhideWhenUsed="0"/>
+    <w:lsdException w:name="Light List Accent 4" w:semiHidden="0" w:uiPriority="61" w:unhideWhenUsed="0"/>
+    <w:lsdException w:name="Light Grid Accent 4" w:semiHidden="0" w:uiPriority="62" w:unhideWhenUsed="0"/>
+    <w:lsdException w:name="Medium Shading 1 Accent 4" w:semiHidden="0" w:uiPriority="63" w:unhideWhenUsed="0"/>
+    <w:lsdException w:name="Medium Shading 2 Accent 4" w:semiHidden="0" w:uiPriority="64" w:unhideWhenUsed="0"/>
+    <w:lsdException w:name="Medium List 1 Accent 4" w:semiHidden="0" w:uiPriority="65" w:unhideWhenUsed="0"/>
+    <w:lsdException w:name="Medium List 2 Accent 4" w:semiHidden="0" w:uiPriority="66" w:unhideWhenUsed="0"/>
+    <w:lsdException w:name="Medium Grid 1 Accent 4" w:semiHidden="0" w:uiPriority="67" w:unhideWhenUsed="0"/>
+    <w:lsdException w:name="Medium Grid 2 Accent 4" w:semiHidden="0" w:uiPriority="68" w:unhideWhenUsed="0"/>
+    <w:lsdException w:name="Medium Grid 3 Accent 4" w:semiHidden="0" w:uiPriority="69" w:unhideWhenUsed="0"/>
+    <w:lsdException w:name="Dark List Accent 4" w:semiHidden="0" w:uiPriority="70" w:unhideWhenUsed="0"/>
+    <w:lsdException w:name="Colorful Shading Accent 4" w:semiHidden="0" w:uiPriority="71" w:unhideWhenUsed="0"/>
+    <w:lsdException w:name="Colorful List Accent 4" w:semiHidden="0" w:uiPriority="72" w:unhideWhenUsed="0"/>
+    <w:lsdException w:name="Colorful Grid Accent 4" w:semiHidden="0" w:uiPriority="73" w:unhideWhenUsed="0"/>
+    <w:lsdException w:name="Light Shading Accent 5" w:semiHidden="0" w:uiPriority="60" w:unhideWhenUsed="0"/>
+    <w:lsdException w:name="Light List Accent 5" w:semiHidden="0" w:uiPriority="61" w:unhideWhenUsed="0"/>
+    <w:lsdException w:name="Light Grid Accent 5" w:semiHidden="0" w:uiPriority="62" w:unhideWhenUsed="0"/>
+    <w:lsdException w:name="Medium Shading 1 Accent 5" w:semiHidden="0" w:uiPriority="63" w:unhideWhenUsed="0"/>
+    <w:lsdException w:name="Medium Shading 2 Accent 5" w:semiHidden="0" w:uiPriority="64" w:unhideWhenUsed="0"/>
+    <w:lsdException w:name="Medium List 1 Accent 5" w:semiHidden="0" w:uiPriority="65" w:unhideWhenUsed="0"/>
+    <w:lsdException w:name="Medium List 2 Accent 5" w:semiHidden="0" w:uiPriority="66" w:unhideWhenUsed="0"/>
+    <w:lsdException w:name="Medium Grid 1 Accent 5" w:semiHidden="0" w:uiPriority="67" w:unhideWhenUsed="0"/>
+    <w:lsdException w:name="Medium Grid 2 Accent 5" w:semiHidden="0" w:uiPriority="68" w:unhideWhenUsed="0"/>
+    <w:lsdException w:name="Medium Grid 3 Accent 5" w:semiHidden="0" w:uiPriority="69" w:unhideWhenUsed="0"/>
+    <w:lsdException w:name="Dark List Accent 5" w:semiHidden="0" w:uiPriority="70" w:unhideWhenUsed="0"/>
+    <w:lsdException w:name="Colorful Shading Accent 5" w:semiHidden="0" w:uiPriority="71" w:unhideWhenUsed="0"/>
+    <w:lsdException w:name="Colorful List Accent 5" w:semiHidden="0" w:uiPriority="72" w:unhideWhenUsed="0"/>
+    <w:lsdException w:name="Colorful Grid Accent 5" w:semiHidden="0" w:uiPriority="73" w:unhideWhenUsed="0"/>
+    <w:lsdException w:name="Light Shading Accent 6" w:semiHidden="0" w:uiPriority="60" w:unhideWhenUsed="0"/>
+    <w:lsdException w:name="Light List Accent 6" w:semiHidden="0" w:uiPriority="61" w:unhideWhenUsed="0"/>
+    <w:lsdException w:name="Light Grid Accent 6" w:semiHidden="0" w:uiPriority="62" w:unhideWhenUsed="0"/>
+    <w:lsdException w:name="Medium Shading 1 Accent 6" w:semiHidden="0" w:uiPriority="63" w:unhideWhenUsed="0"/>
+    <w:lsdException w:name="Medium Shading 2 Accent 6" w:semiHidden="0" w:uiPriority="64" w:unhideWhenUsed="0"/>
+    <w:lsdException w:name="Medium List 1 Accent 6" w:semiHidden="0" w:uiPriority="65" w:unhideWhenUsed="0"/>
+    <w:lsdException w:name="Medium List 2 Accent 6" w:semiHidden="0" w:uiPriority="66" w:unhideWhenUsed="0"/>
+    <w:lsdException w:name="Medium Grid 1 Accent 6" w:semiHidden="0" w:uiPriority="67" w:unhideWhenUsed="0"/>
+    <w:lsdException w:name="Medium Grid 2 Accent 6" w:semiHidden="0" w:uiPriority="68" w:unhideWhenUsed="0"/>
+    <w:lsdException w:name="Medium Grid 3 Accent 6" w:semiHidden="0" w:uiPriority="69" w:unhideWhenUsed="0"/>
+    <w:lsdException w:name="Dark List Accent 6" w:semiHidden="0" w:uiPriority="70" w:unhideWhenUsed="0"/>
+    <w:lsdException w:name="Colorful Shading Accent 6" w:semiHidden="0" w:uiPriority="71" w:unhideWhenUsed="0"/>
+    <w:lsdException w:name="Colorful List Accent 6" w:semiHidden="0" w:uiPriority="72" w:unhideWhenUsed="0"/>
+    <w:lsdException w:name="Colorful Grid Accent 6" w:semiHidden="0" w:uiPriority="73" w:unhideWhenUsed="0"/>
+    <w:lsdException w:name="Subtle Emphasis" w:semiHidden="0" w:uiPriority="19" w:unhideWhenUsed="0" w:qFormat="1"/>
+    <w:lsdException w:name="Intense Emphasis" w:semiHidden="0" w:uiPriority="21" w:unhideWhenUsed="0" w:qFormat="1"/>
+    <w:lsdException w:name="Subtle Reference" w:semiHidden="0" w:uiPriority="31" w:unhideWhenUsed="0" w:qFormat="1"/>
+    <w:lsdException w:name="Intense Reference" w:semiHidden="0" w:uiPriority="32" w:unhideWhenUsed="0" w:qFormat="1"/>
+    <w:lsdException w:name="Book Title" w:semiHidden="0" w:uiPriority="33" w:unhideWhenUsed="0" w:qFormat="1"/>
+    <w:lsdException w:name="Bibliography" w:uiPriority="37"/>
+    <w:lsdException w:name="TOC Heading" w:uiPriority="39" w:qFormat="1"/>
   </w:latentStyles>
   <w:style w:type="paragraph" w:default="1" w:styleId="Normal">
     <w:name w:val="Normal"/>

</xml_diff>

<commit_message>
Write up of second algo
Everything in bold is what needs to be implemented. I talked about what
we can vary to see the performance effects.
</commit_message>
<xml_diff>
--- a/hw2/AIHW2Writeup.docx
+++ b/hw2/AIHW2Writeup.docx
@@ -1,6 +1,6 @@
 
 <file path=word/document.xml><?xml version="1.0" encoding="utf-8"?>
-<w:document xmlns:wpc="http://schemas.microsoft.com/office/word/2010/wordprocessingCanvas" xmlns:mc="http://schemas.openxmlformats.org/markup-compatibility/2006" xmlns:o="urn:schemas-microsoft-com:office:office" xmlns:r="http://schemas.openxmlformats.org/officeDocument/2006/relationships" xmlns:m="http://schemas.openxmlformats.org/officeDocument/2006/math" xmlns:v="urn:schemas-microsoft-com:vml" xmlns:wp14="http://schemas.microsoft.com/office/word/2010/wordprocessingDrawing" xmlns:wp="http://schemas.openxmlformats.org/drawingml/2006/wordprocessingDrawing" xmlns:w10="urn:schemas-microsoft-com:office:word" xmlns:w="http://schemas.openxmlformats.org/wordprocessingml/2006/main" xmlns:w14="http://schemas.microsoft.com/office/word/2010/wordml" xmlns:wpg="http://schemas.microsoft.com/office/word/2010/wordprocessingGroup" xmlns:wpi="http://schemas.microsoft.com/office/word/2010/wordprocessingInk" xmlns:wne="http://schemas.microsoft.com/office/word/2006/wordml" xmlns:wps="http://schemas.microsoft.com/office/word/2010/wordprocessingShape" mc:Ignorable="w14 wp14">
+<w:document xmlns:wpc="http://schemas.microsoft.com/office/word/2010/wordprocessingCanvas" xmlns:mc="http://schemas.openxmlformats.org/markup-compatibility/2006" xmlns:o="urn:schemas-microsoft-com:office:office" xmlns:r="http://schemas.openxmlformats.org/officeDocument/2006/relationships" xmlns:m="http://schemas.openxmlformats.org/officeDocument/2006/math" xmlns:v="urn:schemas-microsoft-com:vml" xmlns:wp14="http://schemas.microsoft.com/office/word/2010/wordprocessingDrawing" xmlns:wp="http://schemas.openxmlformats.org/drawingml/2006/wordprocessingDrawing" xmlns:w10="urn:schemas-microsoft-com:office:word" xmlns:w="http://schemas.openxmlformats.org/wordprocessingml/2006/main" xmlns:w14="http://schemas.microsoft.com/office/word/2010/wordml" xmlns:w15="http://schemas.microsoft.com/office/word/2012/wordml" xmlns:wpg="http://schemas.microsoft.com/office/word/2010/wordprocessingGroup" xmlns:wpi="http://schemas.microsoft.com/office/word/2010/wordprocessingInk" xmlns:wne="http://schemas.microsoft.com/office/word/2006/wordml" xmlns:wps="http://schemas.microsoft.com/office/word/2010/wordprocessingShape" mc:Ignorable="w14 w15 wp14">
   <w:body>
     <w:p>
       <w:pPr>
@@ -169,7 +169,25 @@
           <w:sz w:val="24"/>
           <w:szCs w:val="24"/>
         </w:rPr>
-        <w:t>the Chebyshev distance from a node to the finish</w:t>
+        <w:t xml:space="preserve">the </w:t>
+      </w:r>
+      <w:proofErr w:type="spellStart"/>
+      <w:r>
+        <w:rPr>
+          <w:rFonts w:ascii="Times New Roman" w:hAnsi="Times New Roman" w:cs="Times New Roman"/>
+          <w:sz w:val="24"/>
+          <w:szCs w:val="24"/>
+        </w:rPr>
+        <w:t>Chebyshev</w:t>
+      </w:r>
+      <w:proofErr w:type="spellEnd"/>
+      <w:r>
+        <w:rPr>
+          <w:rFonts w:ascii="Times New Roman" w:hAnsi="Times New Roman" w:cs="Times New Roman"/>
+          <w:sz w:val="24"/>
+          <w:szCs w:val="24"/>
+        </w:rPr>
+        <w:t xml:space="preserve"> distance from a node to the finish</w:t>
       </w:r>
       <w:r>
         <w:rPr>
@@ -1057,6 +1075,252 @@
     </w:p>
     <w:p>
       <w:pPr>
+        <w:ind w:firstLine="720"/>
+        <w:jc w:val="center"/>
+        <w:rPr>
+          <w:rFonts w:ascii="Times New Roman" w:hAnsi="Times New Roman" w:cs="Times New Roman"/>
+          <w:sz w:val="24"/>
+          <w:szCs w:val="24"/>
+        </w:rPr>
+      </w:pPr>
+      <w:r>
+        <w:rPr>
+          <w:rFonts w:ascii="Times New Roman" w:hAnsi="Times New Roman" w:cs="Times New Roman"/>
+          <w:sz w:val="24"/>
+          <w:szCs w:val="24"/>
+        </w:rPr>
+        <w:lastRenderedPageBreak/>
+        <w:t>MyRobotClassUncertain2.java</w:t>
+      </w:r>
+    </w:p>
+    <w:p>
+      <w:pPr>
+        <w:ind w:firstLine="720"/>
+        <w:rPr>
+          <w:rFonts w:ascii="Times New Roman" w:hAnsi="Times New Roman" w:cs="Times New Roman"/>
+          <w:sz w:val="24"/>
+          <w:szCs w:val="24"/>
+        </w:rPr>
+      </w:pPr>
+      <w:r>
+        <w:rPr>
+          <w:rFonts w:ascii="Times New Roman" w:hAnsi="Times New Roman" w:cs="Times New Roman"/>
+          <w:sz w:val="24"/>
+          <w:szCs w:val="24"/>
+        </w:rPr>
+        <w:t>Our second approach guided the robot’s movement based on two factors. The first was the general direction of the finish location relative to the robot’s current location. The second was the general crowdedness of a section of the map near the robot. The contributions of these two factors in determining the robot’s path was varied in testing by adjusting each one’s weight.</w:t>
+      </w:r>
+    </w:p>
+    <w:p>
+      <w:pPr>
+        <w:ind w:firstLine="720"/>
+        <w:rPr>
+          <w:rFonts w:ascii="Times New Roman" w:hAnsi="Times New Roman" w:cs="Times New Roman"/>
+          <w:sz w:val="24"/>
+          <w:szCs w:val="24"/>
+        </w:rPr>
+      </w:pPr>
+      <w:r>
+        <w:rPr>
+          <w:rFonts w:ascii="Times New Roman" w:hAnsi="Times New Roman" w:cs="Times New Roman"/>
+          <w:sz w:val="24"/>
+          <w:szCs w:val="24"/>
+        </w:rPr>
+        <w:t xml:space="preserve">The basic concept of this approach was to split the map up into grids of maximum size 15x15, with smaller sizes for smaller maps. Each grid was treated like its own node in that we once again calculated the </w:t>
+      </w:r>
+      <w:proofErr w:type="spellStart"/>
+      <w:r>
+        <w:rPr>
+          <w:rFonts w:ascii="Times New Roman" w:hAnsi="Times New Roman" w:cs="Times New Roman"/>
+          <w:sz w:val="24"/>
+          <w:szCs w:val="24"/>
+        </w:rPr>
+        <w:t>Chebyshev</w:t>
+      </w:r>
+      <w:proofErr w:type="spellEnd"/>
+      <w:r>
+        <w:rPr>
+          <w:rFonts w:ascii="Times New Roman" w:hAnsi="Times New Roman" w:cs="Times New Roman"/>
+          <w:sz w:val="24"/>
+          <w:szCs w:val="24"/>
+        </w:rPr>
+        <w:t xml:space="preserve"> distance from the grid to the grid containing </w:t>
+      </w:r>
+      <w:r>
+        <w:rPr>
+          <w:rFonts w:ascii="Times New Roman" w:hAnsi="Times New Roman" w:cs="Times New Roman"/>
+          <w:b/>
+          <w:sz w:val="24"/>
+          <w:szCs w:val="24"/>
+        </w:rPr>
+        <w:t>f</w:t>
+      </w:r>
+      <w:r>
+        <w:rPr>
+          <w:rFonts w:ascii="Times New Roman" w:hAnsi="Times New Roman" w:cs="Times New Roman"/>
+          <w:sz w:val="24"/>
+          <w:szCs w:val="24"/>
+        </w:rPr>
+        <w:t>inish</w:t>
+      </w:r>
+      <w:r>
+        <w:rPr>
+          <w:rFonts w:ascii="Times New Roman" w:hAnsi="Times New Roman" w:cs="Times New Roman"/>
+          <w:sz w:val="24"/>
+          <w:szCs w:val="24"/>
+        </w:rPr>
+        <w:t xml:space="preserve"> (unless, of course, the start and finish nodes were in the same grid)</w:t>
+      </w:r>
+      <w:r>
+        <w:rPr>
+          <w:rFonts w:ascii="Times New Roman" w:hAnsi="Times New Roman" w:cs="Times New Roman"/>
+          <w:sz w:val="24"/>
+          <w:szCs w:val="24"/>
+        </w:rPr>
+        <w:t xml:space="preserve">. </w:t>
+      </w:r>
+      <w:r>
+        <w:rPr>
+          <w:rFonts w:ascii="Times New Roman" w:hAnsi="Times New Roman" w:cs="Times New Roman"/>
+          <w:sz w:val="24"/>
+          <w:szCs w:val="24"/>
+        </w:rPr>
+        <w:t xml:space="preserve">We then created a probability that the robot would move in that direction proportional to the </w:t>
+      </w:r>
+      <w:proofErr w:type="spellStart"/>
+      <w:r>
+        <w:rPr>
+          <w:rFonts w:ascii="Times New Roman" w:hAnsi="Times New Roman" w:cs="Times New Roman"/>
+          <w:sz w:val="24"/>
+          <w:szCs w:val="24"/>
+        </w:rPr>
+        <w:t>Chebyshev</w:t>
+      </w:r>
+      <w:proofErr w:type="spellEnd"/>
+      <w:r>
+        <w:rPr>
+          <w:rFonts w:ascii="Times New Roman" w:hAnsi="Times New Roman" w:cs="Times New Roman"/>
+          <w:sz w:val="24"/>
+          <w:szCs w:val="24"/>
+        </w:rPr>
+        <w:t xml:space="preserve"> distance that was calculated. </w:t>
+      </w:r>
+      <w:r>
+        <w:rPr>
+          <w:rFonts w:ascii="Times New Roman" w:hAnsi="Times New Roman" w:cs="Times New Roman"/>
+          <w:b/>
+          <w:sz w:val="24"/>
+          <w:szCs w:val="24"/>
+        </w:rPr>
+        <w:t>(Need to handle finish grid as neighbor to start grid – make the probability SUPER high or something)</w:t>
+      </w:r>
+      <w:r>
+        <w:rPr>
+          <w:rFonts w:ascii="Times New Roman" w:hAnsi="Times New Roman" w:cs="Times New Roman"/>
+          <w:sz w:val="24"/>
+          <w:szCs w:val="24"/>
+        </w:rPr>
+        <w:t>.</w:t>
+      </w:r>
+    </w:p>
+    <w:p>
+      <w:pPr>
+        <w:ind w:firstLine="720"/>
+        <w:rPr>
+          <w:rFonts w:ascii="Times New Roman" w:hAnsi="Times New Roman" w:cs="Times New Roman"/>
+          <w:b/>
+          <w:sz w:val="24"/>
+          <w:szCs w:val="24"/>
+        </w:rPr>
+      </w:pPr>
+      <w:r>
+        <w:rPr>
+          <w:rFonts w:ascii="Times New Roman" w:hAnsi="Times New Roman" w:cs="Times New Roman"/>
+          <w:b/>
+          <w:sz w:val="24"/>
+          <w:szCs w:val="24"/>
+        </w:rPr>
+        <w:t>We then randomly sampled some amount of nodes in each neighboring grid a number of times, searching for a majority estimate.</w:t>
+      </w:r>
+      <w:r>
+        <w:rPr>
+          <w:rFonts w:ascii="Times New Roman" w:hAnsi="Times New Roman" w:cs="Times New Roman"/>
+          <w:b/>
+          <w:sz w:val="24"/>
+          <w:szCs w:val="24"/>
+        </w:rPr>
+        <w:t xml:space="preserve"> Both the number of nodes in each grid and the number of times each node was sampled were varied in our testing to see the impact they would have on the robot. Based on these results, we knew which ones of the neighboring grids were the most likely to have a clear path through them. Based on a ratio of “O”/</w:t>
+      </w:r>
+      <w:proofErr w:type="spellStart"/>
+      <w:r>
+        <w:rPr>
+          <w:rFonts w:ascii="Times New Roman" w:hAnsi="Times New Roman" w:cs="Times New Roman"/>
+          <w:b/>
+          <w:sz w:val="24"/>
+          <w:szCs w:val="24"/>
+        </w:rPr>
+        <w:t>totalNodesSampled</w:t>
+      </w:r>
+      <w:proofErr w:type="spellEnd"/>
+      <w:r>
+        <w:rPr>
+          <w:rFonts w:ascii="Times New Roman" w:hAnsi="Times New Roman" w:cs="Times New Roman"/>
+          <w:b/>
+          <w:sz w:val="24"/>
+          <w:szCs w:val="24"/>
+        </w:rPr>
+        <w:t>, we created another probability for the grids.</w:t>
+      </w:r>
+    </w:p>
+    <w:p>
+      <w:pPr>
+        <w:ind w:firstLine="720"/>
+        <w:rPr>
+          <w:rFonts w:ascii="Times New Roman" w:hAnsi="Times New Roman" w:cs="Times New Roman"/>
+          <w:sz w:val="24"/>
+          <w:szCs w:val="24"/>
+        </w:rPr>
+      </w:pPr>
+      <w:r>
+        <w:rPr>
+          <w:rFonts w:ascii="Times New Roman" w:hAnsi="Times New Roman" w:cs="Times New Roman"/>
+          <w:b/>
+          <w:sz w:val="24"/>
+          <w:szCs w:val="24"/>
+        </w:rPr>
+        <w:t>These two probabilities were then combined to determine which path was the best one for the robot to take.</w:t>
+      </w:r>
+      <w:r>
+        <w:rPr>
+          <w:rFonts w:ascii="Times New Roman" w:hAnsi="Times New Roman" w:cs="Times New Roman"/>
+          <w:b/>
+          <w:sz w:val="24"/>
+          <w:szCs w:val="24"/>
+        </w:rPr>
+        <w:t xml:space="preserve"> It is likely that the robot will perform better in relatively square maps. This is because the smaller grids are squares, and they are resized based on the smaller side of the map. If a map is very wide and not very tall, for example, there will be many grids going across the map, causing the robot to make many pings as it attempts to make its way across the map in order to calculate the crowdedness probability.</w:t>
+      </w:r>
+      <w:bookmarkStart w:id="0" w:name="_GoBack"/>
+      <w:bookmarkEnd w:id="0"/>
+    </w:p>
+    <w:p>
+      <w:pPr>
+        <w:rPr>
+          <w:rFonts w:ascii="Times New Roman" w:hAnsi="Times New Roman" w:cs="Times New Roman"/>
+          <w:sz w:val="24"/>
+          <w:szCs w:val="24"/>
+        </w:rPr>
+      </w:pPr>
+      <w:r>
+        <w:rPr>
+          <w:rFonts w:ascii="Times New Roman" w:hAnsi="Times New Roman" w:cs="Times New Roman"/>
+          <w:sz w:val="24"/>
+          <w:szCs w:val="24"/>
+        </w:rPr>
+        <w:br w:type="page"/>
+      </w:r>
+    </w:p>
+    <w:p>
+      <w:pPr>
         <w:rPr>
           <w:rFonts w:ascii="Times New Roman" w:hAnsi="Times New Roman" w:cs="Times New Roman"/>
           <w:b/>
@@ -1123,6 +1387,23 @@
           <w:sz w:val="24"/>
           <w:szCs w:val="24"/>
         </w:rPr>
+        <w:t>Our second approach to the uncertain case was implemented in MyRobotClassUncertain2.java</w:t>
+      </w:r>
+    </w:p>
+    <w:p>
+      <w:pPr>
+        <w:rPr>
+          <w:rFonts w:ascii="Times New Roman" w:hAnsi="Times New Roman" w:cs="Times New Roman"/>
+          <w:sz w:val="24"/>
+          <w:szCs w:val="24"/>
+        </w:rPr>
+      </w:pPr>
+      <w:r>
+        <w:rPr>
+          <w:rFonts w:ascii="Times New Roman" w:hAnsi="Times New Roman" w:cs="Times New Roman"/>
+          <w:sz w:val="24"/>
+          <w:szCs w:val="24"/>
+        </w:rPr>
         <w:t>The robot takes in the rows in the world, columns in the world, the startin</w:t>
       </w:r>
       <w:r>
@@ -1158,8 +1439,6 @@
         </w:rPr>
         <w:t xml:space="preserve"> We also changed the map name in the actual code.</w:t>
       </w:r>
-      <w:bookmarkStart w:id="0" w:name="_GoBack"/>
-      <w:bookmarkEnd w:id="0"/>
     </w:p>
     <w:sectPr>
       <w:pgSz w:w="12240" w:h="15840"/>
@@ -1172,7 +1451,7 @@
 </file>
 
 <file path=word/styles.xml><?xml version="1.0" encoding="utf-8"?>
-<w:styles xmlns:mc="http://schemas.openxmlformats.org/markup-compatibility/2006" xmlns:r="http://schemas.openxmlformats.org/officeDocument/2006/relationships" xmlns:w="http://schemas.openxmlformats.org/wordprocessingml/2006/main" xmlns:w14="http://schemas.microsoft.com/office/word/2010/wordml" mc:Ignorable="w14">
+<w:styles xmlns:mc="http://schemas.openxmlformats.org/markup-compatibility/2006" xmlns:r="http://schemas.openxmlformats.org/officeDocument/2006/relationships" xmlns:w="http://schemas.openxmlformats.org/wordprocessingml/2006/main" xmlns:w14="http://schemas.microsoft.com/office/word/2010/wordml" xmlns:w15="http://schemas.microsoft.com/office/word/2012/wordml" mc:Ignorable="w14 w15">
   <w:docDefaults>
     <w:rPrDefault>
       <w:rPr>
@@ -1188,334 +1467,378 @@
       </w:pPr>
     </w:pPrDefault>
   </w:docDefaults>
-  <w:latentStyles w:defLockedState="0" w:defUIPriority="99" w:defSemiHidden="1" w:defUnhideWhenUsed="1" w:defQFormat="0" w:count="267">
-    <w:lsdException w:name="Normal" w:semiHidden="0" w:uiPriority="0" w:unhideWhenUsed="0" w:qFormat="1"/>
-    <w:lsdException w:name="heading 1" w:semiHidden="0" w:uiPriority="9" w:unhideWhenUsed="0" w:qFormat="1"/>
-    <w:lsdException w:name="heading 2" w:uiPriority="9" w:qFormat="1"/>
-    <w:lsdException w:name="heading 3" w:uiPriority="9" w:qFormat="1"/>
-    <w:lsdException w:name="heading 4" w:uiPriority="9" w:qFormat="1"/>
-    <w:lsdException w:name="heading 5" w:uiPriority="9" w:qFormat="1"/>
-    <w:lsdException w:name="heading 6" w:uiPriority="9" w:qFormat="1"/>
-    <w:lsdException w:name="heading 7" w:uiPriority="9" w:qFormat="1"/>
-    <w:lsdException w:name="heading 8" w:uiPriority="9" w:qFormat="1"/>
-    <w:lsdException w:name="heading 9" w:uiPriority="9" w:qFormat="1"/>
-    <w:lsdException w:name="toc 1" w:uiPriority="39"/>
-    <w:lsdException w:name="toc 2" w:uiPriority="39"/>
-    <w:lsdException w:name="toc 3" w:uiPriority="39"/>
-    <w:lsdException w:name="toc 4" w:uiPriority="39"/>
-    <w:lsdException w:name="toc 5" w:uiPriority="39"/>
-    <w:lsdException w:name="toc 6" w:uiPriority="39"/>
-    <w:lsdException w:name="toc 7" w:uiPriority="39"/>
-    <w:lsdException w:name="toc 8" w:uiPriority="39"/>
-    <w:lsdException w:name="toc 9" w:uiPriority="39"/>
-    <w:lsdException w:name="caption" w:uiPriority="35" w:qFormat="1"/>
-    <w:lsdException w:name="Title" w:semiHidden="0" w:uiPriority="10" w:unhideWhenUsed="0" w:qFormat="1"/>
-    <w:lsdException w:name="Default Paragraph Font" w:uiPriority="1"/>
-    <w:lsdException w:name="Subtitle" w:semiHidden="0" w:uiPriority="11" w:unhideWhenUsed="0" w:qFormat="1"/>
-    <w:lsdException w:name="Strong" w:semiHidden="0" w:uiPriority="22" w:unhideWhenUsed="0" w:qFormat="1"/>
-    <w:lsdException w:name="Emphasis" w:semiHidden="0" w:uiPriority="20" w:unhideWhenUsed="0" w:qFormat="1"/>
-    <w:lsdException w:name="Table Grid" w:semiHidden="0" w:uiPriority="59" w:unhideWhenUsed="0"/>
-    <w:lsdException w:name="Placeholder Text" w:unhideWhenUsed="0"/>
-    <w:lsdException w:name="No Spacing" w:semiHidden="0" w:uiPriority="1" w:unhideWhenUsed="0" w:qFormat="1"/>
-    <w:lsdException w:name="Light Shading" w:semiHidden="0" w:uiPriority="60" w:unhideWhenUsed="0"/>
-    <w:lsdException w:name="Light List" w:semiHidden="0" w:uiPriority="61" w:unhideWhenUsed="0"/>
-    <w:lsdException w:name="Light Grid" w:semiHidden="0" w:uiPriority="62" w:unhideWhenUsed="0"/>
-    <w:lsdException w:name="Medium Shading 1" w:semiHidden="0" w:uiPriority="63" w:unhideWhenUsed="0"/>
-    <w:lsdException w:name="Medium Shading 2" w:semiHidden="0" w:uiPriority="64" w:unhideWhenUsed="0"/>
-    <w:lsdException w:name="Medium List 1" w:semiHidden="0" w:uiPriority="65" w:unhideWhenUsed="0"/>
-    <w:lsdException w:name="Medium List 2" w:semiHidden="0" w:uiPriority="66" w:unhideWhenUsed="0"/>
-    <w:lsdException w:name="Medium Grid 1" w:semiHidden="0" w:uiPriority="67" w:unhideWhenUsed="0"/>
-    <w:lsdException w:name="Medium Grid 2" w:semiHidden="0" w:uiPriority="68" w:unhideWhenUsed="0"/>
-    <w:lsdException w:name="Medium Grid 3" w:semiHidden="0" w:uiPriority="69" w:unhideWhenUsed="0"/>
-    <w:lsdException w:name="Dark List" w:semiHidden="0" w:uiPriority="70" w:unhideWhenUsed="0"/>
-    <w:lsdException w:name="Colorful Shading" w:semiHidden="0" w:uiPriority="71" w:unhideWhenUsed="0"/>
-    <w:lsdException w:name="Colorful List" w:semiHidden="0" w:uiPriority="72" w:unhideWhenUsed="0"/>
-    <w:lsdException w:name="Colorful Grid" w:semiHidden="0" w:uiPriority="73" w:unhideWhenUsed="0"/>
-    <w:lsdException w:name="Light Shading Accent 1" w:semiHidden="0" w:uiPriority="60" w:unhideWhenUsed="0"/>
-    <w:lsdException w:name="Light List Accent 1" w:semiHidden="0" w:uiPriority="61" w:unhideWhenUsed="0"/>
-    <w:lsdException w:name="Light Grid Accent 1" w:semiHidden="0" w:uiPriority="62" w:unhideWhenUsed="0"/>
-    <w:lsdException w:name="Medium Shading 1 Accent 1" w:semiHidden="0" w:uiPriority="63" w:unhideWhenUsed="0"/>
-    <w:lsdException w:name="Medium Shading 2 Accent 1" w:semiHidden="0" w:uiPriority="64" w:unhideWhenUsed="0"/>
-    <w:lsdException w:name="Medium List 1 Accent 1" w:semiHidden="0" w:uiPriority="65" w:unhideWhenUsed="0"/>
-    <w:lsdException w:name="Revision" w:unhideWhenUsed="0"/>
-    <w:lsdException w:name="List Paragraph" w:semiHidden="0" w:uiPriority="34" w:unhideWhenUsed="0" w:qFormat="1"/>
-    <w:lsdException w:name="Quote" w:semiHidden="0" w:uiPriority="29" w:unhideWhenUsed="0" w:qFormat="1"/>
-    <w:lsdException w:name="Intense Quote" w:semiHidden="0" w:uiPriority="30" w:unhideWhenUsed="0" w:qFormat="1"/>
-    <w:lsdException w:name="Medium List 2 Accent 1" w:semiHidden="0" w:uiPriority="66" w:unhideWhenUsed="0"/>
-    <w:lsdException w:name="Medium Grid 1 Accent 1" w:semiHidden="0" w:uiPriority="67" w:unhideWhenUsed="0"/>
-    <w:lsdException w:name="Medium Grid 2 Accent 1" w:semiHidden="0" w:uiPriority="68" w:unhideWhenUsed="0"/>
-    <w:lsdException w:name="Medium Grid 3 Accent 1" w:semiHidden="0" w:uiPriority="69" w:unhideWhenUsed="0"/>
-    <w:lsdException w:name="Dark List Accent 1" w:semiHidden="0" w:uiPriority="70" w:unhideWhenUsed="0"/>
-    <w:lsdException w:name="Colorful Shading Accent 1" w:semiHidden="0" w:uiPriority="71" w:unhideWhenUsed="0"/>
-    <w:lsdException w:name="Colorful List Accent 1" w:semiHidden="0" w:uiPriority="72" w:unhideWhenUsed="0"/>
-    <w:lsdException w:name="Colorful Grid Accent 1" w:semiHidden="0" w:uiPriority="73" w:unhideWhenUsed="0"/>
-    <w:lsdException w:name="Light Shading Accent 2" w:semiHidden="0" w:uiPriority="60" w:unhideWhenUsed="0"/>
-    <w:lsdException w:name="Light List Accent 2" w:semiHidden="0" w:uiPriority="61" w:unhideWhenUsed="0"/>
-    <w:lsdException w:name="Light Grid Accent 2" w:semiHidden="0" w:uiPriority="62" w:unhideWhenUsed="0"/>
-    <w:lsdException w:name="Medium Shading 1 Accent 2" w:semiHidden="0" w:uiPriority="63" w:unhideWhenUsed="0"/>
-    <w:lsdException w:name="Medium Shading 2 Accent 2" w:semiHidden="0" w:uiPriority="64" w:unhideWhenUsed="0"/>
-    <w:lsdException w:name="Medium List 1 Accent 2" w:semiHidden="0" w:uiPriority="65" w:unhideWhenUsed="0"/>
-    <w:lsdException w:name="Medium List 2 Accent 2" w:semiHidden="0" w:uiPriority="66" w:unhideWhenUsed="0"/>
-    <w:lsdException w:name="Medium Grid 1 Accent 2" w:semiHidden="0" w:uiPriority="67" w:unhideWhenUsed="0"/>
-    <w:lsdException w:name="Medium Grid 2 Accent 2" w:semiHidden="0" w:uiPriority="68" w:unhideWhenUsed="0"/>
-    <w:lsdException w:name="Medium Grid 3 Accent 2" w:semiHidden="0" w:uiPriority="69" w:unhideWhenUsed="0"/>
-    <w:lsdException w:name="Dark List Accent 2" w:semiHidden="0" w:uiPriority="70" w:unhideWhenUsed="0"/>
-    <w:lsdException w:name="Colorful Shading Accent 2" w:semiHidden="0" w:uiPriority="71" w:unhideWhenUsed="0"/>
-    <w:lsdException w:name="Colorful List Accent 2" w:semiHidden="0" w:uiPriority="72" w:unhideWhenUsed="0"/>
-    <w:lsdException w:name="Colorful Grid Accent 2" w:semiHidden="0" w:uiPriority="73" w:unhideWhenUsed="0"/>
-    <w:lsdException w:name="Light Shading Accent 3" w:semiHidden="0" w:uiPriority="60" w:unhideWhenUsed="0"/>
-    <w:lsdException w:name="Light List Accent 3" w:semiHidden="0" w:uiPriority="61" w:unhideWhenUsed="0"/>
-    <w:lsdException w:name="Light Grid Accent 3" w:semiHidden="0" w:uiPriority="62" w:unhideWhenUsed="0"/>
-    <w:lsdException w:name="Medium Shading 1 Accent 3" w:semiHidden="0" w:uiPriority="63" w:unhideWhenUsed="0"/>
-    <w:lsdException w:name="Medium Shading 2 Accent 3" w:semiHidden="0" w:uiPriority="64" w:unhideWhenUsed="0"/>
-    <w:lsdException w:name="Medium List 1 Accent 3" w:semiHidden="0" w:uiPriority="65" w:unhideWhenUsed="0"/>
-    <w:lsdException w:name="Medium List 2 Accent 3" w:semiHidden="0" w:uiPriority="66" w:unhideWhenUsed="0"/>
-    <w:lsdException w:name="Medium Grid 1 Accent 3" w:semiHidden="0" w:uiPriority="67" w:unhideWhenUsed="0"/>
-    <w:lsdException w:name="Medium Grid 2 Accent 3" w:semiHidden="0" w:uiPriority="68" w:unhideWhenUsed="0"/>
-    <w:lsdException w:name="Medium Grid 3 Accent 3" w:semiHidden="0" w:uiPriority="69" w:unhideWhenUsed="0"/>
-    <w:lsdException w:name="Dark List Accent 3" w:semiHidden="0" w:uiPriority="70" w:unhideWhenUsed="0"/>
-    <w:lsdException w:name="Colorful Shading Accent 3" w:semiHidden="0" w:uiPriority="71" w:unhideWhenUsed="0"/>
-    <w:lsdException w:name="Colorful List Accent 3" w:semiHidden="0" w:uiPriority="72" w:unhideWhenUsed="0"/>
-    <w:lsdException w:name="Colorful Grid Accent 3" w:semiHidden="0" w:uiPriority="73" w:unhideWhenUsed="0"/>
-    <w:lsdException w:name="Light Shading Accent 4" w:semiHidden="0" w:uiPriority="60" w:unhideWhenUsed="0"/>
-    <w:lsdException w:name="Light List Accent 4" w:semiHidden="0" w:uiPriority="61" w:unhideWhenUsed="0"/>
-    <w:lsdException w:name="Light Grid Accent 4" w:semiHidden="0" w:uiPriority="62" w:unhideWhenUsed="0"/>
-    <w:lsdException w:name="Medium Shading 1 Accent 4" w:semiHidden="0" w:uiPriority="63" w:unhideWhenUsed="0"/>
-    <w:lsdException w:name="Medium Shading 2 Accent 4" w:semiHidden="0" w:uiPriority="64" w:unhideWhenUsed="0"/>
-    <w:lsdException w:name="Medium List 1 Accent 4" w:semiHidden="0" w:uiPriority="65" w:unhideWhenUsed="0"/>
-    <w:lsdException w:name="Medium List 2 Accent 4" w:semiHidden="0" w:uiPriority="66" w:unhideWhenUsed="0"/>
-    <w:lsdException w:name="Medium Grid 1 Accent 4" w:semiHidden="0" w:uiPriority="67" w:unhideWhenUsed="0"/>
-    <w:lsdException w:name="Medium Grid 2 Accent 4" w:semiHidden="0" w:uiPriority="68" w:unhideWhenUsed="0"/>
-    <w:lsdException w:name="Medium Grid 3 Accent 4" w:semiHidden="0" w:uiPriority="69" w:unhideWhenUsed="0"/>
-    <w:lsdException w:name="Dark List Accent 4" w:semiHidden="0" w:uiPriority="70" w:unhideWhenUsed="0"/>
-    <w:lsdException w:name="Colorful Shading Accent 4" w:semiHidden="0" w:uiPriority="71" w:unhideWhenUsed="0"/>
-    <w:lsdException w:name="Colorful List Accent 4" w:semiHidden="0" w:uiPriority="72" w:unhideWhenUsed="0"/>
-    <w:lsdException w:name="Colorful Grid Accent 4" w:semiHidden="0" w:uiPriority="73" w:unhideWhenUsed="0"/>
-    <w:lsdException w:name="Light Shading Accent 5" w:semiHidden="0" w:uiPriority="60" w:unhideWhenUsed="0"/>
-    <w:lsdException w:name="Light List Accent 5" w:semiHidden="0" w:uiPriority="61" w:unhideWhenUsed="0"/>
-    <w:lsdException w:name="Light Grid Accent 5" w:semiHidden="0" w:uiPriority="62" w:unhideWhenUsed="0"/>
-    <w:lsdException w:name="Medium Shading 1 Accent 5" w:semiHidden="0" w:uiPriority="63" w:unhideWhenUsed="0"/>
-    <w:lsdException w:name="Medium Shading 2 Accent 5" w:semiHidden="0" w:uiPriority="64" w:unhideWhenUsed="0"/>
-    <w:lsdException w:name="Medium List 1 Accent 5" w:semiHidden="0" w:uiPriority="65" w:unhideWhenUsed="0"/>
-    <w:lsdException w:name="Medium List 2 Accent 5" w:semiHidden="0" w:uiPriority="66" w:unhideWhenUsed="0"/>
-    <w:lsdException w:name="Medium Grid 1 Accent 5" w:semiHidden="0" w:uiPriority="67" w:unhideWhenUsed="0"/>
-    <w:lsdException w:name="Medium Grid 2 Accent 5" w:semiHidden="0" w:uiPriority="68" w:unhideWhenUsed="0"/>
-    <w:lsdException w:name="Medium Grid 3 Accent 5" w:semiHidden="0" w:uiPriority="69" w:unhideWhenUsed="0"/>
-    <w:lsdException w:name="Dark List Accent 5" w:semiHidden="0" w:uiPriority="70" w:unhideWhenUsed="0"/>
-    <w:lsdException w:name="Colorful Shading Accent 5" w:semiHidden="0" w:uiPriority="71" w:unhideWhenUsed="0"/>
-    <w:lsdException w:name="Colorful List Accent 5" w:semiHidden="0" w:uiPriority="72" w:unhideWhenUsed="0"/>
-    <w:lsdException w:name="Colorful Grid Accent 5" w:semiHidden="0" w:uiPriority="73" w:unhideWhenUsed="0"/>
-    <w:lsdException w:name="Light Shading Accent 6" w:semiHidden="0" w:uiPriority="60" w:unhideWhenUsed="0"/>
-    <w:lsdException w:name="Light List Accent 6" w:semiHidden="0" w:uiPriority="61" w:unhideWhenUsed="0"/>
-    <w:lsdException w:name="Light Grid Accent 6" w:semiHidden="0" w:uiPriority="62" w:unhideWhenUsed="0"/>
-    <w:lsdException w:name="Medium Shading 1 Accent 6" w:semiHidden="0" w:uiPriority="63" w:unhideWhenUsed="0"/>
-    <w:lsdException w:name="Medium Shading 2 Accent 6" w:semiHidden="0" w:uiPriority="64" w:unhideWhenUsed="0"/>
-    <w:lsdException w:name="Medium List 1 Accent 6" w:semiHidden="0" w:uiPriority="65" w:unhideWhenUsed="0"/>
-    <w:lsdException w:name="Medium List 2 Accent 6" w:semiHidden="0" w:uiPriority="66" w:unhideWhenUsed="0"/>
-    <w:lsdException w:name="Medium Grid 1 Accent 6" w:semiHidden="0" w:uiPriority="67" w:unhideWhenUsed="0"/>
-    <w:lsdException w:name="Medium Grid 2 Accent 6" w:semiHidden="0" w:uiPriority="68" w:unhideWhenUsed="0"/>
-    <w:lsdException w:name="Medium Grid 3 Accent 6" w:semiHidden="0" w:uiPriority="69" w:unhideWhenUsed="0"/>
-    <w:lsdException w:name="Dark List Accent 6" w:semiHidden="0" w:uiPriority="70" w:unhideWhenUsed="0"/>
-    <w:lsdException w:name="Colorful Shading Accent 6" w:semiHidden="0" w:uiPriority="71" w:unhideWhenUsed="0"/>
-    <w:lsdException w:name="Colorful List Accent 6" w:semiHidden="0" w:uiPriority="72" w:unhideWhenUsed="0"/>
-    <w:lsdException w:name="Colorful Grid Accent 6" w:semiHidden="0" w:uiPriority="73" w:unhideWhenUsed="0"/>
-    <w:lsdException w:name="Subtle Emphasis" w:semiHidden="0" w:uiPriority="19" w:unhideWhenUsed="0" w:qFormat="1"/>
-    <w:lsdException w:name="Intense Emphasis" w:semiHidden="0" w:uiPriority="21" w:unhideWhenUsed="0" w:qFormat="1"/>
-    <w:lsdException w:name="Subtle Reference" w:semiHidden="0" w:uiPriority="31" w:unhideWhenUsed="0" w:qFormat="1"/>
-    <w:lsdException w:name="Intense Reference" w:semiHidden="0" w:uiPriority="32" w:unhideWhenUsed="0" w:qFormat="1"/>
-    <w:lsdException w:name="Book Title" w:semiHidden="0" w:uiPriority="33" w:unhideWhenUsed="0" w:qFormat="1"/>
-    <w:lsdException w:name="Bibliography" w:uiPriority="37"/>
-    <w:lsdException w:name="TOC Heading" w:uiPriority="39" w:qFormat="1"/>
-  </w:latentStyles>
-  <w:style w:type="paragraph" w:default="1" w:styleId="Normal">
-    <w:name w:val="Normal"/>
-    <w:qFormat/>
-  </w:style>
-  <w:style w:type="character" w:default="1" w:styleId="DefaultParagraphFont">
-    <w:name w:val="Default Paragraph Font"/>
-    <w:uiPriority w:val="1"/>
-    <w:semiHidden/>
-    <w:unhideWhenUsed/>
-  </w:style>
-  <w:style w:type="table" w:default="1" w:styleId="TableNormal">
-    <w:name w:val="Normal Table"/>
-    <w:uiPriority w:val="99"/>
-    <w:semiHidden/>
-    <w:unhideWhenUsed/>
-    <w:tblPr>
-      <w:tblInd w:w="0" w:type="dxa"/>
-      <w:tblCellMar>
-        <w:top w:w="0" w:type="dxa"/>
-        <w:left w:w="108" w:type="dxa"/>
-        <w:bottom w:w="0" w:type="dxa"/>
-        <w:right w:w="108" w:type="dxa"/>
-      </w:tblCellMar>
-    </w:tblPr>
-  </w:style>
-  <w:style w:type="numbering" w:default="1" w:styleId="NoList">
-    <w:name w:val="No List"/>
-    <w:uiPriority w:val="99"/>
-    <w:semiHidden/>
-    <w:unhideWhenUsed/>
-  </w:style>
-</w:styles>
-</file>
-
-<file path=word/stylesWithEffects.xml><?xml version="1.0" encoding="utf-8"?>
-<w:styles xmlns:wpc="http://schemas.microsoft.com/office/word/2010/wordprocessingCanvas" xmlns:mc="http://schemas.openxmlformats.org/markup-compatibility/2006" xmlns:o="urn:schemas-microsoft-com:office:office" xmlns:r="http://schemas.openxmlformats.org/officeDocument/2006/relationships" xmlns:m="http://schemas.openxmlformats.org/officeDocument/2006/math" xmlns:v="urn:schemas-microsoft-com:vml" xmlns:wp14="http://schemas.microsoft.com/office/word/2010/wordprocessingDrawing" xmlns:wp="http://schemas.openxmlformats.org/drawingml/2006/wordprocessingDrawing" xmlns:w10="urn:schemas-microsoft-com:office:word" xmlns:w="http://schemas.openxmlformats.org/wordprocessingml/2006/main" xmlns:w14="http://schemas.microsoft.com/office/word/2010/wordml" xmlns:wpg="http://schemas.microsoft.com/office/word/2010/wordprocessingGroup" xmlns:wpi="http://schemas.microsoft.com/office/word/2010/wordprocessingInk" xmlns:wne="http://schemas.microsoft.com/office/word/2006/wordml" xmlns:wps="http://schemas.microsoft.com/office/word/2010/wordprocessingShape" mc:Ignorable="w14 wp14">
-  <w:docDefaults>
-    <w:rPrDefault>
-      <w:rPr>
-        <w:rFonts w:asciiTheme="minorHAnsi" w:eastAsiaTheme="minorHAnsi" w:hAnsiTheme="minorHAnsi" w:cstheme="minorBidi"/>
-        <w:sz w:val="22"/>
-        <w:szCs w:val="22"/>
-        <w:lang w:val="en-US" w:eastAsia="en-US" w:bidi="ar-SA"/>
-      </w:rPr>
-    </w:rPrDefault>
-    <w:pPrDefault>
-      <w:pPr>
-        <w:spacing w:after="200" w:line="276" w:lineRule="auto"/>
-      </w:pPr>
-    </w:pPrDefault>
-  </w:docDefaults>
-  <w:latentStyles w:defLockedState="0" w:defUIPriority="99" w:defSemiHidden="1" w:defUnhideWhenUsed="1" w:defQFormat="0" w:count="267">
-    <w:lsdException w:name="Normal" w:semiHidden="0" w:uiPriority="0" w:unhideWhenUsed="0" w:qFormat="1"/>
-    <w:lsdException w:name="heading 1" w:semiHidden="0" w:uiPriority="9" w:unhideWhenUsed="0" w:qFormat="1"/>
-    <w:lsdException w:name="heading 2" w:uiPriority="9" w:qFormat="1"/>
-    <w:lsdException w:name="heading 3" w:uiPriority="9" w:qFormat="1"/>
-    <w:lsdException w:name="heading 4" w:uiPriority="9" w:qFormat="1"/>
-    <w:lsdException w:name="heading 5" w:uiPriority="9" w:qFormat="1"/>
-    <w:lsdException w:name="heading 6" w:uiPriority="9" w:qFormat="1"/>
-    <w:lsdException w:name="heading 7" w:uiPriority="9" w:qFormat="1"/>
-    <w:lsdException w:name="heading 8" w:uiPriority="9" w:qFormat="1"/>
-    <w:lsdException w:name="heading 9" w:uiPriority="9" w:qFormat="1"/>
-    <w:lsdException w:name="toc 1" w:uiPriority="39"/>
-    <w:lsdException w:name="toc 2" w:uiPriority="39"/>
-    <w:lsdException w:name="toc 3" w:uiPriority="39"/>
-    <w:lsdException w:name="toc 4" w:uiPriority="39"/>
-    <w:lsdException w:name="toc 5" w:uiPriority="39"/>
-    <w:lsdException w:name="toc 6" w:uiPriority="39"/>
-    <w:lsdException w:name="toc 7" w:uiPriority="39"/>
-    <w:lsdException w:name="toc 8" w:uiPriority="39"/>
-    <w:lsdException w:name="toc 9" w:uiPriority="39"/>
-    <w:lsdException w:name="caption" w:uiPriority="35" w:qFormat="1"/>
-    <w:lsdException w:name="Title" w:semiHidden="0" w:uiPriority="10" w:unhideWhenUsed="0" w:qFormat="1"/>
-    <w:lsdException w:name="Default Paragraph Font" w:uiPriority="1"/>
-    <w:lsdException w:name="Subtitle" w:semiHidden="0" w:uiPriority="11" w:unhideWhenUsed="0" w:qFormat="1"/>
-    <w:lsdException w:name="Strong" w:semiHidden="0" w:uiPriority="22" w:unhideWhenUsed="0" w:qFormat="1"/>
-    <w:lsdException w:name="Emphasis" w:semiHidden="0" w:uiPriority="20" w:unhideWhenUsed="0" w:qFormat="1"/>
-    <w:lsdException w:name="Table Grid" w:semiHidden="0" w:uiPriority="59" w:unhideWhenUsed="0"/>
-    <w:lsdException w:name="Placeholder Text" w:unhideWhenUsed="0"/>
-    <w:lsdException w:name="No Spacing" w:semiHidden="0" w:uiPriority="1" w:unhideWhenUsed="0" w:qFormat="1"/>
-    <w:lsdException w:name="Light Shading" w:semiHidden="0" w:uiPriority="60" w:unhideWhenUsed="0"/>
-    <w:lsdException w:name="Light List" w:semiHidden="0" w:uiPriority="61" w:unhideWhenUsed="0"/>
-    <w:lsdException w:name="Light Grid" w:semiHidden="0" w:uiPriority="62" w:unhideWhenUsed="0"/>
-    <w:lsdException w:name="Medium Shading 1" w:semiHidden="0" w:uiPriority="63" w:unhideWhenUsed="0"/>
-    <w:lsdException w:name="Medium Shading 2" w:semiHidden="0" w:uiPriority="64" w:unhideWhenUsed="0"/>
-    <w:lsdException w:name="Medium List 1" w:semiHidden="0" w:uiPriority="65" w:unhideWhenUsed="0"/>
-    <w:lsdException w:name="Medium List 2" w:semiHidden="0" w:uiPriority="66" w:unhideWhenUsed="0"/>
-    <w:lsdException w:name="Medium Grid 1" w:semiHidden="0" w:uiPriority="67" w:unhideWhenUsed="0"/>
-    <w:lsdException w:name="Medium Grid 2" w:semiHidden="0" w:uiPriority="68" w:unhideWhenUsed="0"/>
-    <w:lsdException w:name="Medium Grid 3" w:semiHidden="0" w:uiPriority="69" w:unhideWhenUsed="0"/>
-    <w:lsdException w:name="Dark List" w:semiHidden="0" w:uiPriority="70" w:unhideWhenUsed="0"/>
-    <w:lsdException w:name="Colorful Shading" w:semiHidden="0" w:uiPriority="71" w:unhideWhenUsed="0"/>
-    <w:lsdException w:name="Colorful List" w:semiHidden="0" w:uiPriority="72" w:unhideWhenUsed="0"/>
-    <w:lsdException w:name="Colorful Grid" w:semiHidden="0" w:uiPriority="73" w:unhideWhenUsed="0"/>
-    <w:lsdException w:name="Light Shading Accent 1" w:semiHidden="0" w:uiPriority="60" w:unhideWhenUsed="0"/>
-    <w:lsdException w:name="Light List Accent 1" w:semiHidden="0" w:uiPriority="61" w:unhideWhenUsed="0"/>
-    <w:lsdException w:name="Light Grid Accent 1" w:semiHidden="0" w:uiPriority="62" w:unhideWhenUsed="0"/>
-    <w:lsdException w:name="Medium Shading 1 Accent 1" w:semiHidden="0" w:uiPriority="63" w:unhideWhenUsed="0"/>
-    <w:lsdException w:name="Medium Shading 2 Accent 1" w:semiHidden="0" w:uiPriority="64" w:unhideWhenUsed="0"/>
-    <w:lsdException w:name="Medium List 1 Accent 1" w:semiHidden="0" w:uiPriority="65" w:unhideWhenUsed="0"/>
-    <w:lsdException w:name="Revision" w:unhideWhenUsed="0"/>
-    <w:lsdException w:name="List Paragraph" w:semiHidden="0" w:uiPriority="34" w:unhideWhenUsed="0" w:qFormat="1"/>
-    <w:lsdException w:name="Quote" w:semiHidden="0" w:uiPriority="29" w:unhideWhenUsed="0" w:qFormat="1"/>
-    <w:lsdException w:name="Intense Quote" w:semiHidden="0" w:uiPriority="30" w:unhideWhenUsed="0" w:qFormat="1"/>
-    <w:lsdException w:name="Medium List 2 Accent 1" w:semiHidden="0" w:uiPriority="66" w:unhideWhenUsed="0"/>
-    <w:lsdException w:name="Medium Grid 1 Accent 1" w:semiHidden="0" w:uiPriority="67" w:unhideWhenUsed="0"/>
-    <w:lsdException w:name="Medium Grid 2 Accent 1" w:semiHidden="0" w:uiPriority="68" w:unhideWhenUsed="0"/>
-    <w:lsdException w:name="Medium Grid 3 Accent 1" w:semiHidden="0" w:uiPriority="69" w:unhideWhenUsed="0"/>
-    <w:lsdException w:name="Dark List Accent 1" w:semiHidden="0" w:uiPriority="70" w:unhideWhenUsed="0"/>
-    <w:lsdException w:name="Colorful Shading Accent 1" w:semiHidden="0" w:uiPriority="71" w:unhideWhenUsed="0"/>
-    <w:lsdException w:name="Colorful List Accent 1" w:semiHidden="0" w:uiPriority="72" w:unhideWhenUsed="0"/>
-    <w:lsdException w:name="Colorful Grid Accent 1" w:semiHidden="0" w:uiPriority="73" w:unhideWhenUsed="0"/>
-    <w:lsdException w:name="Light Shading Accent 2" w:semiHidden="0" w:uiPriority="60" w:unhideWhenUsed="0"/>
-    <w:lsdException w:name="Light List Accent 2" w:semiHidden="0" w:uiPriority="61" w:unhideWhenUsed="0"/>
-    <w:lsdException w:name="Light Grid Accent 2" w:semiHidden="0" w:uiPriority="62" w:unhideWhenUsed="0"/>
-    <w:lsdException w:name="Medium Shading 1 Accent 2" w:semiHidden="0" w:uiPriority="63" w:unhideWhenUsed="0"/>
-    <w:lsdException w:name="Medium Shading 2 Accent 2" w:semiHidden="0" w:uiPriority="64" w:unhideWhenUsed="0"/>
-    <w:lsdException w:name="Medium List 1 Accent 2" w:semiHidden="0" w:uiPriority="65" w:unhideWhenUsed="0"/>
-    <w:lsdException w:name="Medium List 2 Accent 2" w:semiHidden="0" w:uiPriority="66" w:unhideWhenUsed="0"/>
-    <w:lsdException w:name="Medium Grid 1 Accent 2" w:semiHidden="0" w:uiPriority="67" w:unhideWhenUsed="0"/>
-    <w:lsdException w:name="Medium Grid 2 Accent 2" w:semiHidden="0" w:uiPriority="68" w:unhideWhenUsed="0"/>
-    <w:lsdException w:name="Medium Grid 3 Accent 2" w:semiHidden="0" w:uiPriority="69" w:unhideWhenUsed="0"/>
-    <w:lsdException w:name="Dark List Accent 2" w:semiHidden="0" w:uiPriority="70" w:unhideWhenUsed="0"/>
-    <w:lsdException w:name="Colorful Shading Accent 2" w:semiHidden="0" w:uiPriority="71" w:unhideWhenUsed="0"/>
-    <w:lsdException w:name="Colorful List Accent 2" w:semiHidden="0" w:uiPriority="72" w:unhideWhenUsed="0"/>
-    <w:lsdException w:name="Colorful Grid Accent 2" w:semiHidden="0" w:uiPriority="73" w:unhideWhenUsed="0"/>
-    <w:lsdException w:name="Light Shading Accent 3" w:semiHidden="0" w:uiPriority="60" w:unhideWhenUsed="0"/>
-    <w:lsdException w:name="Light List Accent 3" w:semiHidden="0" w:uiPriority="61" w:unhideWhenUsed="0"/>
-    <w:lsdException w:name="Light Grid Accent 3" w:semiHidden="0" w:uiPriority="62" w:unhideWhenUsed="0"/>
-    <w:lsdException w:name="Medium Shading 1 Accent 3" w:semiHidden="0" w:uiPriority="63" w:unhideWhenUsed="0"/>
-    <w:lsdException w:name="Medium Shading 2 Accent 3" w:semiHidden="0" w:uiPriority="64" w:unhideWhenUsed="0"/>
-    <w:lsdException w:name="Medium List 1 Accent 3" w:semiHidden="0" w:uiPriority="65" w:unhideWhenUsed="0"/>
-    <w:lsdException w:name="Medium List 2 Accent 3" w:semiHidden="0" w:uiPriority="66" w:unhideWhenUsed="0"/>
-    <w:lsdException w:name="Medium Grid 1 Accent 3" w:semiHidden="0" w:uiPriority="67" w:unhideWhenUsed="0"/>
-    <w:lsdException w:name="Medium Grid 2 Accent 3" w:semiHidden="0" w:uiPriority="68" w:unhideWhenUsed="0"/>
-    <w:lsdException w:name="Medium Grid 3 Accent 3" w:semiHidden="0" w:uiPriority="69" w:unhideWhenUsed="0"/>
-    <w:lsdException w:name="Dark List Accent 3" w:semiHidden="0" w:uiPriority="70" w:unhideWhenUsed="0"/>
-    <w:lsdException w:name="Colorful Shading Accent 3" w:semiHidden="0" w:uiPriority="71" w:unhideWhenUsed="0"/>
-    <w:lsdException w:name="Colorful List Accent 3" w:semiHidden="0" w:uiPriority="72" w:unhideWhenUsed="0"/>
-    <w:lsdException w:name="Colorful Grid Accent 3" w:semiHidden="0" w:uiPriority="73" w:unhideWhenUsed="0"/>
-    <w:lsdException w:name="Light Shading Accent 4" w:semiHidden="0" w:uiPriority="60" w:unhideWhenUsed="0"/>
-    <w:lsdException w:name="Light List Accent 4" w:semiHidden="0" w:uiPriority="61" w:unhideWhenUsed="0"/>
-    <w:lsdException w:name="Light Grid Accent 4" w:semiHidden="0" w:uiPriority="62" w:unhideWhenUsed="0"/>
-    <w:lsdException w:name="Medium Shading 1 Accent 4" w:semiHidden="0" w:uiPriority="63" w:unhideWhenUsed="0"/>
-    <w:lsdException w:name="Medium Shading 2 Accent 4" w:semiHidden="0" w:uiPriority="64" w:unhideWhenUsed="0"/>
-    <w:lsdException w:name="Medium List 1 Accent 4" w:semiHidden="0" w:uiPriority="65" w:unhideWhenUsed="0"/>
-    <w:lsdException w:name="Medium List 2 Accent 4" w:semiHidden="0" w:uiPriority="66" w:unhideWhenUsed="0"/>
-    <w:lsdException w:name="Medium Grid 1 Accent 4" w:semiHidden="0" w:uiPriority="67" w:unhideWhenUsed="0"/>
-    <w:lsdException w:name="Medium Grid 2 Accent 4" w:semiHidden="0" w:uiPriority="68" w:unhideWhenUsed="0"/>
-    <w:lsdException w:name="Medium Grid 3 Accent 4" w:semiHidden="0" w:uiPriority="69" w:unhideWhenUsed="0"/>
-    <w:lsdException w:name="Dark List Accent 4" w:semiHidden="0" w:uiPriority="70" w:unhideWhenUsed="0"/>
-    <w:lsdException w:name="Colorful Shading Accent 4" w:semiHidden="0" w:uiPriority="71" w:unhideWhenUsed="0"/>
-    <w:lsdException w:name="Colorful List Accent 4" w:semiHidden="0" w:uiPriority="72" w:unhideWhenUsed="0"/>
-    <w:lsdException w:name="Colorful Grid Accent 4" w:semiHidden="0" w:uiPriority="73" w:unhideWhenUsed="0"/>
-    <w:lsdException w:name="Light Shading Accent 5" w:semiHidden="0" w:uiPriority="60" w:unhideWhenUsed="0"/>
-    <w:lsdException w:name="Light List Accent 5" w:semiHidden="0" w:uiPriority="61" w:unhideWhenUsed="0"/>
-    <w:lsdException w:name="Light Grid Accent 5" w:semiHidden="0" w:uiPriority="62" w:unhideWhenUsed="0"/>
-    <w:lsdException w:name="Medium Shading 1 Accent 5" w:semiHidden="0" w:uiPriority="63" w:unhideWhenUsed="0"/>
-    <w:lsdException w:name="Medium Shading 2 Accent 5" w:semiHidden="0" w:uiPriority="64" w:unhideWhenUsed="0"/>
-    <w:lsdException w:name="Medium List 1 Accent 5" w:semiHidden="0" w:uiPriority="65" w:unhideWhenUsed="0"/>
-    <w:lsdException w:name="Medium List 2 Accent 5" w:semiHidden="0" w:uiPriority="66" w:unhideWhenUsed="0"/>
-    <w:lsdException w:name="Medium Grid 1 Accent 5" w:semiHidden="0" w:uiPriority="67" w:unhideWhenUsed="0"/>
-    <w:lsdException w:name="Medium Grid 2 Accent 5" w:semiHidden="0" w:uiPriority="68" w:unhideWhenUsed="0"/>
-    <w:lsdException w:name="Medium Grid 3 Accent 5" w:semiHidden="0" w:uiPriority="69" w:unhideWhenUsed="0"/>
-    <w:lsdException w:name="Dark List Accent 5" w:semiHidden="0" w:uiPriority="70" w:unhideWhenUsed="0"/>
-    <w:lsdException w:name="Colorful Shading Accent 5" w:semiHidden="0" w:uiPriority="71" w:unhideWhenUsed="0"/>
-    <w:lsdException w:name="Colorful List Accent 5" w:semiHidden="0" w:uiPriority="72" w:unhideWhenUsed="0"/>
-    <w:lsdException w:name="Colorful Grid Accent 5" w:semiHidden="0" w:uiPriority="73" w:unhideWhenUsed="0"/>
-    <w:lsdException w:name="Light Shading Accent 6" w:semiHidden="0" w:uiPriority="60" w:unhideWhenUsed="0"/>
-    <w:lsdException w:name="Light List Accent 6" w:semiHidden="0" w:uiPriority="61" w:unhideWhenUsed="0"/>
-    <w:lsdException w:name="Light Grid Accent 6" w:semiHidden="0" w:uiPriority="62" w:unhideWhenUsed="0"/>
-    <w:lsdException w:name="Medium Shading 1 Accent 6" w:semiHidden="0" w:uiPriority="63" w:unhideWhenUsed="0"/>
-    <w:lsdException w:name="Medium Shading 2 Accent 6" w:semiHidden="0" w:uiPriority="64" w:unhideWhenUsed="0"/>
-    <w:lsdException w:name="Medium List 1 Accent 6" w:semiHidden="0" w:uiPriority="65" w:unhideWhenUsed="0"/>
-    <w:lsdException w:name="Medium List 2 Accent 6" w:semiHidden="0" w:uiPriority="66" w:unhideWhenUsed="0"/>
-    <w:lsdException w:name="Medium Grid 1 Accent 6" w:semiHidden="0" w:uiPriority="67" w:unhideWhenUsed="0"/>
-    <w:lsdException w:name="Medium Grid 2 Accent 6" w:semiHidden="0" w:uiPriority="68" w:unhideWhenUsed="0"/>
-    <w:lsdException w:name="Medium Grid 3 Accent 6" w:semiHidden="0" w:uiPriority="69" w:unhideWhenUsed="0"/>
-    <w:lsdException w:name="Dark List Accent 6" w:semiHidden="0" w:uiPriority="70" w:unhideWhenUsed="0"/>
-    <w:lsdException w:name="Colorful Shading Accent 6" w:semiHidden="0" w:uiPriority="71" w:unhideWhenUsed="0"/>
-    <w:lsdException w:name="Colorful List Accent 6" w:semiHidden="0" w:uiPriority="72" w:unhideWhenUsed="0"/>
-    <w:lsdException w:name="Colorful Grid Accent 6" w:semiHidden="0" w:uiPriority="73" w:unhideWhenUsed="0"/>
-    <w:lsdException w:name="Subtle Emphasis" w:semiHidden="0" w:uiPriority="19" w:unhideWhenUsed="0" w:qFormat="1"/>
-    <w:lsdException w:name="Intense Emphasis" w:semiHidden="0" w:uiPriority="21" w:unhideWhenUsed="0" w:qFormat="1"/>
-    <w:lsdException w:name="Subtle Reference" w:semiHidden="0" w:uiPriority="31" w:unhideWhenUsed="0" w:qFormat="1"/>
-    <w:lsdException w:name="Intense Reference" w:semiHidden="0" w:uiPriority="32" w:unhideWhenUsed="0" w:qFormat="1"/>
-    <w:lsdException w:name="Book Title" w:semiHidden="0" w:uiPriority="33" w:unhideWhenUsed="0" w:qFormat="1"/>
-    <w:lsdException w:name="Bibliography" w:uiPriority="37"/>
-    <w:lsdException w:name="TOC Heading" w:uiPriority="39" w:qFormat="1"/>
+  <w:latentStyles w:defLockedState="0" w:defUIPriority="99" w:defSemiHidden="0" w:defUnhideWhenUsed="0" w:defQFormat="0" w:count="371">
+    <w:lsdException w:name="Normal" w:uiPriority="0" w:qFormat="1"/>
+    <w:lsdException w:name="heading 1" w:uiPriority="9" w:qFormat="1"/>
+    <w:lsdException w:name="heading 2" w:semiHidden="1" w:uiPriority="9" w:unhideWhenUsed="1" w:qFormat="1"/>
+    <w:lsdException w:name="heading 3" w:semiHidden="1" w:uiPriority="9" w:unhideWhenUsed="1" w:qFormat="1"/>
+    <w:lsdException w:name="heading 4" w:semiHidden="1" w:uiPriority="9" w:unhideWhenUsed="1" w:qFormat="1"/>
+    <w:lsdException w:name="heading 5" w:semiHidden="1" w:uiPriority="9" w:unhideWhenUsed="1" w:qFormat="1"/>
+    <w:lsdException w:name="heading 6" w:semiHidden="1" w:uiPriority="9" w:unhideWhenUsed="1" w:qFormat="1"/>
+    <w:lsdException w:name="heading 7" w:semiHidden="1" w:uiPriority="9" w:unhideWhenUsed="1" w:qFormat="1"/>
+    <w:lsdException w:name="heading 8" w:semiHidden="1" w:uiPriority="9" w:unhideWhenUsed="1" w:qFormat="1"/>
+    <w:lsdException w:name="heading 9" w:semiHidden="1" w:uiPriority="9" w:unhideWhenUsed="1" w:qFormat="1"/>
+    <w:lsdException w:name="index 1" w:semiHidden="1" w:unhideWhenUsed="1"/>
+    <w:lsdException w:name="index 2" w:semiHidden="1" w:unhideWhenUsed="1"/>
+    <w:lsdException w:name="index 3" w:semiHidden="1" w:unhideWhenUsed="1"/>
+    <w:lsdException w:name="index 4" w:semiHidden="1" w:unhideWhenUsed="1"/>
+    <w:lsdException w:name="index 5" w:semiHidden="1" w:unhideWhenUsed="1"/>
+    <w:lsdException w:name="index 6" w:semiHidden="1" w:unhideWhenUsed="1"/>
+    <w:lsdException w:name="index 7" w:semiHidden="1" w:unhideWhenUsed="1"/>
+    <w:lsdException w:name="index 8" w:semiHidden="1" w:unhideWhenUsed="1"/>
+    <w:lsdException w:name="index 9" w:semiHidden="1" w:unhideWhenUsed="1"/>
+    <w:lsdException w:name="toc 1" w:semiHidden="1" w:uiPriority="39" w:unhideWhenUsed="1"/>
+    <w:lsdException w:name="toc 2" w:semiHidden="1" w:uiPriority="39" w:unhideWhenUsed="1"/>
+    <w:lsdException w:name="toc 3" w:semiHidden="1" w:uiPriority="39" w:unhideWhenUsed="1"/>
+    <w:lsdException w:name="toc 4" w:semiHidden="1" w:uiPriority="39" w:unhideWhenUsed="1"/>
+    <w:lsdException w:name="toc 5" w:semiHidden="1" w:uiPriority="39" w:unhideWhenUsed="1"/>
+    <w:lsdException w:name="toc 6" w:semiHidden="1" w:uiPriority="39" w:unhideWhenUsed="1"/>
+    <w:lsdException w:name="toc 7" w:semiHidden="1" w:uiPriority="39" w:unhideWhenUsed="1"/>
+    <w:lsdException w:name="toc 8" w:semiHidden="1" w:uiPriority="39" w:unhideWhenUsed="1"/>
+    <w:lsdException w:name="toc 9" w:semiHidden="1" w:uiPriority="39" w:unhideWhenUsed="1"/>
+    <w:lsdException w:name="Normal Indent" w:semiHidden="1" w:unhideWhenUsed="1"/>
+    <w:lsdException w:name="footnote text" w:semiHidden="1" w:unhideWhenUsed="1"/>
+    <w:lsdException w:name="annotation text" w:semiHidden="1" w:unhideWhenUsed="1"/>
+    <w:lsdException w:name="header" w:semiHidden="1" w:unhideWhenUsed="1"/>
+    <w:lsdException w:name="footer" w:semiHidden="1" w:unhideWhenUsed="1"/>
+    <w:lsdException w:name="index heading" w:semiHidden="1" w:unhideWhenUsed="1"/>
+    <w:lsdException w:name="caption" w:semiHidden="1" w:uiPriority="35" w:unhideWhenUsed="1" w:qFormat="1"/>
+    <w:lsdException w:name="table of figures" w:semiHidden="1" w:unhideWhenUsed="1"/>
+    <w:lsdException w:name="envelope address" w:semiHidden="1" w:unhideWhenUsed="1"/>
+    <w:lsdException w:name="envelope return" w:semiHidden="1" w:unhideWhenUsed="1"/>
+    <w:lsdException w:name="footnote reference" w:semiHidden="1" w:unhideWhenUsed="1"/>
+    <w:lsdException w:name="annotation reference" w:semiHidden="1" w:unhideWhenUsed="1"/>
+    <w:lsdException w:name="line number" w:semiHidden="1" w:unhideWhenUsed="1"/>
+    <w:lsdException w:name="page number" w:semiHidden="1" w:unhideWhenUsed="1"/>
+    <w:lsdException w:name="endnote reference" w:semiHidden="1" w:unhideWhenUsed="1"/>
+    <w:lsdException w:name="endnote text" w:semiHidden="1" w:unhideWhenUsed="1"/>
+    <w:lsdException w:name="table of authorities" w:semiHidden="1" w:unhideWhenUsed="1"/>
+    <w:lsdException w:name="macro" w:semiHidden="1" w:unhideWhenUsed="1"/>
+    <w:lsdException w:name="toa heading" w:semiHidden="1" w:unhideWhenUsed="1"/>
+    <w:lsdException w:name="List" w:semiHidden="1" w:unhideWhenUsed="1"/>
+    <w:lsdException w:name="List Bullet" w:semiHidden="1" w:unhideWhenUsed="1"/>
+    <w:lsdException w:name="List Number" w:semiHidden="1" w:unhideWhenUsed="1"/>
+    <w:lsdException w:name="List 2" w:semiHidden="1" w:unhideWhenUsed="1"/>
+    <w:lsdException w:name="List 3" w:semiHidden="1" w:unhideWhenUsed="1"/>
+    <w:lsdException w:name="List 4" w:semiHidden="1" w:unhideWhenUsed="1"/>
+    <w:lsdException w:name="List 5" w:semiHidden="1" w:unhideWhenUsed="1"/>
+    <w:lsdException w:name="List Bullet 2" w:semiHidden="1" w:unhideWhenUsed="1"/>
+    <w:lsdException w:name="List Bullet 3" w:semiHidden="1" w:unhideWhenUsed="1"/>
+    <w:lsdException w:name="List Bullet 4" w:semiHidden="1" w:unhideWhenUsed="1"/>
+    <w:lsdException w:name="List Bullet 5" w:semiHidden="1" w:unhideWhenUsed="1"/>
+    <w:lsdException w:name="List Number 2" w:semiHidden="1" w:unhideWhenUsed="1"/>
+    <w:lsdException w:name="List Number 3" w:semiHidden="1" w:unhideWhenUsed="1"/>
+    <w:lsdException w:name="List Number 4" w:semiHidden="1" w:unhideWhenUsed="1"/>
+    <w:lsdException w:name="List Number 5" w:semiHidden="1" w:unhideWhenUsed="1"/>
+    <w:lsdException w:name="Title" w:uiPriority="10" w:qFormat="1"/>
+    <w:lsdException w:name="Closing" w:semiHidden="1" w:unhideWhenUsed="1"/>
+    <w:lsdException w:name="Signature" w:semiHidden="1" w:unhideWhenUsed="1"/>
+    <w:lsdException w:name="Default Paragraph Font" w:semiHidden="1" w:uiPriority="1" w:unhideWhenUsed="1"/>
+    <w:lsdException w:name="Body Text" w:semiHidden="1" w:unhideWhenUsed="1"/>
+    <w:lsdException w:name="Body Text Indent" w:semiHidden="1" w:unhideWhenUsed="1"/>
+    <w:lsdException w:name="List Continue" w:semiHidden="1" w:unhideWhenUsed="1"/>
+    <w:lsdException w:name="List Continue 2" w:semiHidden="1" w:unhideWhenUsed="1"/>
+    <w:lsdException w:name="List Continue 3" w:semiHidden="1" w:unhideWhenUsed="1"/>
+    <w:lsdException w:name="List Continue 4" w:semiHidden="1" w:unhideWhenUsed="1"/>
+    <w:lsdException w:name="List Continue 5" w:semiHidden="1" w:unhideWhenUsed="1"/>
+    <w:lsdException w:name="Message Header" w:semiHidden="1" w:unhideWhenUsed="1"/>
+    <w:lsdException w:name="Subtitle" w:uiPriority="11" w:qFormat="1"/>
+    <w:lsdException w:name="Salutation" w:semiHidden="1" w:unhideWhenUsed="1"/>
+    <w:lsdException w:name="Date" w:semiHidden="1" w:unhideWhenUsed="1"/>
+    <w:lsdException w:name="Body Text First Indent" w:semiHidden="1" w:unhideWhenUsed="1"/>
+    <w:lsdException w:name="Body Text First Indent 2" w:semiHidden="1" w:unhideWhenUsed="1"/>
+    <w:lsdException w:name="Note Heading" w:semiHidden="1" w:unhideWhenUsed="1"/>
+    <w:lsdException w:name="Body Text 2" w:semiHidden="1" w:unhideWhenUsed="1"/>
+    <w:lsdException w:name="Body Text 3" w:semiHidden="1" w:unhideWhenUsed="1"/>
+    <w:lsdException w:name="Body Text Indent 2" w:semiHidden="1" w:unhideWhenUsed="1"/>
+    <w:lsdException w:name="Body Text Indent 3" w:semiHidden="1" w:unhideWhenUsed="1"/>
+    <w:lsdException w:name="Block Text" w:semiHidden="1" w:unhideWhenUsed="1"/>
+    <w:lsdException w:name="Hyperlink" w:semiHidden="1" w:unhideWhenUsed="1"/>
+    <w:lsdException w:name="FollowedHyperlink" w:semiHidden="1" w:unhideWhenUsed="1"/>
+    <w:lsdException w:name="Strong" w:uiPriority="22" w:qFormat="1"/>
+    <w:lsdException w:name="Emphasis" w:uiPriority="20" w:qFormat="1"/>
+    <w:lsdException w:name="Document Map" w:semiHidden="1" w:unhideWhenUsed="1"/>
+    <w:lsdException w:name="Plain Text" w:semiHidden="1" w:unhideWhenUsed="1"/>
+    <w:lsdException w:name="E-mail Signature" w:semiHidden="1" w:unhideWhenUsed="1"/>
+    <w:lsdException w:name="HTML Top of Form" w:semiHidden="1" w:unhideWhenUsed="1"/>
+    <w:lsdException w:name="HTML Bottom of Form" w:semiHidden="1" w:unhideWhenUsed="1"/>
+    <w:lsdException w:name="Normal (Web)" w:semiHidden="1" w:unhideWhenUsed="1"/>
+    <w:lsdException w:name="HTML Acronym" w:semiHidden="1" w:unhideWhenUsed="1"/>
+    <w:lsdException w:name="HTML Address" w:semiHidden="1" w:unhideWhenUsed="1"/>
+    <w:lsdException w:name="HTML Cite" w:semiHidden="1" w:unhideWhenUsed="1"/>
+    <w:lsdException w:name="HTML Code" w:semiHidden="1" w:unhideWhenUsed="1"/>
+    <w:lsdException w:name="HTML Definition" w:semiHidden="1" w:unhideWhenUsed="1"/>
+    <w:lsdException w:name="HTML Keyboard" w:semiHidden="1" w:unhideWhenUsed="1"/>
+    <w:lsdException w:name="HTML Preformatted" w:semiHidden="1" w:unhideWhenUsed="1"/>
+    <w:lsdException w:name="HTML Sample" w:semiHidden="1" w:unhideWhenUsed="1"/>
+    <w:lsdException w:name="HTML Typewriter" w:semiHidden="1" w:unhideWhenUsed="1"/>
+    <w:lsdException w:name="HTML Variable" w:semiHidden="1" w:unhideWhenUsed="1"/>
+    <w:lsdException w:name="Normal Table" w:semiHidden="1" w:unhideWhenUsed="1"/>
+    <w:lsdException w:name="annotation subject" w:semiHidden="1" w:unhideWhenUsed="1"/>
+    <w:lsdException w:name="No List" w:semiHidden="1" w:unhideWhenUsed="1"/>
+    <w:lsdException w:name="Outline List 1" w:semiHidden="1" w:unhideWhenUsed="1"/>
+    <w:lsdException w:name="Outline List 2" w:semiHidden="1" w:unhideWhenUsed="1"/>
+    <w:lsdException w:name="Outline List 3" w:semiHidden="1" w:unhideWhenUsed="1"/>
+    <w:lsdException w:name="Table Simple 1" w:semiHidden="1" w:unhideWhenUsed="1"/>
+    <w:lsdException w:name="Table Simple 2" w:semiHidden="1" w:unhideWhenUsed="1"/>
+    <w:lsdException w:name="Table Simple 3" w:semiHidden="1" w:unhideWhenUsed="1"/>
+    <w:lsdException w:name="Table Classic 1" w:semiHidden="1" w:unhideWhenUsed="1"/>
+    <w:lsdException w:name="Table Classic 2" w:semiHidden="1" w:unhideWhenUsed="1"/>
+    <w:lsdException w:name="Table Classic 3" w:semiHidden="1" w:unhideWhenUsed="1"/>
+    <w:lsdException w:name="Table Classic 4" w:semiHidden="1" w:unhideWhenUsed="1"/>
+    <w:lsdException w:name="Table Colorful 1" w:semiHidden="1" w:unhideWhenUsed="1"/>
+    <w:lsdException w:name="Table Colorful 2" w:semiHidden="1" w:unhideWhenUsed="1"/>
+    <w:lsdException w:name="Table Colorful 3" w:semiHidden="1" w:unhideWhenUsed="1"/>
+    <w:lsdException w:name="Table Columns 1" w:semiHidden="1" w:unhideWhenUsed="1"/>
+    <w:lsdException w:name="Table Columns 2" w:semiHidden="1" w:unhideWhenUsed="1"/>
+    <w:lsdException w:name="Table Columns 3" w:semiHidden="1" w:unhideWhenUsed="1"/>
+    <w:lsdException w:name="Table Columns 4" w:semiHidden="1" w:unhideWhenUsed="1"/>
+    <w:lsdException w:name="Table Columns 5" w:semiHidden="1" w:unhideWhenUsed="1"/>
+    <w:lsdException w:name="Table Grid 1" w:semiHidden="1" w:unhideWhenUsed="1"/>
+    <w:lsdException w:name="Table Grid 2" w:semiHidden="1" w:unhideWhenUsed="1"/>
+    <w:lsdException w:name="Table Grid 3" w:semiHidden="1" w:unhideWhenUsed="1"/>
+    <w:lsdException w:name="Table Grid 4" w:semiHidden="1" w:unhideWhenUsed="1"/>
+    <w:lsdException w:name="Table Grid 5" w:semiHidden="1" w:unhideWhenUsed="1"/>
+    <w:lsdException w:name="Table Grid 6" w:semiHidden="1" w:unhideWhenUsed="1"/>
+    <w:lsdException w:name="Table Grid 7" w:semiHidden="1" w:unhideWhenUsed="1"/>
+    <w:lsdException w:name="Table Grid 8" w:semiHidden="1" w:unhideWhenUsed="1"/>
+    <w:lsdException w:name="Table List 1" w:semiHidden="1" w:unhideWhenUsed="1"/>
+    <w:lsdException w:name="Table List 2" w:semiHidden="1" w:unhideWhenUsed="1"/>
+    <w:lsdException w:name="Table List 3" w:semiHidden="1" w:unhideWhenUsed="1"/>
+    <w:lsdException w:name="Table List 4" w:semiHidden="1" w:unhideWhenUsed="1"/>
+    <w:lsdException w:name="Table List 5" w:semiHidden="1" w:unhideWhenUsed="1"/>
+    <w:lsdException w:name="Table List 6" w:semiHidden="1" w:unhideWhenUsed="1"/>
+    <w:lsdException w:name="Table List 7" w:semiHidden="1" w:unhideWhenUsed="1"/>
+    <w:lsdException w:name="Table List 8" w:semiHidden="1" w:unhideWhenUsed="1"/>
+    <w:lsdException w:name="Table 3D effects 1" w:semiHidden="1" w:unhideWhenUsed="1"/>
+    <w:lsdException w:name="Table 3D effects 2" w:semiHidden="1" w:unhideWhenUsed="1"/>
+    <w:lsdException w:name="Table 3D effects 3" w:semiHidden="1" w:unhideWhenUsed="1"/>
+    <w:lsdException w:name="Table Contemporary" w:semiHidden="1" w:unhideWhenUsed="1"/>
+    <w:lsdException w:name="Table Elegant" w:semiHidden="1" w:unhideWhenUsed="1"/>
+    <w:lsdException w:name="Table Professional" w:semiHidden="1" w:unhideWhenUsed="1"/>
+    <w:lsdException w:name="Table Subtle 1" w:semiHidden="1" w:unhideWhenUsed="1"/>
+    <w:lsdException w:name="Table Subtle 2" w:semiHidden="1" w:unhideWhenUsed="1"/>
+    <w:lsdException w:name="Table Web 1" w:semiHidden="1" w:unhideWhenUsed="1"/>
+    <w:lsdException w:name="Table Web 2" w:semiHidden="1" w:unhideWhenUsed="1"/>
+    <w:lsdException w:name="Table Web 3" w:semiHidden="1" w:unhideWhenUsed="1"/>
+    <w:lsdException w:name="Balloon Text" w:semiHidden="1" w:unhideWhenUsed="1"/>
+    <w:lsdException w:name="Table Grid" w:uiPriority="59"/>
+    <w:lsdException w:name="Table Theme" w:semiHidden="1" w:unhideWhenUsed="1"/>
+    <w:lsdException w:name="Placeholder Text" w:semiHidden="1"/>
+    <w:lsdException w:name="No Spacing" w:uiPriority="1" w:qFormat="1"/>
+    <w:lsdException w:name="Light Shading" w:uiPriority="60"/>
+    <w:lsdException w:name="Light List" w:uiPriority="61"/>
+    <w:lsdException w:name="Light Grid" w:uiPriority="62"/>
+    <w:lsdException w:name="Medium Shading 1" w:uiPriority="63"/>
+    <w:lsdException w:name="Medium Shading 2" w:uiPriority="64"/>
+    <w:lsdException w:name="Medium List 1" w:uiPriority="65"/>
+    <w:lsdException w:name="Medium List 2" w:uiPriority="66"/>
+    <w:lsdException w:name="Medium Grid 1" w:uiPriority="67"/>
+    <w:lsdException w:name="Medium Grid 2" w:uiPriority="68"/>
+    <w:lsdException w:name="Medium Grid 3" w:uiPriority="69"/>
+    <w:lsdException w:name="Dark List" w:uiPriority="70"/>
+    <w:lsdException w:name="Colorful Shading" w:uiPriority="71"/>
+    <w:lsdException w:name="Colorful List" w:uiPriority="72"/>
+    <w:lsdException w:name="Colorful Grid" w:uiPriority="73"/>
+    <w:lsdException w:name="Light Shading Accent 1" w:uiPriority="60"/>
+    <w:lsdException w:name="Light List Accent 1" w:uiPriority="61"/>
+    <w:lsdException w:name="Light Grid Accent 1" w:uiPriority="62"/>
+    <w:lsdException w:name="Medium Shading 1 Accent 1" w:uiPriority="63"/>
+    <w:lsdException w:name="Medium Shading 2 Accent 1" w:uiPriority="64"/>
+    <w:lsdException w:name="Medium List 1 Accent 1" w:uiPriority="65"/>
+    <w:lsdException w:name="Revision" w:semiHidden="1"/>
+    <w:lsdException w:name="List Paragraph" w:uiPriority="34" w:qFormat="1"/>
+    <w:lsdException w:name="Quote" w:uiPriority="29" w:qFormat="1"/>
+    <w:lsdException w:name="Intense Quote" w:uiPriority="30" w:qFormat="1"/>
+    <w:lsdException w:name="Medium List 2 Accent 1" w:uiPriority="66"/>
+    <w:lsdException w:name="Medium Grid 1 Accent 1" w:uiPriority="67"/>
+    <w:lsdException w:name="Medium Grid 2 Accent 1" w:uiPriority="68"/>
+    <w:lsdException w:name="Medium Grid 3 Accent 1" w:uiPriority="69"/>
+    <w:lsdException w:name="Dark List Accent 1" w:uiPriority="70"/>
+    <w:lsdException w:name="Colorful Shading Accent 1" w:uiPriority="71"/>
+    <w:lsdException w:name="Colorful List Accent 1" w:uiPriority="72"/>
+    <w:lsdException w:name="Colorful Grid Accent 1" w:uiPriority="73"/>
+    <w:lsdException w:name="Light Shading Accent 2" w:uiPriority="60"/>
+    <w:lsdException w:name="Light List Accent 2" w:uiPriority="61"/>
+    <w:lsdException w:name="Light Grid Accent 2" w:uiPriority="62"/>
+    <w:lsdException w:name="Medium Shading 1 Accent 2" w:uiPriority="63"/>
+    <w:lsdException w:name="Medium Shading 2 Accent 2" w:uiPriority="64"/>
+    <w:lsdException w:name="Medium List 1 Accent 2" w:uiPriority="65"/>
+    <w:lsdException w:name="Medium List 2 Accent 2" w:uiPriority="66"/>
+    <w:lsdException w:name="Medium Grid 1 Accent 2" w:uiPriority="67"/>
+    <w:lsdException w:name="Medium Grid 2 Accent 2" w:uiPriority="68"/>
+    <w:lsdException w:name="Medium Grid 3 Accent 2" w:uiPriority="69"/>
+    <w:lsdException w:name="Dark List Accent 2" w:uiPriority="70"/>
+    <w:lsdException w:name="Colorful Shading Accent 2" w:uiPriority="71"/>
+    <w:lsdException w:name="Colorful List Accent 2" w:uiPriority="72"/>
+    <w:lsdException w:name="Colorful Grid Accent 2" w:uiPriority="73"/>
+    <w:lsdException w:name="Light Shading Accent 3" w:uiPriority="60"/>
+    <w:lsdException w:name="Light List Accent 3" w:uiPriority="61"/>
+    <w:lsdException w:name="Light Grid Accent 3" w:uiPriority="62"/>
+    <w:lsdException w:name="Medium Shading 1 Accent 3" w:uiPriority="63"/>
+    <w:lsdException w:name="Medium Shading 2 Accent 3" w:uiPriority="64"/>
+    <w:lsdException w:name="Medium List 1 Accent 3" w:uiPriority="65"/>
+    <w:lsdException w:name="Medium List 2 Accent 3" w:uiPriority="66"/>
+    <w:lsdException w:name="Medium Grid 1 Accent 3" w:uiPriority="67"/>
+    <w:lsdException w:name="Medium Grid 2 Accent 3" w:uiPriority="68"/>
+    <w:lsdException w:name="Medium Grid 3 Accent 3" w:uiPriority="69"/>
+    <w:lsdException w:name="Dark List Accent 3" w:uiPriority="70"/>
+    <w:lsdException w:name="Colorful Shading Accent 3" w:uiPriority="71"/>
+    <w:lsdException w:name="Colorful List Accent 3" w:uiPriority="72"/>
+    <w:lsdException w:name="Colorful Grid Accent 3" w:uiPriority="73"/>
+    <w:lsdException w:name="Light Shading Accent 4" w:uiPriority="60"/>
+    <w:lsdException w:name="Light List Accent 4" w:uiPriority="61"/>
+    <w:lsdException w:name="Light Grid Accent 4" w:uiPriority="62"/>
+    <w:lsdException w:name="Medium Shading 1 Accent 4" w:uiPriority="63"/>
+    <w:lsdException w:name="Medium Shading 2 Accent 4" w:uiPriority="64"/>
+    <w:lsdException w:name="Medium List 1 Accent 4" w:uiPriority="65"/>
+    <w:lsdException w:name="Medium List 2 Accent 4" w:uiPriority="66"/>
+    <w:lsdException w:name="Medium Grid 1 Accent 4" w:uiPriority="67"/>
+    <w:lsdException w:name="Medium Grid 2 Accent 4" w:uiPriority="68"/>
+    <w:lsdException w:name="Medium Grid 3 Accent 4" w:uiPriority="69"/>
+    <w:lsdException w:name="Dark List Accent 4" w:uiPriority="70"/>
+    <w:lsdException w:name="Colorful Shading Accent 4" w:uiPriority="71"/>
+    <w:lsdException w:name="Colorful List Accent 4" w:uiPriority="72"/>
+    <w:lsdException w:name="Colorful Grid Accent 4" w:uiPriority="73"/>
+    <w:lsdException w:name="Light Shading Accent 5" w:uiPriority="60"/>
+    <w:lsdException w:name="Light List Accent 5" w:uiPriority="61"/>
+    <w:lsdException w:name="Light Grid Accent 5" w:uiPriority="62"/>
+    <w:lsdException w:name="Medium Shading 1 Accent 5" w:uiPriority="63"/>
+    <w:lsdException w:name="Medium Shading 2 Accent 5" w:uiPriority="64"/>
+    <w:lsdException w:name="Medium List 1 Accent 5" w:uiPriority="65"/>
+    <w:lsdException w:name="Medium List 2 Accent 5" w:uiPriority="66"/>
+    <w:lsdException w:name="Medium Grid 1 Accent 5" w:uiPriority="67"/>
+    <w:lsdException w:name="Medium Grid 2 Accent 5" w:uiPriority="68"/>
+    <w:lsdException w:name="Medium Grid 3 Accent 5" w:uiPriority="69"/>
+    <w:lsdException w:name="Dark List Accent 5" w:uiPriority="70"/>
+    <w:lsdException w:name="Colorful Shading Accent 5" w:uiPriority="71"/>
+    <w:lsdException w:name="Colorful List Accent 5" w:uiPriority="72"/>
+    <w:lsdException w:name="Colorful Grid Accent 5" w:uiPriority="73"/>
+    <w:lsdException w:name="Light Shading Accent 6" w:uiPriority="60"/>
+    <w:lsdException w:name="Light List Accent 6" w:uiPriority="61"/>
+    <w:lsdException w:name="Light Grid Accent 6" w:uiPriority="62"/>
+    <w:lsdException w:name="Medium Shading 1 Accent 6" w:uiPriority="63"/>
+    <w:lsdException w:name="Medium Shading 2 Accent 6" w:uiPriority="64"/>
+    <w:lsdException w:name="Medium List 1 Accent 6" w:uiPriority="65"/>
+    <w:lsdException w:name="Medium List 2 Accent 6" w:uiPriority="66"/>
+    <w:lsdException w:name="Medium Grid 1 Accent 6" w:uiPriority="67"/>
+    <w:lsdException w:name="Medium Grid 2 Accent 6" w:uiPriority="68"/>
+    <w:lsdException w:name="Medium Grid 3 Accent 6" w:uiPriority="69"/>
+    <w:lsdException w:name="Dark List Accent 6" w:uiPriority="70"/>
+    <w:lsdException w:name="Colorful Shading Accent 6" w:uiPriority="71"/>
+    <w:lsdException w:name="Colorful List Accent 6" w:uiPriority="72"/>
+    <w:lsdException w:name="Colorful Grid Accent 6" w:uiPriority="73"/>
+    <w:lsdException w:name="Subtle Emphasis" w:uiPriority="19" w:qFormat="1"/>
+    <w:lsdException w:name="Intense Emphasis" w:uiPriority="21" w:qFormat="1"/>
+    <w:lsdException w:name="Subtle Reference" w:uiPriority="31" w:qFormat="1"/>
+    <w:lsdException w:name="Intense Reference" w:uiPriority="32" w:qFormat="1"/>
+    <w:lsdException w:name="Book Title" w:uiPriority="33" w:qFormat="1"/>
+    <w:lsdException w:name="Bibliography" w:semiHidden="1" w:uiPriority="37" w:unhideWhenUsed="1"/>
+    <w:lsdException w:name="TOC Heading" w:semiHidden="1" w:uiPriority="39" w:unhideWhenUsed="1" w:qFormat="1"/>
+    <w:lsdException w:name="Plain Table 1" w:uiPriority="41"/>
+    <w:lsdException w:name="Plain Table 2" w:uiPriority="42"/>
+    <w:lsdException w:name="Plain Table 3" w:uiPriority="43"/>
+    <w:lsdException w:name="Plain Table 4" w:uiPriority="44"/>
+    <w:lsdException w:name="Plain Table 5" w:uiPriority="45"/>
+    <w:lsdException w:name="Grid Table Light" w:uiPriority="40"/>
+    <w:lsdException w:name="Grid Table 1 Light" w:uiPriority="46"/>
+    <w:lsdException w:name="Grid Table 2" w:uiPriority="47"/>
+    <w:lsdException w:name="Grid Table 3" w:uiPriority="48"/>
+    <w:lsdException w:name="Grid Table 4" w:uiPriority="49"/>
+    <w:lsdException w:name="Grid Table 5 Dark" w:uiPriority="50"/>
+    <w:lsdException w:name="Grid Table 6 Colorful" w:uiPriority="51"/>
+    <w:lsdException w:name="Grid Table 7 Colorful" w:uiPriority="52"/>
+    <w:lsdException w:name="Grid Table 1 Light Accent 1" w:uiPriority="46"/>
+    <w:lsdException w:name="Grid Table 2 Accent 1" w:uiPriority="47"/>
+    <w:lsdException w:name="Grid Table 3 Accent 1" w:uiPriority="48"/>
+    <w:lsdException w:name="Grid Table 4 Accent 1" w:uiPriority="49"/>
+    <w:lsdException w:name="Grid Table 5 Dark Accent 1" w:uiPriority="50"/>
+    <w:lsdException w:name="Grid Table 6 Colorful Accent 1" w:uiPriority="51"/>
+    <w:lsdException w:name="Grid Table 7 Colorful Accent 1" w:uiPriority="52"/>
+    <w:lsdException w:name="Grid Table 1 Light Accent 2" w:uiPriority="46"/>
+    <w:lsdException w:name="Grid Table 2 Accent 2" w:uiPriority="47"/>
+    <w:lsdException w:name="Grid Table 3 Accent 2" w:uiPriority="48"/>
+    <w:lsdException w:name="Grid Table 4 Accent 2" w:uiPriority="49"/>
+    <w:lsdException w:name="Grid Table 5 Dark Accent 2" w:uiPriority="50"/>
+    <w:lsdException w:name="Grid Table 6 Colorful Accent 2" w:uiPriority="51"/>
+    <w:lsdException w:name="Grid Table 7 Colorful Accent 2" w:uiPriority="52"/>
+    <w:lsdException w:name="Grid Table 1 Light Accent 3" w:uiPriority="46"/>
+    <w:lsdException w:name="Grid Table 2 Accent 3" w:uiPriority="47"/>
+    <w:lsdException w:name="Grid Table 3 Accent 3" w:uiPriority="48"/>
+    <w:lsdException w:name="Grid Table 4 Accent 3" w:uiPriority="49"/>
+    <w:lsdException w:name="Grid Table 5 Dark Accent 3" w:uiPriority="50"/>
+    <w:lsdException w:name="Grid Table 6 Colorful Accent 3" w:uiPriority="51"/>
+    <w:lsdException w:name="Grid Table 7 Colorful Accent 3" w:uiPriority="52"/>
+    <w:lsdException w:name="Grid Table 1 Light Accent 4" w:uiPriority="46"/>
+    <w:lsdException w:name="Grid Table 2 Accent 4" w:uiPriority="47"/>
+    <w:lsdException w:name="Grid Table 3 Accent 4" w:uiPriority="48"/>
+    <w:lsdException w:name="Grid Table 4 Accent 4" w:uiPriority="49"/>
+    <w:lsdException w:name="Grid Table 5 Dark Accent 4" w:uiPriority="50"/>
+    <w:lsdException w:name="Grid Table 6 Colorful Accent 4" w:uiPriority="51"/>
+    <w:lsdException w:name="Grid Table 7 Colorful Accent 4" w:uiPriority="52"/>
+    <w:lsdException w:name="Grid Table 1 Light Accent 5" w:uiPriority="46"/>
+    <w:lsdException w:name="Grid Table 2 Accent 5" w:uiPriority="47"/>
+    <w:lsdException w:name="Grid Table 3 Accent 5" w:uiPriority="48"/>
+    <w:lsdException w:name="Grid Table 4 Accent 5" w:uiPriority="49"/>
+    <w:lsdException w:name="Grid Table 5 Dark Accent 5" w:uiPriority="50"/>
+    <w:lsdException w:name="Grid Table 6 Colorful Accent 5" w:uiPriority="51"/>
+    <w:lsdException w:name="Grid Table 7 Colorful Accent 5" w:uiPriority="52"/>
+    <w:lsdException w:name="Grid Table 1 Light Accent 6" w:uiPriority="46"/>
+    <w:lsdException w:name="Grid Table 2 Accent 6" w:uiPriority="47"/>
+    <w:lsdException w:name="Grid Table 3 Accent 6" w:uiPriority="48"/>
+    <w:lsdException w:name="Grid Table 4 Accent 6" w:uiPriority="49"/>
+    <w:lsdException w:name="Grid Table 5 Dark Accent 6" w:uiPriority="50"/>
+    <w:lsdException w:name="Grid Table 6 Colorful Accent 6" w:uiPriority="51"/>
+    <w:lsdException w:name="Grid Table 7 Colorful Accent 6" w:uiPriority="52"/>
+    <w:lsdException w:name="List Table 1 Light" w:uiPriority="46"/>
+    <w:lsdException w:name="List Table 2" w:uiPriority="47"/>
+    <w:lsdException w:name="List Table 3" w:uiPriority="48"/>
+    <w:lsdException w:name="List Table 4" w:uiPriority="49"/>
+    <w:lsdException w:name="List Table 5 Dark" w:uiPriority="50"/>
+    <w:lsdException w:name="List Table 6 Colorful" w:uiPriority="51"/>
+    <w:lsdException w:name="List Table 7 Colorful" w:uiPriority="52"/>
+    <w:lsdException w:name="List Table 1 Light Accent 1" w:uiPriority="46"/>
+    <w:lsdException w:name="List Table 2 Accent 1" w:uiPriority="47"/>
+    <w:lsdException w:name="List Table 3 Accent 1" w:uiPriority="48"/>
+    <w:lsdException w:name="List Table 4 Accent 1" w:uiPriority="49"/>
+    <w:lsdException w:name="List Table 5 Dark Accent 1" w:uiPriority="50"/>
+    <w:lsdException w:name="List Table 6 Colorful Accent 1" w:uiPriority="51"/>
+    <w:lsdException w:name="List Table 7 Colorful Accent 1" w:uiPriority="52"/>
+    <w:lsdException w:name="List Table 1 Light Accent 2" w:uiPriority="46"/>
+    <w:lsdException w:name="List Table 2 Accent 2" w:uiPriority="47"/>
+    <w:lsdException w:name="List Table 3 Accent 2" w:uiPriority="48"/>
+    <w:lsdException w:name="List Table 4 Accent 2" w:uiPriority="49"/>
+    <w:lsdException w:name="List Table 5 Dark Accent 2" w:uiPriority="50"/>
+    <w:lsdException w:name="List Table 6 Colorful Accent 2" w:uiPriority="51"/>
+    <w:lsdException w:name="List Table 7 Colorful Accent 2" w:uiPriority="52"/>
+    <w:lsdException w:name="List Table 1 Light Accent 3" w:uiPriority="46"/>
+    <w:lsdException w:name="List Table 2 Accent 3" w:uiPriority="47"/>
+    <w:lsdException w:name="List Table 3 Accent 3" w:uiPriority="48"/>
+    <w:lsdException w:name="List Table 4 Accent 3" w:uiPriority="49"/>
+    <w:lsdException w:name="List Table 5 Dark Accent 3" w:uiPriority="50"/>
+    <w:lsdException w:name="List Table 6 Colorful Accent 3" w:uiPriority="51"/>
+    <w:lsdException w:name="List Table 7 Colorful Accent 3" w:uiPriority="52"/>
+    <w:lsdException w:name="List Table 1 Light Accent 4" w:uiPriority="46"/>
+    <w:lsdException w:name="List Table 2 Accent 4" w:uiPriority="47"/>
+    <w:lsdException w:name="List Table 3 Accent 4" w:uiPriority="48"/>
+    <w:lsdException w:name="List Table 4 Accent 4" w:uiPriority="49"/>
+    <w:lsdException w:name="List Table 5 Dark Accent 4" w:uiPriority="50"/>
+    <w:lsdException w:name="List Table 6 Colorful Accent 4" w:uiPriority="51"/>
+    <w:lsdException w:name="List Table 7 Colorful Accent 4" w:uiPriority="52"/>
+    <w:lsdException w:name="List Table 1 Light Accent 5" w:uiPriority="46"/>
+    <w:lsdException w:name="List Table 2 Accent 5" w:uiPriority="47"/>
+    <w:lsdException w:name="List Table 3 Accent 5" w:uiPriority="48"/>
+    <w:lsdException w:name="List Table 4 Accent 5" w:uiPriority="49"/>
+    <w:lsdException w:name="List Table 5 Dark Accent 5" w:uiPriority="50"/>
+    <w:lsdException w:name="List Table 6 Colorful Accent 5" w:uiPriority="51"/>
+    <w:lsdException w:name="List Table 7 Colorful Accent 5" w:uiPriority="52"/>
+    <w:lsdException w:name="List Table 1 Light Accent 6" w:uiPriority="46"/>
+    <w:lsdException w:name="List Table 2 Accent 6" w:uiPriority="47"/>
+    <w:lsdException w:name="List Table 3 Accent 6" w:uiPriority="48"/>
+    <w:lsdException w:name="List Table 4 Accent 6" w:uiPriority="49"/>
+    <w:lsdException w:name="List Table 5 Dark Accent 6" w:uiPriority="50"/>
+    <w:lsdException w:name="List Table 6 Colorful Accent 6" w:uiPriority="51"/>
+    <w:lsdException w:name="List Table 7 Colorful Accent 6" w:uiPriority="52"/>
   </w:latentStyles>
   <w:style w:type="paragraph" w:default="1" w:styleId="Normal">
     <w:name w:val="Normal"/>

</xml_diff>

<commit_message>
Updated Writeup and Code With Ping Reuse
</commit_message>
<xml_diff>
--- a/hw2/AIHW2Writeup.docx
+++ b/hw2/AIHW2Writeup.docx
@@ -1,6 +1,6 @@
 
 <file path=word/document.xml><?xml version="1.0" encoding="utf-8"?>
-<w:document xmlns:wpc="http://schemas.microsoft.com/office/word/2010/wordprocessingCanvas" xmlns:mc="http://schemas.openxmlformats.org/markup-compatibility/2006" xmlns:o="urn:schemas-microsoft-com:office:office" xmlns:r="http://schemas.openxmlformats.org/officeDocument/2006/relationships" xmlns:m="http://schemas.openxmlformats.org/officeDocument/2006/math" xmlns:v="urn:schemas-microsoft-com:vml" xmlns:wp14="http://schemas.microsoft.com/office/word/2010/wordprocessingDrawing" xmlns:wp="http://schemas.openxmlformats.org/drawingml/2006/wordprocessingDrawing" xmlns:w10="urn:schemas-microsoft-com:office:word" xmlns:w="http://schemas.openxmlformats.org/wordprocessingml/2006/main" xmlns:w14="http://schemas.microsoft.com/office/word/2010/wordml" xmlns:w15="http://schemas.microsoft.com/office/word/2012/wordml" xmlns:wpg="http://schemas.microsoft.com/office/word/2010/wordprocessingGroup" xmlns:wpi="http://schemas.microsoft.com/office/word/2010/wordprocessingInk" xmlns:wne="http://schemas.microsoft.com/office/word/2006/wordml" xmlns:wps="http://schemas.microsoft.com/office/word/2010/wordprocessingShape" mc:Ignorable="w14 w15 wp14">
+<w:document xmlns:wpc="http://schemas.microsoft.com/office/word/2010/wordprocessingCanvas" xmlns:mc="http://schemas.openxmlformats.org/markup-compatibility/2006" xmlns:o="urn:schemas-microsoft-com:office:office" xmlns:r="http://schemas.openxmlformats.org/officeDocument/2006/relationships" xmlns:m="http://schemas.openxmlformats.org/officeDocument/2006/math" xmlns:v="urn:schemas-microsoft-com:vml" xmlns:wp14="http://schemas.microsoft.com/office/word/2010/wordprocessingDrawing" xmlns:wp="http://schemas.openxmlformats.org/drawingml/2006/wordprocessingDrawing" xmlns:w10="urn:schemas-microsoft-com:office:word" xmlns:w="http://schemas.openxmlformats.org/wordprocessingml/2006/main" xmlns:w14="http://schemas.microsoft.com/office/word/2010/wordml" xmlns:wpg="http://schemas.microsoft.com/office/word/2010/wordprocessingGroup" xmlns:wpi="http://schemas.microsoft.com/office/word/2010/wordprocessingInk" xmlns:wne="http://schemas.microsoft.com/office/word/2006/wordml" xmlns:wps="http://schemas.microsoft.com/office/word/2010/wordprocessingShape" mc:Ignorable="w14 wp14">
   <w:body>
     <w:p>
       <w:pPr>
@@ -169,25 +169,7 @@
           <w:sz w:val="24"/>
           <w:szCs w:val="24"/>
         </w:rPr>
-        <w:t xml:space="preserve">the </w:t>
-      </w:r>
-      <w:proofErr w:type="spellStart"/>
-      <w:r>
-        <w:rPr>
-          <w:rFonts w:ascii="Times New Roman" w:hAnsi="Times New Roman" w:cs="Times New Roman"/>
-          <w:sz w:val="24"/>
-          <w:szCs w:val="24"/>
-        </w:rPr>
-        <w:t>Chebyshev</w:t>
-      </w:r>
-      <w:proofErr w:type="spellEnd"/>
-      <w:r>
-        <w:rPr>
-          <w:rFonts w:ascii="Times New Roman" w:hAnsi="Times New Roman" w:cs="Times New Roman"/>
-          <w:sz w:val="24"/>
-          <w:szCs w:val="24"/>
-        </w:rPr>
-        <w:t xml:space="preserve"> distance from a node to the finish</w:t>
+        <w:t>the Chebyshev distance from a node to the finish</w:t>
       </w:r>
       <w:r>
         <w:rPr>
@@ -1009,6 +991,45 @@
           <w:sz w:val="24"/>
           <w:szCs w:val="24"/>
         </w:rPr>
+        <w:t>Modifications:</w:t>
+      </w:r>
+    </w:p>
+    <w:p>
+      <w:pPr>
+        <w:rPr>
+          <w:rFonts w:ascii="Times New Roman" w:hAnsi="Times New Roman" w:cs="Times New Roman"/>
+          <w:sz w:val="24"/>
+          <w:szCs w:val="24"/>
+        </w:rPr>
+      </w:pPr>
+      <w:r>
+        <w:rPr>
+          <w:rFonts w:ascii="Times New Roman" w:hAnsi="Times New Roman" w:cs="Times New Roman"/>
+          <w:sz w:val="24"/>
+          <w:szCs w:val="24"/>
+        </w:rPr>
+        <w:tab/>
+        <w:t>We realized that we could save the results of our pinging to cut down on the number of pings we do overall. The problem with doing this is that it means an incorrect finding stays incorrect, so we have to trust that our results are reliable. By adding this, we saw minor drops in the number of pings used, but not significant changes. We made it so a found result is reused once, and then the pinging process is done again. It’s possible that reusing more would have led to less pings, but it also increases the chances of an incorrect ping result leading the robot down a less than optimal path. For this reason, because our algorithm is designed to prefer large numbers of pings for shorter paths, we decided not to pursue this further.</w:t>
+      </w:r>
+      <w:bookmarkStart w:id="0" w:name="_GoBack"/>
+      <w:bookmarkEnd w:id="0"/>
+    </w:p>
+    <w:p>
+      <w:pPr>
+        <w:rPr>
+          <w:rFonts w:ascii="Times New Roman" w:hAnsi="Times New Roman" w:cs="Times New Roman"/>
+          <w:b/>
+          <w:sz w:val="24"/>
+          <w:szCs w:val="24"/>
+        </w:rPr>
+      </w:pPr>
+      <w:r>
+        <w:rPr>
+          <w:rFonts w:ascii="Times New Roman" w:hAnsi="Times New Roman" w:cs="Times New Roman"/>
+          <w:b/>
+          <w:sz w:val="24"/>
+          <w:szCs w:val="24"/>
+        </w:rPr>
         <w:t>Conclusions:</w:t>
       </w:r>
     </w:p>
@@ -1027,7 +1048,23 @@
           <w:sz w:val="24"/>
           <w:szCs w:val="24"/>
         </w:rPr>
-        <w:t>This approach, while it seemed feasible in practice, proved less than desirable. The path it finds is usually pretty good, sometimes even close to optimal. That said, ping usage is incredibly high. Often in the thousands for fairly small maps. Looking back, this could actually have been improved. Had we saved the results of any given pinging, and then overwritten the ones that we actually moved to, we could have avoided repeating pings unnecessarily, as there’s no benefit to doing them again. Even so, the number of pings used would likely be very large relative to the number used in pathfinding where the results are certain. It makes sense that the number of pings in uncertain pathfinding would be grea</w:t>
+        <w:t>This approach, while it seemed feasible in practice, proved less than desirable. The path it finds is usually pretty good, sometimes even close to optimal. That said, ping usage is incredibly high. Often in the thousands for</w:t>
+      </w:r>
+      <w:r>
+        <w:rPr>
+          <w:rFonts w:ascii="Times New Roman" w:hAnsi="Times New Roman" w:cs="Times New Roman"/>
+          <w:sz w:val="24"/>
+          <w:szCs w:val="24"/>
+        </w:rPr>
+        <w:t xml:space="preserve"> fairly small maps. </w:t>
+      </w:r>
+      <w:r>
+        <w:rPr>
+          <w:rFonts w:ascii="Times New Roman" w:hAnsi="Times New Roman" w:cs="Times New Roman"/>
+          <w:sz w:val="24"/>
+          <w:szCs w:val="24"/>
+        </w:rPr>
+        <w:t>It makes sense that the number of pings in uncertain pathfinding would be grea</w:t>
       </w:r>
       <w:r>
         <w:rPr>
@@ -1036,6 +1073,14 @@
           <w:szCs w:val="24"/>
         </w:rPr>
         <w:t>ter, but not that much greater.</w:t>
+      </w:r>
+      <w:r>
+        <w:rPr>
+          <w:rFonts w:ascii="Times New Roman" w:hAnsi="Times New Roman" w:cs="Times New Roman"/>
+          <w:sz w:val="24"/>
+          <w:szCs w:val="24"/>
+        </w:rPr>
+        <w:t xml:space="preserve"> Dealing with uncertainty does require some tradeoffs though, it’s unreasonable to expect identical performance to the certainty case.</w:t>
       </w:r>
     </w:p>
     <w:p>
@@ -1126,25 +1171,7 @@
           <w:sz w:val="24"/>
           <w:szCs w:val="24"/>
         </w:rPr>
-        <w:t xml:space="preserve">The basic concept of this approach was to split the map up into grids of maximum size 15x15, with smaller sizes for smaller maps. Each grid was treated like its own node in that we once again calculated the </w:t>
-      </w:r>
-      <w:proofErr w:type="spellStart"/>
-      <w:r>
-        <w:rPr>
-          <w:rFonts w:ascii="Times New Roman" w:hAnsi="Times New Roman" w:cs="Times New Roman"/>
-          <w:sz w:val="24"/>
-          <w:szCs w:val="24"/>
-        </w:rPr>
-        <w:t>Chebyshev</w:t>
-      </w:r>
-      <w:proofErr w:type="spellEnd"/>
-      <w:r>
-        <w:rPr>
-          <w:rFonts w:ascii="Times New Roman" w:hAnsi="Times New Roman" w:cs="Times New Roman"/>
-          <w:sz w:val="24"/>
-          <w:szCs w:val="24"/>
-        </w:rPr>
-        <w:t xml:space="preserve"> distance from the grid to the grid containing </w:t>
+        <w:t xml:space="preserve">The basic concept of this approach was to split the map up into grids of maximum size 15x15, with smaller sizes for smaller maps. Each grid was treated like its own node in that we once again calculated the Chebyshev distance from the grid to the grid containing </w:t>
       </w:r>
       <w:r>
         <w:rPr>
@@ -1185,25 +1212,7 @@
           <w:sz w:val="24"/>
           <w:szCs w:val="24"/>
         </w:rPr>
-        <w:t xml:space="preserve">We then created a probability that the robot would move in that direction proportional to the </w:t>
-      </w:r>
-      <w:proofErr w:type="spellStart"/>
-      <w:r>
-        <w:rPr>
-          <w:rFonts w:ascii="Times New Roman" w:hAnsi="Times New Roman" w:cs="Times New Roman"/>
-          <w:sz w:val="24"/>
-          <w:szCs w:val="24"/>
-        </w:rPr>
-        <w:t>Chebyshev</w:t>
-      </w:r>
-      <w:proofErr w:type="spellEnd"/>
-      <w:r>
-        <w:rPr>
-          <w:rFonts w:ascii="Times New Roman" w:hAnsi="Times New Roman" w:cs="Times New Roman"/>
-          <w:sz w:val="24"/>
-          <w:szCs w:val="24"/>
-        </w:rPr>
-        <w:t xml:space="preserve"> distance that was calculated. </w:t>
+        <w:t xml:space="preserve">We then created a probability that the robot would move in that direction proportional to the Chebyshev distance that was calculated. </w:t>
       </w:r>
       <w:r>
         <w:rPr>
@@ -1249,9 +1258,18 @@
           <w:sz w:val="24"/>
           <w:szCs w:val="24"/>
         </w:rPr>
-        <w:t xml:space="preserve"> Both the number of nodes in each grid and the number of times each node was sampled were varied in our testing to see the impact they would have on the robot. Based on these results, we knew which ones of the neighboring grids were the most likely to have a clear path through them. Based on a ratio of “O”/</w:t>
-      </w:r>
-      <w:proofErr w:type="spellStart"/>
+        <w:t xml:space="preserve"> Both the number of nodes in each grid and the number of times each node was sampled were varied in our testing to see the impact they would have on the robot. Based on these results, we knew which ones of the neighboring grids were the most likely to have a clear path through them. Based on a ratio of “O”/totalNodesSampled, we created another probability for the grids.</w:t>
+      </w:r>
+    </w:p>
+    <w:p>
+      <w:pPr>
+        <w:ind w:firstLine="720"/>
+        <w:rPr>
+          <w:rFonts w:ascii="Times New Roman" w:hAnsi="Times New Roman" w:cs="Times New Roman"/>
+          <w:sz w:val="24"/>
+          <w:szCs w:val="24"/>
+        </w:rPr>
+      </w:pPr>
       <w:r>
         <w:rPr>
           <w:rFonts w:ascii="Times New Roman" w:hAnsi="Times New Roman" w:cs="Times New Roman"/>
@@ -1259,9 +1277,8 @@
           <w:sz w:val="24"/>
           <w:szCs w:val="24"/>
         </w:rPr>
-        <w:t>totalNodesSampled</w:t>
-      </w:r>
-      <w:proofErr w:type="spellEnd"/>
+        <w:t>These two probabilities were then combined to determine which path was the best one for the robot to take.</w:t>
+      </w:r>
       <w:r>
         <w:rPr>
           <w:rFonts w:ascii="Times New Roman" w:hAnsi="Times New Roman" w:cs="Times New Roman"/>
@@ -1269,38 +1286,8 @@
           <w:sz w:val="24"/>
           <w:szCs w:val="24"/>
         </w:rPr>
-        <w:t>, we created another probability for the grids.</w:t>
-      </w:r>
-    </w:p>
-    <w:p>
-      <w:pPr>
-        <w:ind w:firstLine="720"/>
-        <w:rPr>
-          <w:rFonts w:ascii="Times New Roman" w:hAnsi="Times New Roman" w:cs="Times New Roman"/>
-          <w:sz w:val="24"/>
-          <w:szCs w:val="24"/>
-        </w:rPr>
-      </w:pPr>
-      <w:r>
-        <w:rPr>
-          <w:rFonts w:ascii="Times New Roman" w:hAnsi="Times New Roman" w:cs="Times New Roman"/>
-          <w:b/>
-          <w:sz w:val="24"/>
-          <w:szCs w:val="24"/>
-        </w:rPr>
-        <w:t>These two probabilities were then combined to determine which path was the best one for the robot to take.</w:t>
-      </w:r>
-      <w:r>
-        <w:rPr>
-          <w:rFonts w:ascii="Times New Roman" w:hAnsi="Times New Roman" w:cs="Times New Roman"/>
-          <w:b/>
-          <w:sz w:val="24"/>
-          <w:szCs w:val="24"/>
-        </w:rPr>
         <w:t xml:space="preserve"> It is likely that the robot will perform better in relatively square maps. This is because the smaller grids are squares, and they are resized based on the smaller side of the map. If a map is very wide and not very tall, for example, there will be many grids going across the map, causing the robot to make many pings as it attempts to make its way across the map in order to calculate the crowdedness probability.</w:t>
       </w:r>
-      <w:bookmarkStart w:id="0" w:name="_GoBack"/>
-      <w:bookmarkEnd w:id="0"/>
     </w:p>
     <w:p>
       <w:pPr>
@@ -1377,13 +1364,15 @@
       <w:pPr>
         <w:rPr>
           <w:rFonts w:ascii="Times New Roman" w:hAnsi="Times New Roman" w:cs="Times New Roman"/>
-          <w:sz w:val="24"/>
-          <w:szCs w:val="24"/>
-        </w:rPr>
-      </w:pPr>
-      <w:r>
-        <w:rPr>
-          <w:rFonts w:ascii="Times New Roman" w:hAnsi="Times New Roman" w:cs="Times New Roman"/>
+          <w:b/>
+          <w:sz w:val="24"/>
+          <w:szCs w:val="24"/>
+        </w:rPr>
+      </w:pPr>
+      <w:r>
+        <w:rPr>
+          <w:rFonts w:ascii="Times New Roman" w:hAnsi="Times New Roman" w:cs="Times New Roman"/>
+          <w:b/>
           <w:sz w:val="24"/>
           <w:szCs w:val="24"/>
         </w:rPr>
@@ -1412,32 +1401,23 @@
           <w:sz w:val="24"/>
           <w:szCs w:val="24"/>
         </w:rPr>
-        <w:t>g Point, and the destination Point.</w:t>
-      </w:r>
-    </w:p>
-    <w:p>
-      <w:pPr>
-        <w:rPr>
-          <w:rFonts w:ascii="Times New Roman" w:hAnsi="Times New Roman" w:cs="Times New Roman"/>
-          <w:sz w:val="24"/>
-          <w:szCs w:val="24"/>
-        </w:rPr>
-      </w:pPr>
-      <w:r>
-        <w:rPr>
-          <w:rFonts w:ascii="Times New Roman" w:hAnsi="Times New Roman" w:cs="Times New Roman"/>
-          <w:sz w:val="24"/>
-          <w:szCs w:val="24"/>
-        </w:rPr>
-        <w:t>We altered the maximum search distance and the doubling of the pings proportional to the distance for our testing by changing the actual code.</w:t>
-      </w:r>
-      <w:r>
-        <w:rPr>
-          <w:rFonts w:ascii="Times New Roman" w:hAnsi="Times New Roman" w:cs="Times New Roman"/>
-          <w:sz w:val="24"/>
-          <w:szCs w:val="24"/>
-        </w:rPr>
-        <w:t xml:space="preserve"> We also changed the map name in the actual code.</w:t>
+        <w:t>g Point, and the destination Point</w:t>
+      </w:r>
+      <w:r>
+        <w:rPr>
+          <w:rFonts w:ascii="Times New Roman" w:hAnsi="Times New Roman" w:cs="Times New Roman"/>
+          <w:sz w:val="24"/>
+          <w:szCs w:val="24"/>
+        </w:rPr>
+        <w:t xml:space="preserve">, and the first uncertain case takes in two ints. One is the maximum window size, and the other is which </w:t>
+      </w:r>
+      <w:r>
+        <w:rPr>
+          <w:rFonts w:ascii="Times New Roman" w:hAnsi="Times New Roman" w:cs="Times New Roman"/>
+          <w:sz w:val="24"/>
+          <w:szCs w:val="24"/>
+        </w:rPr>
+        <w:t>strategy to use for pinging. A 1 uses 2 times the distance number of pings. A 2 uses the distance squared number of pings. Any other int uses the same number of pings as the distance.</w:t>
       </w:r>
     </w:p>
     <w:sectPr>
@@ -1451,7 +1431,7 @@
 </file>
 
 <file path=word/styles.xml><?xml version="1.0" encoding="utf-8"?>
-<w:styles xmlns:mc="http://schemas.openxmlformats.org/markup-compatibility/2006" xmlns:r="http://schemas.openxmlformats.org/officeDocument/2006/relationships" xmlns:w="http://schemas.openxmlformats.org/wordprocessingml/2006/main" xmlns:w14="http://schemas.microsoft.com/office/word/2010/wordml" xmlns:w15="http://schemas.microsoft.com/office/word/2012/wordml" mc:Ignorable="w14 w15">
+<w:styles xmlns:mc="http://schemas.openxmlformats.org/markup-compatibility/2006" xmlns:r="http://schemas.openxmlformats.org/officeDocument/2006/relationships" xmlns:w="http://schemas.openxmlformats.org/wordprocessingml/2006/main" xmlns:w14="http://schemas.microsoft.com/office/word/2010/wordml" mc:Ignorable="w14">
   <w:docDefaults>
     <w:rPrDefault>
       <w:rPr>
@@ -1467,378 +1447,334 @@
       </w:pPr>
     </w:pPrDefault>
   </w:docDefaults>
-  <w:latentStyles w:defLockedState="0" w:defUIPriority="99" w:defSemiHidden="0" w:defUnhideWhenUsed="0" w:defQFormat="0" w:count="371">
-    <w:lsdException w:name="Normal" w:uiPriority="0" w:qFormat="1"/>
-    <w:lsdException w:name="heading 1" w:uiPriority="9" w:qFormat="1"/>
-    <w:lsdException w:name="heading 2" w:semiHidden="1" w:uiPriority="9" w:unhideWhenUsed="1" w:qFormat="1"/>
-    <w:lsdException w:name="heading 3" w:semiHidden="1" w:uiPriority="9" w:unhideWhenUsed="1" w:qFormat="1"/>
-    <w:lsdException w:name="heading 4" w:semiHidden="1" w:uiPriority="9" w:unhideWhenUsed="1" w:qFormat="1"/>
-    <w:lsdException w:name="heading 5" w:semiHidden="1" w:uiPriority="9" w:unhideWhenUsed="1" w:qFormat="1"/>
-    <w:lsdException w:name="heading 6" w:semiHidden="1" w:uiPriority="9" w:unhideWhenUsed="1" w:qFormat="1"/>
-    <w:lsdException w:name="heading 7" w:semiHidden="1" w:uiPriority="9" w:unhideWhenUsed="1" w:qFormat="1"/>
-    <w:lsdException w:name="heading 8" w:semiHidden="1" w:uiPriority="9" w:unhideWhenUsed="1" w:qFormat="1"/>
-    <w:lsdException w:name="heading 9" w:semiHidden="1" w:uiPriority="9" w:unhideWhenUsed="1" w:qFormat="1"/>
-    <w:lsdException w:name="index 1" w:semiHidden="1" w:unhideWhenUsed="1"/>
-    <w:lsdException w:name="index 2" w:semiHidden="1" w:unhideWhenUsed="1"/>
-    <w:lsdException w:name="index 3" w:semiHidden="1" w:unhideWhenUsed="1"/>
-    <w:lsdException w:name="index 4" w:semiHidden="1" w:unhideWhenUsed="1"/>
-    <w:lsdException w:name="index 5" w:semiHidden="1" w:unhideWhenUsed="1"/>
-    <w:lsdException w:name="index 6" w:semiHidden="1" w:unhideWhenUsed="1"/>
-    <w:lsdException w:name="index 7" w:semiHidden="1" w:unhideWhenUsed="1"/>
-    <w:lsdException w:name="index 8" w:semiHidden="1" w:unhideWhenUsed="1"/>
-    <w:lsdException w:name="index 9" w:semiHidden="1" w:unhideWhenUsed="1"/>
-    <w:lsdException w:name="toc 1" w:semiHidden="1" w:uiPriority="39" w:unhideWhenUsed="1"/>
-    <w:lsdException w:name="toc 2" w:semiHidden="1" w:uiPriority="39" w:unhideWhenUsed="1"/>
-    <w:lsdException w:name="toc 3" w:semiHidden="1" w:uiPriority="39" w:unhideWhenUsed="1"/>
-    <w:lsdException w:name="toc 4" w:semiHidden="1" w:uiPriority="39" w:unhideWhenUsed="1"/>
-    <w:lsdException w:name="toc 5" w:semiHidden="1" w:uiPriority="39" w:unhideWhenUsed="1"/>
-    <w:lsdException w:name="toc 6" w:semiHidden="1" w:uiPriority="39" w:unhideWhenUsed="1"/>
-    <w:lsdException w:name="toc 7" w:semiHidden="1" w:uiPriority="39" w:unhideWhenUsed="1"/>
-    <w:lsdException w:name="toc 8" w:semiHidden="1" w:uiPriority="39" w:unhideWhenUsed="1"/>
-    <w:lsdException w:name="toc 9" w:semiHidden="1" w:uiPriority="39" w:unhideWhenUsed="1"/>
-    <w:lsdException w:name="Normal Indent" w:semiHidden="1" w:unhideWhenUsed="1"/>
-    <w:lsdException w:name="footnote text" w:semiHidden="1" w:unhideWhenUsed="1"/>
-    <w:lsdException w:name="annotation text" w:semiHidden="1" w:unhideWhenUsed="1"/>
-    <w:lsdException w:name="header" w:semiHidden="1" w:unhideWhenUsed="1"/>
-    <w:lsdException w:name="footer" w:semiHidden="1" w:unhideWhenUsed="1"/>
-    <w:lsdException w:name="index heading" w:semiHidden="1" w:unhideWhenUsed="1"/>
-    <w:lsdException w:name="caption" w:semiHidden="1" w:uiPriority="35" w:unhideWhenUsed="1" w:qFormat="1"/>
-    <w:lsdException w:name="table of figures" w:semiHidden="1" w:unhideWhenUsed="1"/>
-    <w:lsdException w:name="envelope address" w:semiHidden="1" w:unhideWhenUsed="1"/>
-    <w:lsdException w:name="envelope return" w:semiHidden="1" w:unhideWhenUsed="1"/>
-    <w:lsdException w:name="footnote reference" w:semiHidden="1" w:unhideWhenUsed="1"/>
-    <w:lsdException w:name="annotation reference" w:semiHidden="1" w:unhideWhenUsed="1"/>
-    <w:lsdException w:name="line number" w:semiHidden="1" w:unhideWhenUsed="1"/>
-    <w:lsdException w:name="page number" w:semiHidden="1" w:unhideWhenUsed="1"/>
-    <w:lsdException w:name="endnote reference" w:semiHidden="1" w:unhideWhenUsed="1"/>
-    <w:lsdException w:name="endnote text" w:semiHidden="1" w:unhideWhenUsed="1"/>
-    <w:lsdException w:name="table of authorities" w:semiHidden="1" w:unhideWhenUsed="1"/>
-    <w:lsdException w:name="macro" w:semiHidden="1" w:unhideWhenUsed="1"/>
-    <w:lsdException w:name="toa heading" w:semiHidden="1" w:unhideWhenUsed="1"/>
-    <w:lsdException w:name="List" w:semiHidden="1" w:unhideWhenUsed="1"/>
-    <w:lsdException w:name="List Bullet" w:semiHidden="1" w:unhideWhenUsed="1"/>
-    <w:lsdException w:name="List Number" w:semiHidden="1" w:unhideWhenUsed="1"/>
-    <w:lsdException w:name="List 2" w:semiHidden="1" w:unhideWhenUsed="1"/>
-    <w:lsdException w:name="List 3" w:semiHidden="1" w:unhideWhenUsed="1"/>
-    <w:lsdException w:name="List 4" w:semiHidden="1" w:unhideWhenUsed="1"/>
-    <w:lsdException w:name="List 5" w:semiHidden="1" w:unhideWhenUsed="1"/>
-    <w:lsdException w:name="List Bullet 2" w:semiHidden="1" w:unhideWhenUsed="1"/>
-    <w:lsdException w:name="List Bullet 3" w:semiHidden="1" w:unhideWhenUsed="1"/>
-    <w:lsdException w:name="List Bullet 4" w:semiHidden="1" w:unhideWhenUsed="1"/>
-    <w:lsdException w:name="List Bullet 5" w:semiHidden="1" w:unhideWhenUsed="1"/>
-    <w:lsdException w:name="List Number 2" w:semiHidden="1" w:unhideWhenUsed="1"/>
-    <w:lsdException w:name="List Number 3" w:semiHidden="1" w:unhideWhenUsed="1"/>
-    <w:lsdException w:name="List Number 4" w:semiHidden="1" w:unhideWhenUsed="1"/>
-    <w:lsdException w:name="List Number 5" w:semiHidden="1" w:unhideWhenUsed="1"/>
-    <w:lsdException w:name="Title" w:uiPriority="10" w:qFormat="1"/>
-    <w:lsdException w:name="Closing" w:semiHidden="1" w:unhideWhenUsed="1"/>
-    <w:lsdException w:name="Signature" w:semiHidden="1" w:unhideWhenUsed="1"/>
-    <w:lsdException w:name="Default Paragraph Font" w:semiHidden="1" w:uiPriority="1" w:unhideWhenUsed="1"/>
-    <w:lsdException w:name="Body Text" w:semiHidden="1" w:unhideWhenUsed="1"/>
-    <w:lsdException w:name="Body Text Indent" w:semiHidden="1" w:unhideWhenUsed="1"/>
-    <w:lsdException w:name="List Continue" w:semiHidden="1" w:unhideWhenUsed="1"/>
-    <w:lsdException w:name="List Continue 2" w:semiHidden="1" w:unhideWhenUsed="1"/>
-    <w:lsdException w:name="List Continue 3" w:semiHidden="1" w:unhideWhenUsed="1"/>
-    <w:lsdException w:name="List Continue 4" w:semiHidden="1" w:unhideWhenUsed="1"/>
-    <w:lsdException w:name="List Continue 5" w:semiHidden="1" w:unhideWhenUsed="1"/>
-    <w:lsdException w:name="Message Header" w:semiHidden="1" w:unhideWhenUsed="1"/>
-    <w:lsdException w:name="Subtitle" w:uiPriority="11" w:qFormat="1"/>
-    <w:lsdException w:name="Salutation" w:semiHidden="1" w:unhideWhenUsed="1"/>
-    <w:lsdException w:name="Date" w:semiHidden="1" w:unhideWhenUsed="1"/>
-    <w:lsdException w:name="Body Text First Indent" w:semiHidden="1" w:unhideWhenUsed="1"/>
-    <w:lsdException w:name="Body Text First Indent 2" w:semiHidden="1" w:unhideWhenUsed="1"/>
-    <w:lsdException w:name="Note Heading" w:semiHidden="1" w:unhideWhenUsed="1"/>
-    <w:lsdException w:name="Body Text 2" w:semiHidden="1" w:unhideWhenUsed="1"/>
-    <w:lsdException w:name="Body Text 3" w:semiHidden="1" w:unhideWhenUsed="1"/>
-    <w:lsdException w:name="Body Text Indent 2" w:semiHidden="1" w:unhideWhenUsed="1"/>
-    <w:lsdException w:name="Body Text Indent 3" w:semiHidden="1" w:unhideWhenUsed="1"/>
-    <w:lsdException w:name="Block Text" w:semiHidden="1" w:unhideWhenUsed="1"/>
-    <w:lsdException w:name="Hyperlink" w:semiHidden="1" w:unhideWhenUsed="1"/>
-    <w:lsdException w:name="FollowedHyperlink" w:semiHidden="1" w:unhideWhenUsed="1"/>
-    <w:lsdException w:name="Strong" w:uiPriority="22" w:qFormat="1"/>
-    <w:lsdException w:name="Emphasis" w:uiPriority="20" w:qFormat="1"/>
-    <w:lsdException w:name="Document Map" w:semiHidden="1" w:unhideWhenUsed="1"/>
-    <w:lsdException w:name="Plain Text" w:semiHidden="1" w:unhideWhenUsed="1"/>
-    <w:lsdException w:name="E-mail Signature" w:semiHidden="1" w:unhideWhenUsed="1"/>
-    <w:lsdException w:name="HTML Top of Form" w:semiHidden="1" w:unhideWhenUsed="1"/>
-    <w:lsdException w:name="HTML Bottom of Form" w:semiHidden="1" w:unhideWhenUsed="1"/>
-    <w:lsdException w:name="Normal (Web)" w:semiHidden="1" w:unhideWhenUsed="1"/>
-    <w:lsdException w:name="HTML Acronym" w:semiHidden="1" w:unhideWhenUsed="1"/>
-    <w:lsdException w:name="HTML Address" w:semiHidden="1" w:unhideWhenUsed="1"/>
-    <w:lsdException w:name="HTML Cite" w:semiHidden="1" w:unhideWhenUsed="1"/>
-    <w:lsdException w:name="HTML Code" w:semiHidden="1" w:unhideWhenUsed="1"/>
-    <w:lsdException w:name="HTML Definition" w:semiHidden="1" w:unhideWhenUsed="1"/>
-    <w:lsdException w:name="HTML Keyboard" w:semiHidden="1" w:unhideWhenUsed="1"/>
-    <w:lsdException w:name="HTML Preformatted" w:semiHidden="1" w:unhideWhenUsed="1"/>
-    <w:lsdException w:name="HTML Sample" w:semiHidden="1" w:unhideWhenUsed="1"/>
-    <w:lsdException w:name="HTML Typewriter" w:semiHidden="1" w:unhideWhenUsed="1"/>
-    <w:lsdException w:name="HTML Variable" w:semiHidden="1" w:unhideWhenUsed="1"/>
-    <w:lsdException w:name="Normal Table" w:semiHidden="1" w:unhideWhenUsed="1"/>
-    <w:lsdException w:name="annotation subject" w:semiHidden="1" w:unhideWhenUsed="1"/>
-    <w:lsdException w:name="No List" w:semiHidden="1" w:unhideWhenUsed="1"/>
-    <w:lsdException w:name="Outline List 1" w:semiHidden="1" w:unhideWhenUsed="1"/>
-    <w:lsdException w:name="Outline List 2" w:semiHidden="1" w:unhideWhenUsed="1"/>
-    <w:lsdException w:name="Outline List 3" w:semiHidden="1" w:unhideWhenUsed="1"/>
-    <w:lsdException w:name="Table Simple 1" w:semiHidden="1" w:unhideWhenUsed="1"/>
-    <w:lsdException w:name="Table Simple 2" w:semiHidden="1" w:unhideWhenUsed="1"/>
-    <w:lsdException w:name="Table Simple 3" w:semiHidden="1" w:unhideWhenUsed="1"/>
-    <w:lsdException w:name="Table Classic 1" w:semiHidden="1" w:unhideWhenUsed="1"/>
-    <w:lsdException w:name="Table Classic 2" w:semiHidden="1" w:unhideWhenUsed="1"/>
-    <w:lsdException w:name="Table Classic 3" w:semiHidden="1" w:unhideWhenUsed="1"/>
-    <w:lsdException w:name="Table Classic 4" w:semiHidden="1" w:unhideWhenUsed="1"/>
-    <w:lsdException w:name="Table Colorful 1" w:semiHidden="1" w:unhideWhenUsed="1"/>
-    <w:lsdException w:name="Table Colorful 2" w:semiHidden="1" w:unhideWhenUsed="1"/>
-    <w:lsdException w:name="Table Colorful 3" w:semiHidden="1" w:unhideWhenUsed="1"/>
-    <w:lsdException w:name="Table Columns 1" w:semiHidden="1" w:unhideWhenUsed="1"/>
-    <w:lsdException w:name="Table Columns 2" w:semiHidden="1" w:unhideWhenUsed="1"/>
-    <w:lsdException w:name="Table Columns 3" w:semiHidden="1" w:unhideWhenUsed="1"/>
-    <w:lsdException w:name="Table Columns 4" w:semiHidden="1" w:unhideWhenUsed="1"/>
-    <w:lsdException w:name="Table Columns 5" w:semiHidden="1" w:unhideWhenUsed="1"/>
-    <w:lsdException w:name="Table Grid 1" w:semiHidden="1" w:unhideWhenUsed="1"/>
-    <w:lsdException w:name="Table Grid 2" w:semiHidden="1" w:unhideWhenUsed="1"/>
-    <w:lsdException w:name="Table Grid 3" w:semiHidden="1" w:unhideWhenUsed="1"/>
-    <w:lsdException w:name="Table Grid 4" w:semiHidden="1" w:unhideWhenUsed="1"/>
-    <w:lsdException w:name="Table Grid 5" w:semiHidden="1" w:unhideWhenUsed="1"/>
-    <w:lsdException w:name="Table Grid 6" w:semiHidden="1" w:unhideWhenUsed="1"/>
-    <w:lsdException w:name="Table Grid 7" w:semiHidden="1" w:unhideWhenUsed="1"/>
-    <w:lsdException w:name="Table Grid 8" w:semiHidden="1" w:unhideWhenUsed="1"/>
-    <w:lsdException w:name="Table List 1" w:semiHidden="1" w:unhideWhenUsed="1"/>
-    <w:lsdException w:name="Table List 2" w:semiHidden="1" w:unhideWhenUsed="1"/>
-    <w:lsdException w:name="Table List 3" w:semiHidden="1" w:unhideWhenUsed="1"/>
-    <w:lsdException w:name="Table List 4" w:semiHidden="1" w:unhideWhenUsed="1"/>
-    <w:lsdException w:name="Table List 5" w:semiHidden="1" w:unhideWhenUsed="1"/>
-    <w:lsdException w:name="Table List 6" w:semiHidden="1" w:unhideWhenUsed="1"/>
-    <w:lsdException w:name="Table List 7" w:semiHidden="1" w:unhideWhenUsed="1"/>
-    <w:lsdException w:name="Table List 8" w:semiHidden="1" w:unhideWhenUsed="1"/>
-    <w:lsdException w:name="Table 3D effects 1" w:semiHidden="1" w:unhideWhenUsed="1"/>
-    <w:lsdException w:name="Table 3D effects 2" w:semiHidden="1" w:unhideWhenUsed="1"/>
-    <w:lsdException w:name="Table 3D effects 3" w:semiHidden="1" w:unhideWhenUsed="1"/>
-    <w:lsdException w:name="Table Contemporary" w:semiHidden="1" w:unhideWhenUsed="1"/>
-    <w:lsdException w:name="Table Elegant" w:semiHidden="1" w:unhideWhenUsed="1"/>
-    <w:lsdException w:name="Table Professional" w:semiHidden="1" w:unhideWhenUsed="1"/>
-    <w:lsdException w:name="Table Subtle 1" w:semiHidden="1" w:unhideWhenUsed="1"/>
-    <w:lsdException w:name="Table Subtle 2" w:semiHidden="1" w:unhideWhenUsed="1"/>
-    <w:lsdException w:name="Table Web 1" w:semiHidden="1" w:unhideWhenUsed="1"/>
-    <w:lsdException w:name="Table Web 2" w:semiHidden="1" w:unhideWhenUsed="1"/>
-    <w:lsdException w:name="Table Web 3" w:semiHidden="1" w:unhideWhenUsed="1"/>
-    <w:lsdException w:name="Balloon Text" w:semiHidden="1" w:unhideWhenUsed="1"/>
-    <w:lsdException w:name="Table Grid" w:uiPriority="59"/>
-    <w:lsdException w:name="Table Theme" w:semiHidden="1" w:unhideWhenUsed="1"/>
-    <w:lsdException w:name="Placeholder Text" w:semiHidden="1"/>
-    <w:lsdException w:name="No Spacing" w:uiPriority="1" w:qFormat="1"/>
-    <w:lsdException w:name="Light Shading" w:uiPriority="60"/>
-    <w:lsdException w:name="Light List" w:uiPriority="61"/>
-    <w:lsdException w:name="Light Grid" w:uiPriority="62"/>
-    <w:lsdException w:name="Medium Shading 1" w:uiPriority="63"/>
-    <w:lsdException w:name="Medium Shading 2" w:uiPriority="64"/>
-    <w:lsdException w:name="Medium List 1" w:uiPriority="65"/>
-    <w:lsdException w:name="Medium List 2" w:uiPriority="66"/>
-    <w:lsdException w:name="Medium Grid 1" w:uiPriority="67"/>
-    <w:lsdException w:name="Medium Grid 2" w:uiPriority="68"/>
-    <w:lsdException w:name="Medium Grid 3" w:uiPriority="69"/>
-    <w:lsdException w:name="Dark List" w:uiPriority="70"/>
-    <w:lsdException w:name="Colorful Shading" w:uiPriority="71"/>
-    <w:lsdException w:name="Colorful List" w:uiPriority="72"/>
-    <w:lsdException w:name="Colorful Grid" w:uiPriority="73"/>
-    <w:lsdException w:name="Light Shading Accent 1" w:uiPriority="60"/>
-    <w:lsdException w:name="Light List Accent 1" w:uiPriority="61"/>
-    <w:lsdException w:name="Light Grid Accent 1" w:uiPriority="62"/>
-    <w:lsdException w:name="Medium Shading 1 Accent 1" w:uiPriority="63"/>
-    <w:lsdException w:name="Medium Shading 2 Accent 1" w:uiPriority="64"/>
-    <w:lsdException w:name="Medium List 1 Accent 1" w:uiPriority="65"/>
-    <w:lsdException w:name="Revision" w:semiHidden="1"/>
-    <w:lsdException w:name="List Paragraph" w:uiPriority="34" w:qFormat="1"/>
-    <w:lsdException w:name="Quote" w:uiPriority="29" w:qFormat="1"/>
-    <w:lsdException w:name="Intense Quote" w:uiPriority="30" w:qFormat="1"/>
-    <w:lsdException w:name="Medium List 2 Accent 1" w:uiPriority="66"/>
-    <w:lsdException w:name="Medium Grid 1 Accent 1" w:uiPriority="67"/>
-    <w:lsdException w:name="Medium Grid 2 Accent 1" w:uiPriority="68"/>
-    <w:lsdException w:name="Medium Grid 3 Accent 1" w:uiPriority="69"/>
-    <w:lsdException w:name="Dark List Accent 1" w:uiPriority="70"/>
-    <w:lsdException w:name="Colorful Shading Accent 1" w:uiPriority="71"/>
-    <w:lsdException w:name="Colorful List Accent 1" w:uiPriority="72"/>
-    <w:lsdException w:name="Colorful Grid Accent 1" w:uiPriority="73"/>
-    <w:lsdException w:name="Light Shading Accent 2" w:uiPriority="60"/>
-    <w:lsdException w:name="Light List Accent 2" w:uiPriority="61"/>
-    <w:lsdException w:name="Light Grid Accent 2" w:uiPriority="62"/>
-    <w:lsdException w:name="Medium Shading 1 Accent 2" w:uiPriority="63"/>
-    <w:lsdException w:name="Medium Shading 2 Accent 2" w:uiPriority="64"/>
-    <w:lsdException w:name="Medium List 1 Accent 2" w:uiPriority="65"/>
-    <w:lsdException w:name="Medium List 2 Accent 2" w:uiPriority="66"/>
-    <w:lsdException w:name="Medium Grid 1 Accent 2" w:uiPriority="67"/>
-    <w:lsdException w:name="Medium Grid 2 Accent 2" w:uiPriority="68"/>
-    <w:lsdException w:name="Medium Grid 3 Accent 2" w:uiPriority="69"/>
-    <w:lsdException w:name="Dark List Accent 2" w:uiPriority="70"/>
-    <w:lsdException w:name="Colorful Shading Accent 2" w:uiPriority="71"/>
-    <w:lsdException w:name="Colorful List Accent 2" w:uiPriority="72"/>
-    <w:lsdException w:name="Colorful Grid Accent 2" w:uiPriority="73"/>
-    <w:lsdException w:name="Light Shading Accent 3" w:uiPriority="60"/>
-    <w:lsdException w:name="Light List Accent 3" w:uiPriority="61"/>
-    <w:lsdException w:name="Light Grid Accent 3" w:uiPriority="62"/>
-    <w:lsdException w:name="Medium Shading 1 Accent 3" w:uiPriority="63"/>
-    <w:lsdException w:name="Medium Shading 2 Accent 3" w:uiPriority="64"/>
-    <w:lsdException w:name="Medium List 1 Accent 3" w:uiPriority="65"/>
-    <w:lsdException w:name="Medium List 2 Accent 3" w:uiPriority="66"/>
-    <w:lsdException w:name="Medium Grid 1 Accent 3" w:uiPriority="67"/>
-    <w:lsdException w:name="Medium Grid 2 Accent 3" w:uiPriority="68"/>
-    <w:lsdException w:name="Medium Grid 3 Accent 3" w:uiPriority="69"/>
-    <w:lsdException w:name="Dark List Accent 3" w:uiPriority="70"/>
-    <w:lsdException w:name="Colorful Shading Accent 3" w:uiPriority="71"/>
-    <w:lsdException w:name="Colorful List Accent 3" w:uiPriority="72"/>
-    <w:lsdException w:name="Colorful Grid Accent 3" w:uiPriority="73"/>
-    <w:lsdException w:name="Light Shading Accent 4" w:uiPriority="60"/>
-    <w:lsdException w:name="Light List Accent 4" w:uiPriority="61"/>
-    <w:lsdException w:name="Light Grid Accent 4" w:uiPriority="62"/>
-    <w:lsdException w:name="Medium Shading 1 Accent 4" w:uiPriority="63"/>
-    <w:lsdException w:name="Medium Shading 2 Accent 4" w:uiPriority="64"/>
-    <w:lsdException w:name="Medium List 1 Accent 4" w:uiPriority="65"/>
-    <w:lsdException w:name="Medium List 2 Accent 4" w:uiPriority="66"/>
-    <w:lsdException w:name="Medium Grid 1 Accent 4" w:uiPriority="67"/>
-    <w:lsdException w:name="Medium Grid 2 Accent 4" w:uiPriority="68"/>
-    <w:lsdException w:name="Medium Grid 3 Accent 4" w:uiPriority="69"/>
-    <w:lsdException w:name="Dark List Accent 4" w:uiPriority="70"/>
-    <w:lsdException w:name="Colorful Shading Accent 4" w:uiPriority="71"/>
-    <w:lsdException w:name="Colorful List Accent 4" w:uiPriority="72"/>
-    <w:lsdException w:name="Colorful Grid Accent 4" w:uiPriority="73"/>
-    <w:lsdException w:name="Light Shading Accent 5" w:uiPriority="60"/>
-    <w:lsdException w:name="Light List Accent 5" w:uiPriority="61"/>
-    <w:lsdException w:name="Light Grid Accent 5" w:uiPriority="62"/>
-    <w:lsdException w:name="Medium Shading 1 Accent 5" w:uiPriority="63"/>
-    <w:lsdException w:name="Medium Shading 2 Accent 5" w:uiPriority="64"/>
-    <w:lsdException w:name="Medium List 1 Accent 5" w:uiPriority="65"/>
-    <w:lsdException w:name="Medium List 2 Accent 5" w:uiPriority="66"/>
-    <w:lsdException w:name="Medium Grid 1 Accent 5" w:uiPriority="67"/>
-    <w:lsdException w:name="Medium Grid 2 Accent 5" w:uiPriority="68"/>
-    <w:lsdException w:name="Medium Grid 3 Accent 5" w:uiPriority="69"/>
-    <w:lsdException w:name="Dark List Accent 5" w:uiPriority="70"/>
-    <w:lsdException w:name="Colorful Shading Accent 5" w:uiPriority="71"/>
-    <w:lsdException w:name="Colorful List Accent 5" w:uiPriority="72"/>
-    <w:lsdException w:name="Colorful Grid Accent 5" w:uiPriority="73"/>
-    <w:lsdException w:name="Light Shading Accent 6" w:uiPriority="60"/>
-    <w:lsdException w:name="Light List Accent 6" w:uiPriority="61"/>
-    <w:lsdException w:name="Light Grid Accent 6" w:uiPriority="62"/>
-    <w:lsdException w:name="Medium Shading 1 Accent 6" w:uiPriority="63"/>
-    <w:lsdException w:name="Medium Shading 2 Accent 6" w:uiPriority="64"/>
-    <w:lsdException w:name="Medium List 1 Accent 6" w:uiPriority="65"/>
-    <w:lsdException w:name="Medium List 2 Accent 6" w:uiPriority="66"/>
-    <w:lsdException w:name="Medium Grid 1 Accent 6" w:uiPriority="67"/>
-    <w:lsdException w:name="Medium Grid 2 Accent 6" w:uiPriority="68"/>
-    <w:lsdException w:name="Medium Grid 3 Accent 6" w:uiPriority="69"/>
-    <w:lsdException w:name="Dark List Accent 6" w:uiPriority="70"/>
-    <w:lsdException w:name="Colorful Shading Accent 6" w:uiPriority="71"/>
-    <w:lsdException w:name="Colorful List Accent 6" w:uiPriority="72"/>
-    <w:lsdException w:name="Colorful Grid Accent 6" w:uiPriority="73"/>
-    <w:lsdException w:name="Subtle Emphasis" w:uiPriority="19" w:qFormat="1"/>
-    <w:lsdException w:name="Intense Emphasis" w:uiPriority="21" w:qFormat="1"/>
-    <w:lsdException w:name="Subtle Reference" w:uiPriority="31" w:qFormat="1"/>
-    <w:lsdException w:name="Intense Reference" w:uiPriority="32" w:qFormat="1"/>
-    <w:lsdException w:name="Book Title" w:uiPriority="33" w:qFormat="1"/>
-    <w:lsdException w:name="Bibliography" w:semiHidden="1" w:uiPriority="37" w:unhideWhenUsed="1"/>
-    <w:lsdException w:name="TOC Heading" w:semiHidden="1" w:uiPriority="39" w:unhideWhenUsed="1" w:qFormat="1"/>
-    <w:lsdException w:name="Plain Table 1" w:uiPriority="41"/>
-    <w:lsdException w:name="Plain Table 2" w:uiPriority="42"/>
-    <w:lsdException w:name="Plain Table 3" w:uiPriority="43"/>
-    <w:lsdException w:name="Plain Table 4" w:uiPriority="44"/>
-    <w:lsdException w:name="Plain Table 5" w:uiPriority="45"/>
-    <w:lsdException w:name="Grid Table Light" w:uiPriority="40"/>
-    <w:lsdException w:name="Grid Table 1 Light" w:uiPriority="46"/>
-    <w:lsdException w:name="Grid Table 2" w:uiPriority="47"/>
-    <w:lsdException w:name="Grid Table 3" w:uiPriority="48"/>
-    <w:lsdException w:name="Grid Table 4" w:uiPriority="49"/>
-    <w:lsdException w:name="Grid Table 5 Dark" w:uiPriority="50"/>
-    <w:lsdException w:name="Grid Table 6 Colorful" w:uiPriority="51"/>
-    <w:lsdException w:name="Grid Table 7 Colorful" w:uiPriority="52"/>
-    <w:lsdException w:name="Grid Table 1 Light Accent 1" w:uiPriority="46"/>
-    <w:lsdException w:name="Grid Table 2 Accent 1" w:uiPriority="47"/>
-    <w:lsdException w:name="Grid Table 3 Accent 1" w:uiPriority="48"/>
-    <w:lsdException w:name="Grid Table 4 Accent 1" w:uiPriority="49"/>
-    <w:lsdException w:name="Grid Table 5 Dark Accent 1" w:uiPriority="50"/>
-    <w:lsdException w:name="Grid Table 6 Colorful Accent 1" w:uiPriority="51"/>
-    <w:lsdException w:name="Grid Table 7 Colorful Accent 1" w:uiPriority="52"/>
-    <w:lsdException w:name="Grid Table 1 Light Accent 2" w:uiPriority="46"/>
-    <w:lsdException w:name="Grid Table 2 Accent 2" w:uiPriority="47"/>
-    <w:lsdException w:name="Grid Table 3 Accent 2" w:uiPriority="48"/>
-    <w:lsdException w:name="Grid Table 4 Accent 2" w:uiPriority="49"/>
-    <w:lsdException w:name="Grid Table 5 Dark Accent 2" w:uiPriority="50"/>
-    <w:lsdException w:name="Grid Table 6 Colorful Accent 2" w:uiPriority="51"/>
-    <w:lsdException w:name="Grid Table 7 Colorful Accent 2" w:uiPriority="52"/>
-    <w:lsdException w:name="Grid Table 1 Light Accent 3" w:uiPriority="46"/>
-    <w:lsdException w:name="Grid Table 2 Accent 3" w:uiPriority="47"/>
-    <w:lsdException w:name="Grid Table 3 Accent 3" w:uiPriority="48"/>
-    <w:lsdException w:name="Grid Table 4 Accent 3" w:uiPriority="49"/>
-    <w:lsdException w:name="Grid Table 5 Dark Accent 3" w:uiPriority="50"/>
-    <w:lsdException w:name="Grid Table 6 Colorful Accent 3" w:uiPriority="51"/>
-    <w:lsdException w:name="Grid Table 7 Colorful Accent 3" w:uiPriority="52"/>
-    <w:lsdException w:name="Grid Table 1 Light Accent 4" w:uiPriority="46"/>
-    <w:lsdException w:name="Grid Table 2 Accent 4" w:uiPriority="47"/>
-    <w:lsdException w:name="Grid Table 3 Accent 4" w:uiPriority="48"/>
-    <w:lsdException w:name="Grid Table 4 Accent 4" w:uiPriority="49"/>
-    <w:lsdException w:name="Grid Table 5 Dark Accent 4" w:uiPriority="50"/>
-    <w:lsdException w:name="Grid Table 6 Colorful Accent 4" w:uiPriority="51"/>
-    <w:lsdException w:name="Grid Table 7 Colorful Accent 4" w:uiPriority="52"/>
-    <w:lsdException w:name="Grid Table 1 Light Accent 5" w:uiPriority="46"/>
-    <w:lsdException w:name="Grid Table 2 Accent 5" w:uiPriority="47"/>
-    <w:lsdException w:name="Grid Table 3 Accent 5" w:uiPriority="48"/>
-    <w:lsdException w:name="Grid Table 4 Accent 5" w:uiPriority="49"/>
-    <w:lsdException w:name="Grid Table 5 Dark Accent 5" w:uiPriority="50"/>
-    <w:lsdException w:name="Grid Table 6 Colorful Accent 5" w:uiPriority="51"/>
-    <w:lsdException w:name="Grid Table 7 Colorful Accent 5" w:uiPriority="52"/>
-    <w:lsdException w:name="Grid Table 1 Light Accent 6" w:uiPriority="46"/>
-    <w:lsdException w:name="Grid Table 2 Accent 6" w:uiPriority="47"/>
-    <w:lsdException w:name="Grid Table 3 Accent 6" w:uiPriority="48"/>
-    <w:lsdException w:name="Grid Table 4 Accent 6" w:uiPriority="49"/>
-    <w:lsdException w:name="Grid Table 5 Dark Accent 6" w:uiPriority="50"/>
-    <w:lsdException w:name="Grid Table 6 Colorful Accent 6" w:uiPriority="51"/>
-    <w:lsdException w:name="Grid Table 7 Colorful Accent 6" w:uiPriority="52"/>
-    <w:lsdException w:name="List Table 1 Light" w:uiPriority="46"/>
-    <w:lsdException w:name="List Table 2" w:uiPriority="47"/>
-    <w:lsdException w:name="List Table 3" w:uiPriority="48"/>
-    <w:lsdException w:name="List Table 4" w:uiPriority="49"/>
-    <w:lsdException w:name="List Table 5 Dark" w:uiPriority="50"/>
-    <w:lsdException w:name="List Table 6 Colorful" w:uiPriority="51"/>
-    <w:lsdException w:name="List Table 7 Colorful" w:uiPriority="52"/>
-    <w:lsdException w:name="List Table 1 Light Accent 1" w:uiPriority="46"/>
-    <w:lsdException w:name="List Table 2 Accent 1" w:uiPriority="47"/>
-    <w:lsdException w:name="List Table 3 Accent 1" w:uiPriority="48"/>
-    <w:lsdException w:name="List Table 4 Accent 1" w:uiPriority="49"/>
-    <w:lsdException w:name="List Table 5 Dark Accent 1" w:uiPriority="50"/>
-    <w:lsdException w:name="List Table 6 Colorful Accent 1" w:uiPriority="51"/>
-    <w:lsdException w:name="List Table 7 Colorful Accent 1" w:uiPriority="52"/>
-    <w:lsdException w:name="List Table 1 Light Accent 2" w:uiPriority="46"/>
-    <w:lsdException w:name="List Table 2 Accent 2" w:uiPriority="47"/>
-    <w:lsdException w:name="List Table 3 Accent 2" w:uiPriority="48"/>
-    <w:lsdException w:name="List Table 4 Accent 2" w:uiPriority="49"/>
-    <w:lsdException w:name="List Table 5 Dark Accent 2" w:uiPriority="50"/>
-    <w:lsdException w:name="List Table 6 Colorful Accent 2" w:uiPriority="51"/>
-    <w:lsdException w:name="List Table 7 Colorful Accent 2" w:uiPriority="52"/>
-    <w:lsdException w:name="List Table 1 Light Accent 3" w:uiPriority="46"/>
-    <w:lsdException w:name="List Table 2 Accent 3" w:uiPriority="47"/>
-    <w:lsdException w:name="List Table 3 Accent 3" w:uiPriority="48"/>
-    <w:lsdException w:name="List Table 4 Accent 3" w:uiPriority="49"/>
-    <w:lsdException w:name="List Table 5 Dark Accent 3" w:uiPriority="50"/>
-    <w:lsdException w:name="List Table 6 Colorful Accent 3" w:uiPriority="51"/>
-    <w:lsdException w:name="List Table 7 Colorful Accent 3" w:uiPriority="52"/>
-    <w:lsdException w:name="List Table 1 Light Accent 4" w:uiPriority="46"/>
-    <w:lsdException w:name="List Table 2 Accent 4" w:uiPriority="47"/>
-    <w:lsdException w:name="List Table 3 Accent 4" w:uiPriority="48"/>
-    <w:lsdException w:name="List Table 4 Accent 4" w:uiPriority="49"/>
-    <w:lsdException w:name="List Table 5 Dark Accent 4" w:uiPriority="50"/>
-    <w:lsdException w:name="List Table 6 Colorful Accent 4" w:uiPriority="51"/>
-    <w:lsdException w:name="List Table 7 Colorful Accent 4" w:uiPriority="52"/>
-    <w:lsdException w:name="List Table 1 Light Accent 5" w:uiPriority="46"/>
-    <w:lsdException w:name="List Table 2 Accent 5" w:uiPriority="47"/>
-    <w:lsdException w:name="List Table 3 Accent 5" w:uiPriority="48"/>
-    <w:lsdException w:name="List Table 4 Accent 5" w:uiPriority="49"/>
-    <w:lsdException w:name="List Table 5 Dark Accent 5" w:uiPriority="50"/>
-    <w:lsdException w:name="List Table 6 Colorful Accent 5" w:uiPriority="51"/>
-    <w:lsdException w:name="List Table 7 Colorful Accent 5" w:uiPriority="52"/>
-    <w:lsdException w:name="List Table 1 Light Accent 6" w:uiPriority="46"/>
-    <w:lsdException w:name="List Table 2 Accent 6" w:uiPriority="47"/>
-    <w:lsdException w:name="List Table 3 Accent 6" w:uiPriority="48"/>
-    <w:lsdException w:name="List Table 4 Accent 6" w:uiPriority="49"/>
-    <w:lsdException w:name="List Table 5 Dark Accent 6" w:uiPriority="50"/>
-    <w:lsdException w:name="List Table 6 Colorful Accent 6" w:uiPriority="51"/>
-    <w:lsdException w:name="List Table 7 Colorful Accent 6" w:uiPriority="52"/>
+  <w:latentStyles w:defLockedState="0" w:defUIPriority="99" w:defSemiHidden="1" w:defUnhideWhenUsed="1" w:defQFormat="0" w:count="267">
+    <w:lsdException w:name="Normal" w:semiHidden="0" w:uiPriority="0" w:unhideWhenUsed="0" w:qFormat="1"/>
+    <w:lsdException w:name="heading 1" w:semiHidden="0" w:uiPriority="9" w:unhideWhenUsed="0" w:qFormat="1"/>
+    <w:lsdException w:name="heading 2" w:uiPriority="9" w:qFormat="1"/>
+    <w:lsdException w:name="heading 3" w:uiPriority="9" w:qFormat="1"/>
+    <w:lsdException w:name="heading 4" w:uiPriority="9" w:qFormat="1"/>
+    <w:lsdException w:name="heading 5" w:uiPriority="9" w:qFormat="1"/>
+    <w:lsdException w:name="heading 6" w:uiPriority="9" w:qFormat="1"/>
+    <w:lsdException w:name="heading 7" w:uiPriority="9" w:qFormat="1"/>
+    <w:lsdException w:name="heading 8" w:uiPriority="9" w:qFormat="1"/>
+    <w:lsdException w:name="heading 9" w:uiPriority="9" w:qFormat="1"/>
+    <w:lsdException w:name="toc 1" w:uiPriority="39"/>
+    <w:lsdException w:name="toc 2" w:uiPriority="39"/>
+    <w:lsdException w:name="toc 3" w:uiPriority="39"/>
+    <w:lsdException w:name="toc 4" w:uiPriority="39"/>
+    <w:lsdException w:name="toc 5" w:uiPriority="39"/>
+    <w:lsdException w:name="toc 6" w:uiPriority="39"/>
+    <w:lsdException w:name="toc 7" w:uiPriority="39"/>
+    <w:lsdException w:name="toc 8" w:uiPriority="39"/>
+    <w:lsdException w:name="toc 9" w:uiPriority="39"/>
+    <w:lsdException w:name="caption" w:uiPriority="35" w:qFormat="1"/>
+    <w:lsdException w:name="Title" w:semiHidden="0" w:uiPriority="10" w:unhideWhenUsed="0" w:qFormat="1"/>
+    <w:lsdException w:name="Default Paragraph Font" w:uiPriority="1"/>
+    <w:lsdException w:name="Subtitle" w:semiHidden="0" w:uiPriority="11" w:unhideWhenUsed="0" w:qFormat="1"/>
+    <w:lsdException w:name="Strong" w:semiHidden="0" w:uiPriority="22" w:unhideWhenUsed="0" w:qFormat="1"/>
+    <w:lsdException w:name="Emphasis" w:semiHidden="0" w:uiPriority="20" w:unhideWhenUsed="0" w:qFormat="1"/>
+    <w:lsdException w:name="Table Grid" w:semiHidden="0" w:uiPriority="59" w:unhideWhenUsed="0"/>
+    <w:lsdException w:name="Placeholder Text" w:unhideWhenUsed="0"/>
+    <w:lsdException w:name="No Spacing" w:semiHidden="0" w:uiPriority="1" w:unhideWhenUsed="0" w:qFormat="1"/>
+    <w:lsdException w:name="Light Shading" w:semiHidden="0" w:uiPriority="60" w:unhideWhenUsed="0"/>
+    <w:lsdException w:name="Light List" w:semiHidden="0" w:uiPriority="61" w:unhideWhenUsed="0"/>
+    <w:lsdException w:name="Light Grid" w:semiHidden="0" w:uiPriority="62" w:unhideWhenUsed="0"/>
+    <w:lsdException w:name="Medium Shading 1" w:semiHidden="0" w:uiPriority="63" w:unhideWhenUsed="0"/>
+    <w:lsdException w:name="Medium Shading 2" w:semiHidden="0" w:uiPriority="64" w:unhideWhenUsed="0"/>
+    <w:lsdException w:name="Medium List 1" w:semiHidden="0" w:uiPriority="65" w:unhideWhenUsed="0"/>
+    <w:lsdException w:name="Medium List 2" w:semiHidden="0" w:uiPriority="66" w:unhideWhenUsed="0"/>
+    <w:lsdException w:name="Medium Grid 1" w:semiHidden="0" w:uiPriority="67" w:unhideWhenUsed="0"/>
+    <w:lsdException w:name="Medium Grid 2" w:semiHidden="0" w:uiPriority="68" w:unhideWhenUsed="0"/>
+    <w:lsdException w:name="Medium Grid 3" w:semiHidden="0" w:uiPriority="69" w:unhideWhenUsed="0"/>
+    <w:lsdException w:name="Dark List" w:semiHidden="0" w:uiPriority="70" w:unhideWhenUsed="0"/>
+    <w:lsdException w:name="Colorful Shading" w:semiHidden="0" w:uiPriority="71" w:unhideWhenUsed="0"/>
+    <w:lsdException w:name="Colorful List" w:semiHidden="0" w:uiPriority="72" w:unhideWhenUsed="0"/>
+    <w:lsdException w:name="Colorful Grid" w:semiHidden="0" w:uiPriority="73" w:unhideWhenUsed="0"/>
+    <w:lsdException w:name="Light Shading Accent 1" w:semiHidden="0" w:uiPriority="60" w:unhideWhenUsed="0"/>
+    <w:lsdException w:name="Light List Accent 1" w:semiHidden="0" w:uiPriority="61" w:unhideWhenUsed="0"/>
+    <w:lsdException w:name="Light Grid Accent 1" w:semiHidden="0" w:uiPriority="62" w:unhideWhenUsed="0"/>
+    <w:lsdException w:name="Medium Shading 1 Accent 1" w:semiHidden="0" w:uiPriority="63" w:unhideWhenUsed="0"/>
+    <w:lsdException w:name="Medium Shading 2 Accent 1" w:semiHidden="0" w:uiPriority="64" w:unhideWhenUsed="0"/>
+    <w:lsdException w:name="Medium List 1 Accent 1" w:semiHidden="0" w:uiPriority="65" w:unhideWhenUsed="0"/>
+    <w:lsdException w:name="Revision" w:unhideWhenUsed="0"/>
+    <w:lsdException w:name="List Paragraph" w:semiHidden="0" w:uiPriority="34" w:unhideWhenUsed="0" w:qFormat="1"/>
+    <w:lsdException w:name="Quote" w:semiHidden="0" w:uiPriority="29" w:unhideWhenUsed="0" w:qFormat="1"/>
+    <w:lsdException w:name="Intense Quote" w:semiHidden="0" w:uiPriority="30" w:unhideWhenUsed="0" w:qFormat="1"/>
+    <w:lsdException w:name="Medium List 2 Accent 1" w:semiHidden="0" w:uiPriority="66" w:unhideWhenUsed="0"/>
+    <w:lsdException w:name="Medium Grid 1 Accent 1" w:semiHidden="0" w:uiPriority="67" w:unhideWhenUsed="0"/>
+    <w:lsdException w:name="Medium Grid 2 Accent 1" w:semiHidden="0" w:uiPriority="68" w:unhideWhenUsed="0"/>
+    <w:lsdException w:name="Medium Grid 3 Accent 1" w:semiHidden="0" w:uiPriority="69" w:unhideWhenUsed="0"/>
+    <w:lsdException w:name="Dark List Accent 1" w:semiHidden="0" w:uiPriority="70" w:unhideWhenUsed="0"/>
+    <w:lsdException w:name="Colorful Shading Accent 1" w:semiHidden="0" w:uiPriority="71" w:unhideWhenUsed="0"/>
+    <w:lsdException w:name="Colorful List Accent 1" w:semiHidden="0" w:uiPriority="72" w:unhideWhenUsed="0"/>
+    <w:lsdException w:name="Colorful Grid Accent 1" w:semiHidden="0" w:uiPriority="73" w:unhideWhenUsed="0"/>
+    <w:lsdException w:name="Light Shading Accent 2" w:semiHidden="0" w:uiPriority="60" w:unhideWhenUsed="0"/>
+    <w:lsdException w:name="Light List Accent 2" w:semiHidden="0" w:uiPriority="61" w:unhideWhenUsed="0"/>
+    <w:lsdException w:name="Light Grid Accent 2" w:semiHidden="0" w:uiPriority="62" w:unhideWhenUsed="0"/>
+    <w:lsdException w:name="Medium Shading 1 Accent 2" w:semiHidden="0" w:uiPriority="63" w:unhideWhenUsed="0"/>
+    <w:lsdException w:name="Medium Shading 2 Accent 2" w:semiHidden="0" w:uiPriority="64" w:unhideWhenUsed="0"/>
+    <w:lsdException w:name="Medium List 1 Accent 2" w:semiHidden="0" w:uiPriority="65" w:unhideWhenUsed="0"/>
+    <w:lsdException w:name="Medium List 2 Accent 2" w:semiHidden="0" w:uiPriority="66" w:unhideWhenUsed="0"/>
+    <w:lsdException w:name="Medium Grid 1 Accent 2" w:semiHidden="0" w:uiPriority="67" w:unhideWhenUsed="0"/>
+    <w:lsdException w:name="Medium Grid 2 Accent 2" w:semiHidden="0" w:uiPriority="68" w:unhideWhenUsed="0"/>
+    <w:lsdException w:name="Medium Grid 3 Accent 2" w:semiHidden="0" w:uiPriority="69" w:unhideWhenUsed="0"/>
+    <w:lsdException w:name="Dark List Accent 2" w:semiHidden="0" w:uiPriority="70" w:unhideWhenUsed="0"/>
+    <w:lsdException w:name="Colorful Shading Accent 2" w:semiHidden="0" w:uiPriority="71" w:unhideWhenUsed="0"/>
+    <w:lsdException w:name="Colorful List Accent 2" w:semiHidden="0" w:uiPriority="72" w:unhideWhenUsed="0"/>
+    <w:lsdException w:name="Colorful Grid Accent 2" w:semiHidden="0" w:uiPriority="73" w:unhideWhenUsed="0"/>
+    <w:lsdException w:name="Light Shading Accent 3" w:semiHidden="0" w:uiPriority="60" w:unhideWhenUsed="0"/>
+    <w:lsdException w:name="Light List Accent 3" w:semiHidden="0" w:uiPriority="61" w:unhideWhenUsed="0"/>
+    <w:lsdException w:name="Light Grid Accent 3" w:semiHidden="0" w:uiPriority="62" w:unhideWhenUsed="0"/>
+    <w:lsdException w:name="Medium Shading 1 Accent 3" w:semiHidden="0" w:uiPriority="63" w:unhideWhenUsed="0"/>
+    <w:lsdException w:name="Medium Shading 2 Accent 3" w:semiHidden="0" w:uiPriority="64" w:unhideWhenUsed="0"/>
+    <w:lsdException w:name="Medium List 1 Accent 3" w:semiHidden="0" w:uiPriority="65" w:unhideWhenUsed="0"/>
+    <w:lsdException w:name="Medium List 2 Accent 3" w:semiHidden="0" w:uiPriority="66" w:unhideWhenUsed="0"/>
+    <w:lsdException w:name="Medium Grid 1 Accent 3" w:semiHidden="0" w:uiPriority="67" w:unhideWhenUsed="0"/>
+    <w:lsdException w:name="Medium Grid 2 Accent 3" w:semiHidden="0" w:uiPriority="68" w:unhideWhenUsed="0"/>
+    <w:lsdException w:name="Medium Grid 3 Accent 3" w:semiHidden="0" w:uiPriority="69" w:unhideWhenUsed="0"/>
+    <w:lsdException w:name="Dark List Accent 3" w:semiHidden="0" w:uiPriority="70" w:unhideWhenUsed="0"/>
+    <w:lsdException w:name="Colorful Shading Accent 3" w:semiHidden="0" w:uiPriority="71" w:unhideWhenUsed="0"/>
+    <w:lsdException w:name="Colorful List Accent 3" w:semiHidden="0" w:uiPriority="72" w:unhideWhenUsed="0"/>
+    <w:lsdException w:name="Colorful Grid Accent 3" w:semiHidden="0" w:uiPriority="73" w:unhideWhenUsed="0"/>
+    <w:lsdException w:name="Light Shading Accent 4" w:semiHidden="0" w:uiPriority="60" w:unhideWhenUsed="0"/>
+    <w:lsdException w:name="Light List Accent 4" w:semiHidden="0" w:uiPriority="61" w:unhideWhenUsed="0"/>
+    <w:lsdException w:name="Light Grid Accent 4" w:semiHidden="0" w:uiPriority="62" w:unhideWhenUsed="0"/>
+    <w:lsdException w:name="Medium Shading 1 Accent 4" w:semiHidden="0" w:uiPriority="63" w:unhideWhenUsed="0"/>
+    <w:lsdException w:name="Medium Shading 2 Accent 4" w:semiHidden="0" w:uiPriority="64" w:unhideWhenUsed="0"/>
+    <w:lsdException w:name="Medium List 1 Accent 4" w:semiHidden="0" w:uiPriority="65" w:unhideWhenUsed="0"/>
+    <w:lsdException w:name="Medium List 2 Accent 4" w:semiHidden="0" w:uiPriority="66" w:unhideWhenUsed="0"/>
+    <w:lsdException w:name="Medium Grid 1 Accent 4" w:semiHidden="0" w:uiPriority="67" w:unhideWhenUsed="0"/>
+    <w:lsdException w:name="Medium Grid 2 Accent 4" w:semiHidden="0" w:uiPriority="68" w:unhideWhenUsed="0"/>
+    <w:lsdException w:name="Medium Grid 3 Accent 4" w:semiHidden="0" w:uiPriority="69" w:unhideWhenUsed="0"/>
+    <w:lsdException w:name="Dark List Accent 4" w:semiHidden="0" w:uiPriority="70" w:unhideWhenUsed="0"/>
+    <w:lsdException w:name="Colorful Shading Accent 4" w:semiHidden="0" w:uiPriority="71" w:unhideWhenUsed="0"/>
+    <w:lsdException w:name="Colorful List Accent 4" w:semiHidden="0" w:uiPriority="72" w:unhideWhenUsed="0"/>
+    <w:lsdException w:name="Colorful Grid Accent 4" w:semiHidden="0" w:uiPriority="73" w:unhideWhenUsed="0"/>
+    <w:lsdException w:name="Light Shading Accent 5" w:semiHidden="0" w:uiPriority="60" w:unhideWhenUsed="0"/>
+    <w:lsdException w:name="Light List Accent 5" w:semiHidden="0" w:uiPriority="61" w:unhideWhenUsed="0"/>
+    <w:lsdException w:name="Light Grid Accent 5" w:semiHidden="0" w:uiPriority="62" w:unhideWhenUsed="0"/>
+    <w:lsdException w:name="Medium Shading 1 Accent 5" w:semiHidden="0" w:uiPriority="63" w:unhideWhenUsed="0"/>
+    <w:lsdException w:name="Medium Shading 2 Accent 5" w:semiHidden="0" w:uiPriority="64" w:unhideWhenUsed="0"/>
+    <w:lsdException w:name="Medium List 1 Accent 5" w:semiHidden="0" w:uiPriority="65" w:unhideWhenUsed="0"/>
+    <w:lsdException w:name="Medium List 2 Accent 5" w:semiHidden="0" w:uiPriority="66" w:unhideWhenUsed="0"/>
+    <w:lsdException w:name="Medium Grid 1 Accent 5" w:semiHidden="0" w:uiPriority="67" w:unhideWhenUsed="0"/>
+    <w:lsdException w:name="Medium Grid 2 Accent 5" w:semiHidden="0" w:uiPriority="68" w:unhideWhenUsed="0"/>
+    <w:lsdException w:name="Medium Grid 3 Accent 5" w:semiHidden="0" w:uiPriority="69" w:unhideWhenUsed="0"/>
+    <w:lsdException w:name="Dark List Accent 5" w:semiHidden="0" w:uiPriority="70" w:unhideWhenUsed="0"/>
+    <w:lsdException w:name="Colorful Shading Accent 5" w:semiHidden="0" w:uiPriority="71" w:unhideWhenUsed="0"/>
+    <w:lsdException w:name="Colorful List Accent 5" w:semiHidden="0" w:uiPriority="72" w:unhideWhenUsed="0"/>
+    <w:lsdException w:name="Colorful Grid Accent 5" w:semiHidden="0" w:uiPriority="73" w:unhideWhenUsed="0"/>
+    <w:lsdException w:name="Light Shading Accent 6" w:semiHidden="0" w:uiPriority="60" w:unhideWhenUsed="0"/>
+    <w:lsdException w:name="Light List Accent 6" w:semiHidden="0" w:uiPriority="61" w:unhideWhenUsed="0"/>
+    <w:lsdException w:name="Light Grid Accent 6" w:semiHidden="0" w:uiPriority="62" w:unhideWhenUsed="0"/>
+    <w:lsdException w:name="Medium Shading 1 Accent 6" w:semiHidden="0" w:uiPriority="63" w:unhideWhenUsed="0"/>
+    <w:lsdException w:name="Medium Shading 2 Accent 6" w:semiHidden="0" w:uiPriority="64" w:unhideWhenUsed="0"/>
+    <w:lsdException w:name="Medium List 1 Accent 6" w:semiHidden="0" w:uiPriority="65" w:unhideWhenUsed="0"/>
+    <w:lsdException w:name="Medium List 2 Accent 6" w:semiHidden="0" w:uiPriority="66" w:unhideWhenUsed="0"/>
+    <w:lsdException w:name="Medium Grid 1 Accent 6" w:semiHidden="0" w:uiPriority="67" w:unhideWhenUsed="0"/>
+    <w:lsdException w:name="Medium Grid 2 Accent 6" w:semiHidden="0" w:uiPriority="68" w:unhideWhenUsed="0"/>
+    <w:lsdException w:name="Medium Grid 3 Accent 6" w:semiHidden="0" w:uiPriority="69" w:unhideWhenUsed="0"/>
+    <w:lsdException w:name="Dark List Accent 6" w:semiHidden="0" w:uiPriority="70" w:unhideWhenUsed="0"/>
+    <w:lsdException w:name="Colorful Shading Accent 6" w:semiHidden="0" w:uiPriority="71" w:unhideWhenUsed="0"/>
+    <w:lsdException w:name="Colorful List Accent 6" w:semiHidden="0" w:uiPriority="72" w:unhideWhenUsed="0"/>
+    <w:lsdException w:name="Colorful Grid Accent 6" w:semiHidden="0" w:uiPriority="73" w:unhideWhenUsed="0"/>
+    <w:lsdException w:name="Subtle Emphasis" w:semiHidden="0" w:uiPriority="19" w:unhideWhenUsed="0" w:qFormat="1"/>
+    <w:lsdException w:name="Intense Emphasis" w:semiHidden="0" w:uiPriority="21" w:unhideWhenUsed="0" w:qFormat="1"/>
+    <w:lsdException w:name="Subtle Reference" w:semiHidden="0" w:uiPriority="31" w:unhideWhenUsed="0" w:qFormat="1"/>
+    <w:lsdException w:name="Intense Reference" w:semiHidden="0" w:uiPriority="32" w:unhideWhenUsed="0" w:qFormat="1"/>
+    <w:lsdException w:name="Book Title" w:semiHidden="0" w:uiPriority="33" w:unhideWhenUsed="0" w:qFormat="1"/>
+    <w:lsdException w:name="Bibliography" w:uiPriority="37"/>
+    <w:lsdException w:name="TOC Heading" w:uiPriority="39" w:qFormat="1"/>
+  </w:latentStyles>
+  <w:style w:type="paragraph" w:default="1" w:styleId="Normal">
+    <w:name w:val="Normal"/>
+    <w:qFormat/>
+  </w:style>
+  <w:style w:type="character" w:default="1" w:styleId="DefaultParagraphFont">
+    <w:name w:val="Default Paragraph Font"/>
+    <w:uiPriority w:val="1"/>
+    <w:semiHidden/>
+    <w:unhideWhenUsed/>
+  </w:style>
+  <w:style w:type="table" w:default="1" w:styleId="TableNormal">
+    <w:name w:val="Normal Table"/>
+    <w:uiPriority w:val="99"/>
+    <w:semiHidden/>
+    <w:unhideWhenUsed/>
+    <w:tblPr>
+      <w:tblInd w:w="0" w:type="dxa"/>
+      <w:tblCellMar>
+        <w:top w:w="0" w:type="dxa"/>
+        <w:left w:w="108" w:type="dxa"/>
+        <w:bottom w:w="0" w:type="dxa"/>
+        <w:right w:w="108" w:type="dxa"/>
+      </w:tblCellMar>
+    </w:tblPr>
+  </w:style>
+  <w:style w:type="numbering" w:default="1" w:styleId="NoList">
+    <w:name w:val="No List"/>
+    <w:uiPriority w:val="99"/>
+    <w:semiHidden/>
+    <w:unhideWhenUsed/>
+  </w:style>
+</w:styles>
+</file>
+
+<file path=word/stylesWithEffects.xml><?xml version="1.0" encoding="utf-8"?>
+<w:styles xmlns:wpc="http://schemas.microsoft.com/office/word/2010/wordprocessingCanvas" xmlns:mc="http://schemas.openxmlformats.org/markup-compatibility/2006" xmlns:o="urn:schemas-microsoft-com:office:office" xmlns:r="http://schemas.openxmlformats.org/officeDocument/2006/relationships" xmlns:m="http://schemas.openxmlformats.org/officeDocument/2006/math" xmlns:v="urn:schemas-microsoft-com:vml" xmlns:wp14="http://schemas.microsoft.com/office/word/2010/wordprocessingDrawing" xmlns:wp="http://schemas.openxmlformats.org/drawingml/2006/wordprocessingDrawing" xmlns:w10="urn:schemas-microsoft-com:office:word" xmlns:w="http://schemas.openxmlformats.org/wordprocessingml/2006/main" xmlns:w14="http://schemas.microsoft.com/office/word/2010/wordml" xmlns:wpg="http://schemas.microsoft.com/office/word/2010/wordprocessingGroup" xmlns:wpi="http://schemas.microsoft.com/office/word/2010/wordprocessingInk" xmlns:wne="http://schemas.microsoft.com/office/word/2006/wordml" xmlns:wps="http://schemas.microsoft.com/office/word/2010/wordprocessingShape" mc:Ignorable="w14 wp14">
+  <w:docDefaults>
+    <w:rPrDefault>
+      <w:rPr>
+        <w:rFonts w:asciiTheme="minorHAnsi" w:eastAsiaTheme="minorHAnsi" w:hAnsiTheme="minorHAnsi" w:cstheme="minorBidi"/>
+        <w:sz w:val="22"/>
+        <w:szCs w:val="22"/>
+        <w:lang w:val="en-US" w:eastAsia="en-US" w:bidi="ar-SA"/>
+      </w:rPr>
+    </w:rPrDefault>
+    <w:pPrDefault>
+      <w:pPr>
+        <w:spacing w:after="200" w:line="276" w:lineRule="auto"/>
+      </w:pPr>
+    </w:pPrDefault>
+  </w:docDefaults>
+  <w:latentStyles w:defLockedState="0" w:defUIPriority="99" w:defSemiHidden="1" w:defUnhideWhenUsed="1" w:defQFormat="0" w:count="267">
+    <w:lsdException w:name="Normal" w:semiHidden="0" w:uiPriority="0" w:unhideWhenUsed="0" w:qFormat="1"/>
+    <w:lsdException w:name="heading 1" w:semiHidden="0" w:uiPriority="9" w:unhideWhenUsed="0" w:qFormat="1"/>
+    <w:lsdException w:name="heading 2" w:uiPriority="9" w:qFormat="1"/>
+    <w:lsdException w:name="heading 3" w:uiPriority="9" w:qFormat="1"/>
+    <w:lsdException w:name="heading 4" w:uiPriority="9" w:qFormat="1"/>
+    <w:lsdException w:name="heading 5" w:uiPriority="9" w:qFormat="1"/>
+    <w:lsdException w:name="heading 6" w:uiPriority="9" w:qFormat="1"/>
+    <w:lsdException w:name="heading 7" w:uiPriority="9" w:qFormat="1"/>
+    <w:lsdException w:name="heading 8" w:uiPriority="9" w:qFormat="1"/>
+    <w:lsdException w:name="heading 9" w:uiPriority="9" w:qFormat="1"/>
+    <w:lsdException w:name="toc 1" w:uiPriority="39"/>
+    <w:lsdException w:name="toc 2" w:uiPriority="39"/>
+    <w:lsdException w:name="toc 3" w:uiPriority="39"/>
+    <w:lsdException w:name="toc 4" w:uiPriority="39"/>
+    <w:lsdException w:name="toc 5" w:uiPriority="39"/>
+    <w:lsdException w:name="toc 6" w:uiPriority="39"/>
+    <w:lsdException w:name="toc 7" w:uiPriority="39"/>
+    <w:lsdException w:name="toc 8" w:uiPriority="39"/>
+    <w:lsdException w:name="toc 9" w:uiPriority="39"/>
+    <w:lsdException w:name="caption" w:uiPriority="35" w:qFormat="1"/>
+    <w:lsdException w:name="Title" w:semiHidden="0" w:uiPriority="10" w:unhideWhenUsed="0" w:qFormat="1"/>
+    <w:lsdException w:name="Default Paragraph Font" w:uiPriority="1"/>
+    <w:lsdException w:name="Subtitle" w:semiHidden="0" w:uiPriority="11" w:unhideWhenUsed="0" w:qFormat="1"/>
+    <w:lsdException w:name="Strong" w:semiHidden="0" w:uiPriority="22" w:unhideWhenUsed="0" w:qFormat="1"/>
+    <w:lsdException w:name="Emphasis" w:semiHidden="0" w:uiPriority="20" w:unhideWhenUsed="0" w:qFormat="1"/>
+    <w:lsdException w:name="Table Grid" w:semiHidden="0" w:uiPriority="59" w:unhideWhenUsed="0"/>
+    <w:lsdException w:name="Placeholder Text" w:unhideWhenUsed="0"/>
+    <w:lsdException w:name="No Spacing" w:semiHidden="0" w:uiPriority="1" w:unhideWhenUsed="0" w:qFormat="1"/>
+    <w:lsdException w:name="Light Shading" w:semiHidden="0" w:uiPriority="60" w:unhideWhenUsed="0"/>
+    <w:lsdException w:name="Light List" w:semiHidden="0" w:uiPriority="61" w:unhideWhenUsed="0"/>
+    <w:lsdException w:name="Light Grid" w:semiHidden="0" w:uiPriority="62" w:unhideWhenUsed="0"/>
+    <w:lsdException w:name="Medium Shading 1" w:semiHidden="0" w:uiPriority="63" w:unhideWhenUsed="0"/>
+    <w:lsdException w:name="Medium Shading 2" w:semiHidden="0" w:uiPriority="64" w:unhideWhenUsed="0"/>
+    <w:lsdException w:name="Medium List 1" w:semiHidden="0" w:uiPriority="65" w:unhideWhenUsed="0"/>
+    <w:lsdException w:name="Medium List 2" w:semiHidden="0" w:uiPriority="66" w:unhideWhenUsed="0"/>
+    <w:lsdException w:name="Medium Grid 1" w:semiHidden="0" w:uiPriority="67" w:unhideWhenUsed="0"/>
+    <w:lsdException w:name="Medium Grid 2" w:semiHidden="0" w:uiPriority="68" w:unhideWhenUsed="0"/>
+    <w:lsdException w:name="Medium Grid 3" w:semiHidden="0" w:uiPriority="69" w:unhideWhenUsed="0"/>
+    <w:lsdException w:name="Dark List" w:semiHidden="0" w:uiPriority="70" w:unhideWhenUsed="0"/>
+    <w:lsdException w:name="Colorful Shading" w:semiHidden="0" w:uiPriority="71" w:unhideWhenUsed="0"/>
+    <w:lsdException w:name="Colorful List" w:semiHidden="0" w:uiPriority="72" w:unhideWhenUsed="0"/>
+    <w:lsdException w:name="Colorful Grid" w:semiHidden="0" w:uiPriority="73" w:unhideWhenUsed="0"/>
+    <w:lsdException w:name="Light Shading Accent 1" w:semiHidden="0" w:uiPriority="60" w:unhideWhenUsed="0"/>
+    <w:lsdException w:name="Light List Accent 1" w:semiHidden="0" w:uiPriority="61" w:unhideWhenUsed="0"/>
+    <w:lsdException w:name="Light Grid Accent 1" w:semiHidden="0" w:uiPriority="62" w:unhideWhenUsed="0"/>
+    <w:lsdException w:name="Medium Shading 1 Accent 1" w:semiHidden="0" w:uiPriority="63" w:unhideWhenUsed="0"/>
+    <w:lsdException w:name="Medium Shading 2 Accent 1" w:semiHidden="0" w:uiPriority="64" w:unhideWhenUsed="0"/>
+    <w:lsdException w:name="Medium List 1 Accent 1" w:semiHidden="0" w:uiPriority="65" w:unhideWhenUsed="0"/>
+    <w:lsdException w:name="Revision" w:unhideWhenUsed="0"/>
+    <w:lsdException w:name="List Paragraph" w:semiHidden="0" w:uiPriority="34" w:unhideWhenUsed="0" w:qFormat="1"/>
+    <w:lsdException w:name="Quote" w:semiHidden="0" w:uiPriority="29" w:unhideWhenUsed="0" w:qFormat="1"/>
+    <w:lsdException w:name="Intense Quote" w:semiHidden="0" w:uiPriority="30" w:unhideWhenUsed="0" w:qFormat="1"/>
+    <w:lsdException w:name="Medium List 2 Accent 1" w:semiHidden="0" w:uiPriority="66" w:unhideWhenUsed="0"/>
+    <w:lsdException w:name="Medium Grid 1 Accent 1" w:semiHidden="0" w:uiPriority="67" w:unhideWhenUsed="0"/>
+    <w:lsdException w:name="Medium Grid 2 Accent 1" w:semiHidden="0" w:uiPriority="68" w:unhideWhenUsed="0"/>
+    <w:lsdException w:name="Medium Grid 3 Accent 1" w:semiHidden="0" w:uiPriority="69" w:unhideWhenUsed="0"/>
+    <w:lsdException w:name="Dark List Accent 1" w:semiHidden="0" w:uiPriority="70" w:unhideWhenUsed="0"/>
+    <w:lsdException w:name="Colorful Shading Accent 1" w:semiHidden="0" w:uiPriority="71" w:unhideWhenUsed="0"/>
+    <w:lsdException w:name="Colorful List Accent 1" w:semiHidden="0" w:uiPriority="72" w:unhideWhenUsed="0"/>
+    <w:lsdException w:name="Colorful Grid Accent 1" w:semiHidden="0" w:uiPriority="73" w:unhideWhenUsed="0"/>
+    <w:lsdException w:name="Light Shading Accent 2" w:semiHidden="0" w:uiPriority="60" w:unhideWhenUsed="0"/>
+    <w:lsdException w:name="Light List Accent 2" w:semiHidden="0" w:uiPriority="61" w:unhideWhenUsed="0"/>
+    <w:lsdException w:name="Light Grid Accent 2" w:semiHidden="0" w:uiPriority="62" w:unhideWhenUsed="0"/>
+    <w:lsdException w:name="Medium Shading 1 Accent 2" w:semiHidden="0" w:uiPriority="63" w:unhideWhenUsed="0"/>
+    <w:lsdException w:name="Medium Shading 2 Accent 2" w:semiHidden="0" w:uiPriority="64" w:unhideWhenUsed="0"/>
+    <w:lsdException w:name="Medium List 1 Accent 2" w:semiHidden="0" w:uiPriority="65" w:unhideWhenUsed="0"/>
+    <w:lsdException w:name="Medium List 2 Accent 2" w:semiHidden="0" w:uiPriority="66" w:unhideWhenUsed="0"/>
+    <w:lsdException w:name="Medium Grid 1 Accent 2" w:semiHidden="0" w:uiPriority="67" w:unhideWhenUsed="0"/>
+    <w:lsdException w:name="Medium Grid 2 Accent 2" w:semiHidden="0" w:uiPriority="68" w:unhideWhenUsed="0"/>
+    <w:lsdException w:name="Medium Grid 3 Accent 2" w:semiHidden="0" w:uiPriority="69" w:unhideWhenUsed="0"/>
+    <w:lsdException w:name="Dark List Accent 2" w:semiHidden="0" w:uiPriority="70" w:unhideWhenUsed="0"/>
+    <w:lsdException w:name="Colorful Shading Accent 2" w:semiHidden="0" w:uiPriority="71" w:unhideWhenUsed="0"/>
+    <w:lsdException w:name="Colorful List Accent 2" w:semiHidden="0" w:uiPriority="72" w:unhideWhenUsed="0"/>
+    <w:lsdException w:name="Colorful Grid Accent 2" w:semiHidden="0" w:uiPriority="73" w:unhideWhenUsed="0"/>
+    <w:lsdException w:name="Light Shading Accent 3" w:semiHidden="0" w:uiPriority="60" w:unhideWhenUsed="0"/>
+    <w:lsdException w:name="Light List Accent 3" w:semiHidden="0" w:uiPriority="61" w:unhideWhenUsed="0"/>
+    <w:lsdException w:name="Light Grid Accent 3" w:semiHidden="0" w:uiPriority="62" w:unhideWhenUsed="0"/>
+    <w:lsdException w:name="Medium Shading 1 Accent 3" w:semiHidden="0" w:uiPriority="63" w:unhideWhenUsed="0"/>
+    <w:lsdException w:name="Medium Shading 2 Accent 3" w:semiHidden="0" w:uiPriority="64" w:unhideWhenUsed="0"/>
+    <w:lsdException w:name="Medium List 1 Accent 3" w:semiHidden="0" w:uiPriority="65" w:unhideWhenUsed="0"/>
+    <w:lsdException w:name="Medium List 2 Accent 3" w:semiHidden="0" w:uiPriority="66" w:unhideWhenUsed="0"/>
+    <w:lsdException w:name="Medium Grid 1 Accent 3" w:semiHidden="0" w:uiPriority="67" w:unhideWhenUsed="0"/>
+    <w:lsdException w:name="Medium Grid 2 Accent 3" w:semiHidden="0" w:uiPriority="68" w:unhideWhenUsed="0"/>
+    <w:lsdException w:name="Medium Grid 3 Accent 3" w:semiHidden="0" w:uiPriority="69" w:unhideWhenUsed="0"/>
+    <w:lsdException w:name="Dark List Accent 3" w:semiHidden="0" w:uiPriority="70" w:unhideWhenUsed="0"/>
+    <w:lsdException w:name="Colorful Shading Accent 3" w:semiHidden="0" w:uiPriority="71" w:unhideWhenUsed="0"/>
+    <w:lsdException w:name="Colorful List Accent 3" w:semiHidden="0" w:uiPriority="72" w:unhideWhenUsed="0"/>
+    <w:lsdException w:name="Colorful Grid Accent 3" w:semiHidden="0" w:uiPriority="73" w:unhideWhenUsed="0"/>
+    <w:lsdException w:name="Light Shading Accent 4" w:semiHidden="0" w:uiPriority="60" w:unhideWhenUsed="0"/>
+    <w:lsdException w:name="Light List Accent 4" w:semiHidden="0" w:uiPriority="61" w:unhideWhenUsed="0"/>
+    <w:lsdException w:name="Light Grid Accent 4" w:semiHidden="0" w:uiPriority="62" w:unhideWhenUsed="0"/>
+    <w:lsdException w:name="Medium Shading 1 Accent 4" w:semiHidden="0" w:uiPriority="63" w:unhideWhenUsed="0"/>
+    <w:lsdException w:name="Medium Shading 2 Accent 4" w:semiHidden="0" w:uiPriority="64" w:unhideWhenUsed="0"/>
+    <w:lsdException w:name="Medium List 1 Accent 4" w:semiHidden="0" w:uiPriority="65" w:unhideWhenUsed="0"/>
+    <w:lsdException w:name="Medium List 2 Accent 4" w:semiHidden="0" w:uiPriority="66" w:unhideWhenUsed="0"/>
+    <w:lsdException w:name="Medium Grid 1 Accent 4" w:semiHidden="0" w:uiPriority="67" w:unhideWhenUsed="0"/>
+    <w:lsdException w:name="Medium Grid 2 Accent 4" w:semiHidden="0" w:uiPriority="68" w:unhideWhenUsed="0"/>
+    <w:lsdException w:name="Medium Grid 3 Accent 4" w:semiHidden="0" w:uiPriority="69" w:unhideWhenUsed="0"/>
+    <w:lsdException w:name="Dark List Accent 4" w:semiHidden="0" w:uiPriority="70" w:unhideWhenUsed="0"/>
+    <w:lsdException w:name="Colorful Shading Accent 4" w:semiHidden="0" w:uiPriority="71" w:unhideWhenUsed="0"/>
+    <w:lsdException w:name="Colorful List Accent 4" w:semiHidden="0" w:uiPriority="72" w:unhideWhenUsed="0"/>
+    <w:lsdException w:name="Colorful Grid Accent 4" w:semiHidden="0" w:uiPriority="73" w:unhideWhenUsed="0"/>
+    <w:lsdException w:name="Light Shading Accent 5" w:semiHidden="0" w:uiPriority="60" w:unhideWhenUsed="0"/>
+    <w:lsdException w:name="Light List Accent 5" w:semiHidden="0" w:uiPriority="61" w:unhideWhenUsed="0"/>
+    <w:lsdException w:name="Light Grid Accent 5" w:semiHidden="0" w:uiPriority="62" w:unhideWhenUsed="0"/>
+    <w:lsdException w:name="Medium Shading 1 Accent 5" w:semiHidden="0" w:uiPriority="63" w:unhideWhenUsed="0"/>
+    <w:lsdException w:name="Medium Shading 2 Accent 5" w:semiHidden="0" w:uiPriority="64" w:unhideWhenUsed="0"/>
+    <w:lsdException w:name="Medium List 1 Accent 5" w:semiHidden="0" w:uiPriority="65" w:unhideWhenUsed="0"/>
+    <w:lsdException w:name="Medium List 2 Accent 5" w:semiHidden="0" w:uiPriority="66" w:unhideWhenUsed="0"/>
+    <w:lsdException w:name="Medium Grid 1 Accent 5" w:semiHidden="0" w:uiPriority="67" w:unhideWhenUsed="0"/>
+    <w:lsdException w:name="Medium Grid 2 Accent 5" w:semiHidden="0" w:uiPriority="68" w:unhideWhenUsed="0"/>
+    <w:lsdException w:name="Medium Grid 3 Accent 5" w:semiHidden="0" w:uiPriority="69" w:unhideWhenUsed="0"/>
+    <w:lsdException w:name="Dark List Accent 5" w:semiHidden="0" w:uiPriority="70" w:unhideWhenUsed="0"/>
+    <w:lsdException w:name="Colorful Shading Accent 5" w:semiHidden="0" w:uiPriority="71" w:unhideWhenUsed="0"/>
+    <w:lsdException w:name="Colorful List Accent 5" w:semiHidden="0" w:uiPriority="72" w:unhideWhenUsed="0"/>
+    <w:lsdException w:name="Colorful Grid Accent 5" w:semiHidden="0" w:uiPriority="73" w:unhideWhenUsed="0"/>
+    <w:lsdException w:name="Light Shading Accent 6" w:semiHidden="0" w:uiPriority="60" w:unhideWhenUsed="0"/>
+    <w:lsdException w:name="Light List Accent 6" w:semiHidden="0" w:uiPriority="61" w:unhideWhenUsed="0"/>
+    <w:lsdException w:name="Light Grid Accent 6" w:semiHidden="0" w:uiPriority="62" w:unhideWhenUsed="0"/>
+    <w:lsdException w:name="Medium Shading 1 Accent 6" w:semiHidden="0" w:uiPriority="63" w:unhideWhenUsed="0"/>
+    <w:lsdException w:name="Medium Shading 2 Accent 6" w:semiHidden="0" w:uiPriority="64" w:unhideWhenUsed="0"/>
+    <w:lsdException w:name="Medium List 1 Accent 6" w:semiHidden="0" w:uiPriority="65" w:unhideWhenUsed="0"/>
+    <w:lsdException w:name="Medium List 2 Accent 6" w:semiHidden="0" w:uiPriority="66" w:unhideWhenUsed="0"/>
+    <w:lsdException w:name="Medium Grid 1 Accent 6" w:semiHidden="0" w:uiPriority="67" w:unhideWhenUsed="0"/>
+    <w:lsdException w:name="Medium Grid 2 Accent 6" w:semiHidden="0" w:uiPriority="68" w:unhideWhenUsed="0"/>
+    <w:lsdException w:name="Medium Grid 3 Accent 6" w:semiHidden="0" w:uiPriority="69" w:unhideWhenUsed="0"/>
+    <w:lsdException w:name="Dark List Accent 6" w:semiHidden="0" w:uiPriority="70" w:unhideWhenUsed="0"/>
+    <w:lsdException w:name="Colorful Shading Accent 6" w:semiHidden="0" w:uiPriority="71" w:unhideWhenUsed="0"/>
+    <w:lsdException w:name="Colorful List Accent 6" w:semiHidden="0" w:uiPriority="72" w:unhideWhenUsed="0"/>
+    <w:lsdException w:name="Colorful Grid Accent 6" w:semiHidden="0" w:uiPriority="73" w:unhideWhenUsed="0"/>
+    <w:lsdException w:name="Subtle Emphasis" w:semiHidden="0" w:uiPriority="19" w:unhideWhenUsed="0" w:qFormat="1"/>
+    <w:lsdException w:name="Intense Emphasis" w:semiHidden="0" w:uiPriority="21" w:unhideWhenUsed="0" w:qFormat="1"/>
+    <w:lsdException w:name="Subtle Reference" w:semiHidden="0" w:uiPriority="31" w:unhideWhenUsed="0" w:qFormat="1"/>
+    <w:lsdException w:name="Intense Reference" w:semiHidden="0" w:uiPriority="32" w:unhideWhenUsed="0" w:qFormat="1"/>
+    <w:lsdException w:name="Book Title" w:semiHidden="0" w:uiPriority="33" w:unhideWhenUsed="0" w:qFormat="1"/>
+    <w:lsdException w:name="Bibliography" w:uiPriority="37"/>
+    <w:lsdException w:name="TOC Heading" w:uiPriority="39" w:qFormat="1"/>
   </w:latentStyles>
   <w:style w:type="paragraph" w:default="1" w:styleId="Normal">
     <w:name w:val="Normal"/>

</xml_diff>